<commit_message>
Add GLV with bij having higher order denpendency on species density
</commit_message>
<xml_diff>
--- a/GLV_coefficient_linear_func.docx
+++ b/GLV_coefficient_linear_func.docx
@@ -1,6 +1,6 @@
 
 <file path=word/document.xml><?xml version="1.0" encoding="utf-8"?>
-<w:document xmlns:wpc="http://schemas.microsoft.com/office/word/2010/wordprocessingCanvas" xmlns:cx="http://schemas.microsoft.com/office/drawing/2014/chartex" xmlns:mc="http://schemas.openxmlformats.org/markup-compatibility/2006" xmlns:o="urn:schemas-microsoft-com:office:office" xmlns:r="http://schemas.openxmlformats.org/officeDocument/2006/relationships" xmlns:m="http://schemas.openxmlformats.org/officeDocument/2006/math" xmlns:v="urn:schemas-microsoft-com:vml" xmlns:wp14="http://schemas.microsoft.com/office/word/2010/wordprocessingDrawing" xmlns:wp="http://schemas.openxmlformats.org/drawingml/2006/wordprocessingDrawing" xmlns:w10="urn:schemas-microsoft-com:office:word" xmlns:w="http://schemas.openxmlformats.org/wordprocessingml/2006/main" xmlns:w14="http://schemas.microsoft.com/office/word/2010/wordml" xmlns:w15="http://schemas.microsoft.com/office/word/2012/wordml" xmlns:w16se="http://schemas.microsoft.com/office/word/2015/wordml/symex" xmlns:wpg="http://schemas.microsoft.com/office/word/2010/wordprocessingGroup" xmlns:wpi="http://schemas.microsoft.com/office/word/2010/wordprocessingInk" xmlns:wne="http://schemas.microsoft.com/office/word/2006/wordml" xmlns:wps="http://schemas.microsoft.com/office/word/2010/wordprocessingShape" mc:Ignorable="w14 w15 w16se wp14">
+<w:document xmlns:wpc="http://schemas.microsoft.com/office/word/2010/wordprocessingCanvas" xmlns:mc="http://schemas.openxmlformats.org/markup-compatibility/2006" xmlns:o="urn:schemas-microsoft-com:office:office" xmlns:r="http://schemas.openxmlformats.org/officeDocument/2006/relationships" xmlns:m="http://schemas.openxmlformats.org/officeDocument/2006/math" xmlns:v="urn:schemas-microsoft-com:vml" xmlns:wp14="http://schemas.microsoft.com/office/word/2010/wordprocessingDrawing" xmlns:wp="http://schemas.openxmlformats.org/drawingml/2006/wordprocessingDrawing" xmlns:w10="urn:schemas-microsoft-com:office:word" xmlns:w="http://schemas.openxmlformats.org/wordprocessingml/2006/main" xmlns:w14="http://schemas.microsoft.com/office/word/2010/wordml" xmlns:w15="http://schemas.microsoft.com/office/word/2012/wordml" xmlns:wpg="http://schemas.microsoft.com/office/word/2010/wordprocessingGroup" xmlns:wpi="http://schemas.microsoft.com/office/word/2010/wordprocessingInk" xmlns:wne="http://schemas.microsoft.com/office/word/2006/wordml" xmlns:wps="http://schemas.microsoft.com/office/word/2010/wordprocessingShape" mc:Ignorable="w14 w15 wp14">
   <w:body>
     <w:p>
       <w:pPr>
@@ -558,13 +558,7 @@
             <w:rPr>
               <w:rFonts w:ascii="Cambria Math" w:hAnsi="Cambria Math"/>
             </w:rPr>
-            <m:t>+</m:t>
-          </m:r>
-          <m:r>
-            <w:rPr>
-              <w:rFonts w:ascii="Cambria Math" w:hAnsi="Cambria Math"/>
-            </w:rPr>
-            <m:t>[</m:t>
+            <m:t>+[</m:t>
           </m:r>
           <m:nary>
             <m:naryPr>
@@ -716,13 +710,7 @@
                     <w:rPr>
                       <w:rFonts w:ascii="Cambria Math" w:hAnsi="Cambria Math"/>
                     </w:rPr>
-                    <m:t>)</m:t>
-                  </m:r>
-                  <m:r>
-                    <w:rPr>
-                      <w:rFonts w:ascii="Cambria Math" w:hAnsi="Cambria Math"/>
-                    </w:rPr>
-                    <m:t>x</m:t>
+                    <m:t>)x</m:t>
                   </m:r>
                 </m:e>
                 <m:sub>
@@ -867,13 +855,7 @@
             <w:rPr>
               <w:rFonts w:ascii="Cambria Math" w:hAnsi="Cambria Math"/>
             </w:rPr>
-            <m:t>+</m:t>
-          </m:r>
-          <m:r>
-            <w:rPr>
-              <w:rFonts w:ascii="Cambria Math" w:hAnsi="Cambria Math"/>
-            </w:rPr>
-            <m:t>(</m:t>
+            <m:t>+(</m:t>
           </m:r>
           <m:nary>
             <m:naryPr>
@@ -1143,6 +1125,1266 @@
           </m:nary>
         </m:oMath>
       </m:oMathPara>
+    </w:p>
+    <w:p>
+      <w:pPr>
+        <w:rPr>
+          <w:rFonts w:eastAsiaTheme="minorEastAsia"/>
+        </w:rPr>
+      </w:pPr>
+      <w:r>
+        <w:rPr>
+          <w:rFonts w:eastAsiaTheme="minorEastAsia"/>
+        </w:rPr>
+        <w:t xml:space="preserve">If we assume a </w:t>
+      </w:r>
+      <w:proofErr w:type="gramStart"/>
+      <w:r>
+        <w:rPr>
+          <w:rFonts w:eastAsiaTheme="minorEastAsia"/>
+        </w:rPr>
+        <w:t>higher</w:t>
+      </w:r>
+      <w:proofErr w:type="gramEnd"/>
+      <w:r>
+        <w:rPr>
+          <w:rFonts w:eastAsiaTheme="minorEastAsia"/>
+        </w:rPr>
+        <w:t xml:space="preserve"> order dependency of </w:t>
+      </w:r>
+      <m:oMath>
+        <m:sSub>
+          <m:sSubPr>
+            <m:ctrlPr>
+              <w:rPr>
+                <w:rFonts w:ascii="Cambria Math" w:hAnsi="Cambria Math"/>
+                <w:i/>
+              </w:rPr>
+            </m:ctrlPr>
+          </m:sSubPr>
+          <m:e>
+            <m:r>
+              <w:rPr>
+                <w:rFonts w:ascii="Cambria Math" w:hAnsi="Cambria Math"/>
+              </w:rPr>
+              <m:t>b</m:t>
+            </m:r>
+          </m:e>
+          <m:sub>
+            <m:r>
+              <w:rPr>
+                <w:rFonts w:ascii="Cambria Math" w:hAnsi="Cambria Math"/>
+              </w:rPr>
+              <m:t>ij</m:t>
+            </m:r>
+          </m:sub>
+        </m:sSub>
+      </m:oMath>
+      <w:r>
+        <w:rPr>
+          <w:rFonts w:eastAsiaTheme="minorEastAsia"/>
+        </w:rPr>
+        <w:t xml:space="preserve"> on species density:</w:t>
+      </w:r>
+    </w:p>
+    <w:p>
+      <w:pPr>
+        <w:rPr>
+          <w:rFonts w:eastAsiaTheme="minorEastAsia"/>
+        </w:rPr>
+      </w:pPr>
+      <m:oMathPara>
+        <m:oMath>
+          <m:sSub>
+            <m:sSubPr>
+              <m:ctrlPr>
+                <w:rPr>
+                  <w:rFonts w:ascii="Cambria Math" w:hAnsi="Cambria Math"/>
+                  <w:i/>
+                </w:rPr>
+              </m:ctrlPr>
+            </m:sSubPr>
+            <m:e>
+              <m:r>
+                <w:rPr>
+                  <w:rFonts w:ascii="Cambria Math" w:hAnsi="Cambria Math"/>
+                </w:rPr>
+                <m:t>b</m:t>
+              </m:r>
+            </m:e>
+            <m:sub>
+              <m:r>
+                <w:rPr>
+                  <w:rFonts w:ascii="Cambria Math" w:hAnsi="Cambria Math"/>
+                </w:rPr>
+                <m:t>ij</m:t>
+              </m:r>
+            </m:sub>
+          </m:sSub>
+          <m:r>
+            <w:rPr>
+              <w:rFonts w:ascii="Cambria Math" w:hAnsi="Cambria Math"/>
+            </w:rPr>
+            <m:t>=</m:t>
+          </m:r>
+          <m:sSub>
+            <m:sSubPr>
+              <m:ctrlPr>
+                <w:rPr>
+                  <w:rFonts w:ascii="Cambria Math" w:hAnsi="Cambria Math"/>
+                  <w:i/>
+                </w:rPr>
+              </m:ctrlPr>
+            </m:sSubPr>
+            <m:e>
+              <m:r>
+                <w:rPr>
+                  <w:rFonts w:ascii="Cambria Math" w:hAnsi="Cambria Math"/>
+                </w:rPr>
+                <m:t>c</m:t>
+              </m:r>
+            </m:e>
+            <m:sub>
+              <m:r>
+                <w:rPr>
+                  <w:rFonts w:ascii="Cambria Math" w:hAnsi="Cambria Math"/>
+                </w:rPr>
+                <m:t>0</m:t>
+              </m:r>
+            </m:sub>
+          </m:sSub>
+          <m:r>
+            <w:rPr>
+              <w:rFonts w:ascii="Cambria Math" w:hAnsi="Cambria Math"/>
+            </w:rPr>
+            <m:t>+</m:t>
+          </m:r>
+          <m:nary>
+            <m:naryPr>
+              <m:chr m:val="∑"/>
+              <m:limLoc m:val="undOvr"/>
+              <m:supHide m:val="1"/>
+              <m:ctrlPr>
+                <w:rPr>
+                  <w:rFonts w:ascii="Cambria Math" w:hAnsi="Cambria Math"/>
+                  <w:i/>
+                </w:rPr>
+              </m:ctrlPr>
+            </m:naryPr>
+            <m:sub>
+              <m:r>
+                <w:rPr>
+                  <w:rFonts w:ascii="Cambria Math" w:hAnsi="Cambria Math"/>
+                </w:rPr>
+                <m:t>k=1</m:t>
+              </m:r>
+            </m:sub>
+            <m:sup/>
+            <m:e>
+              <m:sSub>
+                <m:sSubPr>
+                  <m:ctrlPr>
+                    <w:rPr>
+                      <w:rFonts w:ascii="Cambria Math" w:hAnsi="Cambria Math"/>
+                      <w:i/>
+                    </w:rPr>
+                  </m:ctrlPr>
+                </m:sSubPr>
+                <m:e>
+                  <m:r>
+                    <w:rPr>
+                      <w:rFonts w:ascii="Cambria Math" w:hAnsi="Cambria Math"/>
+                    </w:rPr>
+                    <m:t>c</m:t>
+                  </m:r>
+                </m:e>
+                <m:sub>
+                  <m:r>
+                    <w:rPr>
+                      <w:rFonts w:ascii="Cambria Math" w:hAnsi="Cambria Math"/>
+                    </w:rPr>
+                    <m:t>k</m:t>
+                  </m:r>
+                </m:sub>
+              </m:sSub>
+              <m:sSub>
+                <m:sSubPr>
+                  <m:ctrlPr>
+                    <w:rPr>
+                      <w:rFonts w:ascii="Cambria Math" w:hAnsi="Cambria Math"/>
+                      <w:i/>
+                    </w:rPr>
+                  </m:ctrlPr>
+                </m:sSubPr>
+                <m:e>
+                  <m:r>
+                    <w:rPr>
+                      <w:rFonts w:ascii="Cambria Math" w:hAnsi="Cambria Math"/>
+                    </w:rPr>
+                    <m:t>x</m:t>
+                  </m:r>
+                </m:e>
+                <m:sub>
+                  <m:r>
+                    <w:rPr>
+                      <w:rFonts w:ascii="Cambria Math" w:hAnsi="Cambria Math"/>
+                    </w:rPr>
+                    <m:t>k</m:t>
+                  </m:r>
+                </m:sub>
+              </m:sSub>
+            </m:e>
+          </m:nary>
+          <m:r>
+            <w:rPr>
+              <w:rFonts w:ascii="Cambria Math" w:hAnsi="Cambria Math"/>
+            </w:rPr>
+            <m:t>+</m:t>
+          </m:r>
+          <m:nary>
+            <m:naryPr>
+              <m:chr m:val="∑"/>
+              <m:limLoc m:val="undOvr"/>
+              <m:supHide m:val="1"/>
+              <m:ctrlPr>
+                <w:rPr>
+                  <w:rFonts w:ascii="Cambria Math" w:hAnsi="Cambria Math"/>
+                  <w:i/>
+                </w:rPr>
+              </m:ctrlPr>
+            </m:naryPr>
+            <m:sub>
+              <m:r>
+                <w:rPr>
+                  <w:rFonts w:ascii="Cambria Math" w:hAnsi="Cambria Math"/>
+                </w:rPr>
+                <m:t>l</m:t>
+              </m:r>
+              <m:r>
+                <w:rPr>
+                  <w:rFonts w:ascii="Cambria Math" w:hAnsi="Cambria Math"/>
+                </w:rPr>
+                <m:t>=1</m:t>
+              </m:r>
+            </m:sub>
+            <m:sup/>
+            <m:e>
+              <m:sSub>
+                <m:sSubPr>
+                  <m:ctrlPr>
+                    <w:rPr>
+                      <w:rFonts w:ascii="Cambria Math" w:hAnsi="Cambria Math"/>
+                      <w:i/>
+                    </w:rPr>
+                  </m:ctrlPr>
+                </m:sSubPr>
+                <m:e>
+                  <m:r>
+                    <w:rPr>
+                      <w:rFonts w:ascii="Cambria Math" w:hAnsi="Cambria Math"/>
+                    </w:rPr>
+                    <m:t>e</m:t>
+                  </m:r>
+                </m:e>
+                <m:sub>
+                  <m:r>
+                    <w:rPr>
+                      <w:rFonts w:ascii="Cambria Math" w:hAnsi="Cambria Math"/>
+                    </w:rPr>
+                    <m:t>l</m:t>
+                  </m:r>
+                </m:sub>
+              </m:sSub>
+              <m:sSubSup>
+                <m:sSubSupPr>
+                  <m:ctrlPr>
+                    <w:rPr>
+                      <w:rFonts w:ascii="Cambria Math" w:hAnsi="Cambria Math"/>
+                      <w:i/>
+                    </w:rPr>
+                  </m:ctrlPr>
+                </m:sSubSupPr>
+                <m:e>
+                  <m:r>
+                    <w:rPr>
+                      <w:rFonts w:ascii="Cambria Math" w:hAnsi="Cambria Math"/>
+                    </w:rPr>
+                    <m:t>x</m:t>
+                  </m:r>
+                </m:e>
+                <m:sub>
+                  <m:r>
+                    <w:rPr>
+                      <w:rFonts w:ascii="Cambria Math" w:hAnsi="Cambria Math"/>
+                    </w:rPr>
+                    <m:t>l</m:t>
+                  </m:r>
+                </m:sub>
+                <m:sup>
+                  <m:r>
+                    <w:rPr>
+                      <w:rFonts w:ascii="Cambria Math" w:hAnsi="Cambria Math"/>
+                    </w:rPr>
+                    <m:t>2</m:t>
+                  </m:r>
+                </m:sup>
+              </m:sSubSup>
+            </m:e>
+          </m:nary>
+          <m:r>
+            <w:rPr>
+              <w:rFonts w:ascii="Cambria Math" w:hAnsi="Cambria Math"/>
+            </w:rPr>
+            <m:t xml:space="preserve"> </m:t>
+          </m:r>
+        </m:oMath>
+      </m:oMathPara>
+    </w:p>
+    <w:p>
+      <w:pPr>
+        <w:rPr>
+          <w:rFonts w:eastAsiaTheme="minorEastAsia"/>
+        </w:rPr>
+      </w:pPr>
+      <w:r>
+        <w:rPr>
+          <w:rFonts w:eastAsiaTheme="minorEastAsia"/>
+        </w:rPr>
+        <w:t>GLV becomes:</w:t>
+      </w:r>
+    </w:p>
+    <w:p>
+      <w:pPr>
+        <w:rPr>
+          <w:rFonts w:eastAsiaTheme="minorEastAsia"/>
+        </w:rPr>
+      </w:pPr>
+      <m:oMathPara>
+        <m:oMath>
+          <m:f>
+            <m:fPr>
+              <m:ctrlPr>
+                <w:rPr>
+                  <w:rFonts w:ascii="Cambria Math" w:hAnsi="Cambria Math"/>
+                  <w:i/>
+                </w:rPr>
+              </m:ctrlPr>
+            </m:fPr>
+            <m:num>
+              <m:r>
+                <w:rPr>
+                  <w:rFonts w:ascii="Cambria Math" w:hAnsi="Cambria Math"/>
+                </w:rPr>
+                <m:t>d</m:t>
+              </m:r>
+              <m:sSub>
+                <m:sSubPr>
+                  <m:ctrlPr>
+                    <w:rPr>
+                      <w:rFonts w:ascii="Cambria Math" w:hAnsi="Cambria Math"/>
+                      <w:i/>
+                    </w:rPr>
+                  </m:ctrlPr>
+                </m:sSubPr>
+                <m:e>
+                  <m:r>
+                    <w:rPr>
+                      <w:rFonts w:ascii="Cambria Math" w:hAnsi="Cambria Math"/>
+                    </w:rPr>
+                    <m:t>x</m:t>
+                  </m:r>
+                </m:e>
+                <m:sub>
+                  <m:r>
+                    <w:rPr>
+                      <w:rFonts w:ascii="Cambria Math" w:hAnsi="Cambria Math"/>
+                    </w:rPr>
+                    <m:t>i</m:t>
+                  </m:r>
+                </m:sub>
+              </m:sSub>
+            </m:num>
+            <m:den>
+              <m:r>
+                <w:rPr>
+                  <w:rFonts w:ascii="Cambria Math" w:hAnsi="Cambria Math"/>
+                </w:rPr>
+                <m:t>dt</m:t>
+              </m:r>
+            </m:den>
+          </m:f>
+          <m:r>
+            <w:rPr>
+              <w:rFonts w:ascii="Cambria Math" w:hAnsi="Cambria Math"/>
+            </w:rPr>
+            <m:t>=a</m:t>
+          </m:r>
+          <m:sSub>
+            <m:sSubPr>
+              <m:ctrlPr>
+                <w:rPr>
+                  <w:rFonts w:ascii="Cambria Math" w:hAnsi="Cambria Math"/>
+                  <w:i/>
+                </w:rPr>
+              </m:ctrlPr>
+            </m:sSubPr>
+            <m:e>
+              <m:r>
+                <w:rPr>
+                  <w:rFonts w:ascii="Cambria Math" w:hAnsi="Cambria Math"/>
+                </w:rPr>
+                <m:t>x</m:t>
+              </m:r>
+            </m:e>
+            <m:sub>
+              <m:r>
+                <w:rPr>
+                  <w:rFonts w:ascii="Cambria Math" w:hAnsi="Cambria Math"/>
+                </w:rPr>
+                <m:t>i</m:t>
+              </m:r>
+            </m:sub>
+          </m:sSub>
+          <m:r>
+            <w:rPr>
+              <w:rFonts w:ascii="Cambria Math" w:hAnsi="Cambria Math"/>
+            </w:rPr>
+            <m:t>+[</m:t>
+          </m:r>
+          <m:nary>
+            <m:naryPr>
+              <m:chr m:val="∑"/>
+              <m:limLoc m:val="undOvr"/>
+              <m:supHide m:val="1"/>
+              <m:ctrlPr>
+                <w:rPr>
+                  <w:rFonts w:ascii="Cambria Math" w:hAnsi="Cambria Math"/>
+                  <w:i/>
+                </w:rPr>
+              </m:ctrlPr>
+            </m:naryPr>
+            <m:sub>
+              <m:r>
+                <w:rPr>
+                  <w:rFonts w:ascii="Cambria Math" w:hAnsi="Cambria Math"/>
+                </w:rPr>
+                <m:t>j=1</m:t>
+              </m:r>
+            </m:sub>
+            <m:sup/>
+            <m:e>
+              <m:r>
+                <w:rPr>
+                  <w:rFonts w:ascii="Cambria Math" w:hAnsi="Cambria Math"/>
+                </w:rPr>
+                <m:t>(</m:t>
+              </m:r>
+              <m:sSub>
+                <m:sSubPr>
+                  <m:ctrlPr>
+                    <w:rPr>
+                      <w:rFonts w:ascii="Cambria Math" w:hAnsi="Cambria Math"/>
+                      <w:i/>
+                    </w:rPr>
+                  </m:ctrlPr>
+                </m:sSubPr>
+                <m:e>
+                  <m:r>
+                    <w:rPr>
+                      <w:rFonts w:ascii="Cambria Math" w:hAnsi="Cambria Math"/>
+                    </w:rPr>
+                    <m:t>c</m:t>
+                  </m:r>
+                </m:e>
+                <m:sub>
+                  <m:r>
+                    <w:rPr>
+                      <w:rFonts w:ascii="Cambria Math" w:hAnsi="Cambria Math"/>
+                    </w:rPr>
+                    <m:t>0</m:t>
+                  </m:r>
+                </m:sub>
+              </m:sSub>
+              <m:r>
+                <w:rPr>
+                  <w:rFonts w:ascii="Cambria Math" w:hAnsi="Cambria Math"/>
+                </w:rPr>
+                <m:t>+</m:t>
+              </m:r>
+              <m:nary>
+                <m:naryPr>
+                  <m:chr m:val="∑"/>
+                  <m:limLoc m:val="undOvr"/>
+                  <m:supHide m:val="1"/>
+                  <m:ctrlPr>
+                    <w:rPr>
+                      <w:rFonts w:ascii="Cambria Math" w:hAnsi="Cambria Math"/>
+                      <w:i/>
+                    </w:rPr>
+                  </m:ctrlPr>
+                </m:naryPr>
+                <m:sub>
+                  <m:r>
+                    <w:rPr>
+                      <w:rFonts w:ascii="Cambria Math" w:hAnsi="Cambria Math"/>
+                    </w:rPr>
+                    <m:t>k=1</m:t>
+                  </m:r>
+                </m:sub>
+                <m:sup/>
+                <m:e>
+                  <m:sSub>
+                    <m:sSubPr>
+                      <m:ctrlPr>
+                        <w:rPr>
+                          <w:rFonts w:ascii="Cambria Math" w:hAnsi="Cambria Math"/>
+                          <w:i/>
+                        </w:rPr>
+                      </m:ctrlPr>
+                    </m:sSubPr>
+                    <m:e>
+                      <m:r>
+                        <w:rPr>
+                          <w:rFonts w:ascii="Cambria Math" w:hAnsi="Cambria Math"/>
+                        </w:rPr>
+                        <m:t>c</m:t>
+                      </m:r>
+                    </m:e>
+                    <m:sub>
+                      <m:r>
+                        <w:rPr>
+                          <w:rFonts w:ascii="Cambria Math" w:hAnsi="Cambria Math"/>
+                        </w:rPr>
+                        <m:t>k</m:t>
+                      </m:r>
+                    </m:sub>
+                  </m:sSub>
+                  <m:sSub>
+                    <m:sSubPr>
+                      <m:ctrlPr>
+                        <w:rPr>
+                          <w:rFonts w:ascii="Cambria Math" w:hAnsi="Cambria Math"/>
+                          <w:i/>
+                        </w:rPr>
+                      </m:ctrlPr>
+                    </m:sSubPr>
+                    <m:e>
+                      <m:r>
+                        <w:rPr>
+                          <w:rFonts w:ascii="Cambria Math" w:hAnsi="Cambria Math"/>
+                        </w:rPr>
+                        <m:t>x</m:t>
+                      </m:r>
+                    </m:e>
+                    <m:sub>
+                      <m:r>
+                        <w:rPr>
+                          <w:rFonts w:ascii="Cambria Math" w:hAnsi="Cambria Math"/>
+                        </w:rPr>
+                        <m:t>k</m:t>
+                      </m:r>
+                    </m:sub>
+                  </m:sSub>
+                </m:e>
+              </m:nary>
+              <m:sSub>
+                <m:sSubPr>
+                  <m:ctrlPr>
+                    <w:rPr>
+                      <w:rFonts w:ascii="Cambria Math" w:hAnsi="Cambria Math"/>
+                      <w:i/>
+                    </w:rPr>
+                  </m:ctrlPr>
+                </m:sSubPr>
+                <m:e>
+                  <m:r>
+                    <w:rPr>
+                      <w:rFonts w:ascii="Cambria Math" w:hAnsi="Cambria Math"/>
+                    </w:rPr>
+                    <m:t>+</m:t>
+                  </m:r>
+                  <m:nary>
+                    <m:naryPr>
+                      <m:chr m:val="∑"/>
+                      <m:limLoc m:val="undOvr"/>
+                      <m:supHide m:val="1"/>
+                      <m:ctrlPr>
+                        <w:rPr>
+                          <w:rFonts w:ascii="Cambria Math" w:hAnsi="Cambria Math"/>
+                          <w:i/>
+                        </w:rPr>
+                      </m:ctrlPr>
+                    </m:naryPr>
+                    <m:sub>
+                      <m:r>
+                        <w:rPr>
+                          <w:rFonts w:ascii="Cambria Math" w:hAnsi="Cambria Math"/>
+                        </w:rPr>
+                        <m:t>l=1</m:t>
+                      </m:r>
+                    </m:sub>
+                    <m:sup/>
+                    <m:e>
+                      <m:sSub>
+                        <m:sSubPr>
+                          <m:ctrlPr>
+                            <w:rPr>
+                              <w:rFonts w:ascii="Cambria Math" w:hAnsi="Cambria Math"/>
+                              <w:i/>
+                            </w:rPr>
+                          </m:ctrlPr>
+                        </m:sSubPr>
+                        <m:e>
+                          <m:r>
+                            <w:rPr>
+                              <w:rFonts w:ascii="Cambria Math" w:hAnsi="Cambria Math"/>
+                            </w:rPr>
+                            <m:t>e</m:t>
+                          </m:r>
+                        </m:e>
+                        <m:sub>
+                          <m:r>
+                            <w:rPr>
+                              <w:rFonts w:ascii="Cambria Math" w:hAnsi="Cambria Math"/>
+                            </w:rPr>
+                            <m:t>l</m:t>
+                          </m:r>
+                        </m:sub>
+                      </m:sSub>
+                      <m:sSubSup>
+                        <m:sSubSupPr>
+                          <m:ctrlPr>
+                            <w:rPr>
+                              <w:rFonts w:ascii="Cambria Math" w:hAnsi="Cambria Math"/>
+                              <w:i/>
+                            </w:rPr>
+                          </m:ctrlPr>
+                        </m:sSubSupPr>
+                        <m:e>
+                          <m:r>
+                            <w:rPr>
+                              <w:rFonts w:ascii="Cambria Math" w:hAnsi="Cambria Math"/>
+                            </w:rPr>
+                            <m:t>x</m:t>
+                          </m:r>
+                        </m:e>
+                        <m:sub>
+                          <m:r>
+                            <w:rPr>
+                              <w:rFonts w:ascii="Cambria Math" w:hAnsi="Cambria Math"/>
+                            </w:rPr>
+                            <m:t>l</m:t>
+                          </m:r>
+                        </m:sub>
+                        <m:sup>
+                          <m:r>
+                            <w:rPr>
+                              <w:rFonts w:ascii="Cambria Math" w:hAnsi="Cambria Math"/>
+                            </w:rPr>
+                            <m:t>2</m:t>
+                          </m:r>
+                        </m:sup>
+                      </m:sSubSup>
+                    </m:e>
+                  </m:nary>
+                  <m:r>
+                    <w:rPr>
+                      <w:rFonts w:ascii="Cambria Math" w:hAnsi="Cambria Math"/>
+                    </w:rPr>
+                    <m:t>)x</m:t>
+                  </m:r>
+                </m:e>
+                <m:sub>
+                  <m:r>
+                    <w:rPr>
+                      <w:rFonts w:ascii="Cambria Math" w:hAnsi="Cambria Math"/>
+                    </w:rPr>
+                    <m:t>j</m:t>
+                  </m:r>
+                </m:sub>
+              </m:sSub>
+            </m:e>
+          </m:nary>
+          <m:r>
+            <w:rPr>
+              <w:rFonts w:ascii="Cambria Math" w:hAnsi="Cambria Math"/>
+            </w:rPr>
+            <m:t>]</m:t>
+          </m:r>
+          <m:sSub>
+            <m:sSubPr>
+              <m:ctrlPr>
+                <w:rPr>
+                  <w:rFonts w:ascii="Cambria Math" w:hAnsi="Cambria Math"/>
+                  <w:i/>
+                </w:rPr>
+              </m:ctrlPr>
+            </m:sSubPr>
+            <m:e>
+              <m:r>
+                <w:rPr>
+                  <w:rFonts w:ascii="Cambria Math" w:hAnsi="Cambria Math"/>
+                </w:rPr>
+                <m:t>x</m:t>
+              </m:r>
+            </m:e>
+            <m:sub>
+              <m:r>
+                <w:rPr>
+                  <w:rFonts w:ascii="Cambria Math" w:hAnsi="Cambria Math"/>
+                </w:rPr>
+                <m:t>i</m:t>
+              </m:r>
+            </m:sub>
+          </m:sSub>
+        </m:oMath>
+      </m:oMathPara>
+    </w:p>
+    <w:p>
+      <w:pPr>
+        <w:rPr>
+          <w:rFonts w:eastAsiaTheme="minorEastAsia"/>
+        </w:rPr>
+      </w:pPr>
+      <m:oMathPara>
+        <m:oMath>
+          <m:f>
+            <m:fPr>
+              <m:ctrlPr>
+                <w:rPr>
+                  <w:rFonts w:ascii="Cambria Math" w:hAnsi="Cambria Math"/>
+                  <w:i/>
+                </w:rPr>
+              </m:ctrlPr>
+            </m:fPr>
+            <m:num>
+              <m:r>
+                <w:rPr>
+                  <w:rFonts w:ascii="Cambria Math" w:hAnsi="Cambria Math"/>
+                </w:rPr>
+                <m:t>d</m:t>
+              </m:r>
+              <m:sSub>
+                <m:sSubPr>
+                  <m:ctrlPr>
+                    <w:rPr>
+                      <w:rFonts w:ascii="Cambria Math" w:hAnsi="Cambria Math"/>
+                      <w:i/>
+                    </w:rPr>
+                  </m:ctrlPr>
+                </m:sSubPr>
+                <m:e>
+                  <m:r>
+                    <w:rPr>
+                      <w:rFonts w:ascii="Cambria Math" w:hAnsi="Cambria Math"/>
+                    </w:rPr>
+                    <m:t>x</m:t>
+                  </m:r>
+                </m:e>
+                <m:sub>
+                  <m:r>
+                    <w:rPr>
+                      <w:rFonts w:ascii="Cambria Math" w:hAnsi="Cambria Math"/>
+                    </w:rPr>
+                    <m:t>i</m:t>
+                  </m:r>
+                </m:sub>
+              </m:sSub>
+            </m:num>
+            <m:den>
+              <m:r>
+                <w:rPr>
+                  <w:rFonts w:ascii="Cambria Math" w:hAnsi="Cambria Math"/>
+                </w:rPr>
+                <m:t>dt</m:t>
+              </m:r>
+            </m:den>
+          </m:f>
+          <m:r>
+            <w:rPr>
+              <w:rFonts w:ascii="Cambria Math" w:hAnsi="Cambria Math"/>
+            </w:rPr>
+            <m:t>=a</m:t>
+          </m:r>
+          <m:sSub>
+            <m:sSubPr>
+              <m:ctrlPr>
+                <w:rPr>
+                  <w:rFonts w:ascii="Cambria Math" w:hAnsi="Cambria Math"/>
+                  <w:i/>
+                </w:rPr>
+              </m:ctrlPr>
+            </m:sSubPr>
+            <m:e>
+              <m:r>
+                <w:rPr>
+                  <w:rFonts w:ascii="Cambria Math" w:hAnsi="Cambria Math"/>
+                </w:rPr>
+                <m:t>x</m:t>
+              </m:r>
+            </m:e>
+            <m:sub>
+              <m:r>
+                <w:rPr>
+                  <w:rFonts w:ascii="Cambria Math" w:hAnsi="Cambria Math"/>
+                </w:rPr>
+                <m:t>i</m:t>
+              </m:r>
+            </m:sub>
+          </m:sSub>
+          <m:r>
+            <w:rPr>
+              <w:rFonts w:ascii="Cambria Math" w:hAnsi="Cambria Math"/>
+            </w:rPr>
+            <m:t>+(</m:t>
+          </m:r>
+          <m:nary>
+            <m:naryPr>
+              <m:chr m:val="∑"/>
+              <m:limLoc m:val="undOvr"/>
+              <m:supHide m:val="1"/>
+              <m:ctrlPr>
+                <w:rPr>
+                  <w:rFonts w:ascii="Cambria Math" w:hAnsi="Cambria Math"/>
+                  <w:i/>
+                </w:rPr>
+              </m:ctrlPr>
+            </m:naryPr>
+            <m:sub>
+              <m:r>
+                <w:rPr>
+                  <w:rFonts w:ascii="Cambria Math" w:hAnsi="Cambria Math"/>
+                </w:rPr>
+                <m:t>j=1</m:t>
+              </m:r>
+            </m:sub>
+            <m:sup/>
+            <m:e>
+              <m:sSub>
+                <m:sSubPr>
+                  <m:ctrlPr>
+                    <w:rPr>
+                      <w:rFonts w:ascii="Cambria Math" w:hAnsi="Cambria Math"/>
+                      <w:i/>
+                    </w:rPr>
+                  </m:ctrlPr>
+                </m:sSubPr>
+                <m:e>
+                  <m:r>
+                    <w:rPr>
+                      <w:rFonts w:ascii="Cambria Math" w:hAnsi="Cambria Math"/>
+                    </w:rPr>
+                    <m:t>c</m:t>
+                  </m:r>
+                </m:e>
+                <m:sub>
+                  <m:r>
+                    <w:rPr>
+                      <w:rFonts w:ascii="Cambria Math" w:hAnsi="Cambria Math"/>
+                    </w:rPr>
+                    <m:t>0</m:t>
+                  </m:r>
+                </m:sub>
+              </m:sSub>
+              <m:sSub>
+                <m:sSubPr>
+                  <m:ctrlPr>
+                    <w:rPr>
+                      <w:rFonts w:ascii="Cambria Math" w:hAnsi="Cambria Math"/>
+                      <w:i/>
+                    </w:rPr>
+                  </m:ctrlPr>
+                </m:sSubPr>
+                <m:e>
+                  <m:r>
+                    <w:rPr>
+                      <w:rFonts w:ascii="Cambria Math" w:hAnsi="Cambria Math"/>
+                    </w:rPr>
+                    <m:t>x</m:t>
+                  </m:r>
+                </m:e>
+                <m:sub>
+                  <m:r>
+                    <w:rPr>
+                      <w:rFonts w:ascii="Cambria Math" w:hAnsi="Cambria Math"/>
+                    </w:rPr>
+                    <m:t>j</m:t>
+                  </m:r>
+                </m:sub>
+              </m:sSub>
+              <m:r>
+                <w:rPr>
+                  <w:rFonts w:ascii="Cambria Math" w:hAnsi="Cambria Math"/>
+                </w:rPr>
+                <m:t>)</m:t>
+              </m:r>
+              <m:sSub>
+                <m:sSubPr>
+                  <m:ctrlPr>
+                    <w:rPr>
+                      <w:rFonts w:ascii="Cambria Math" w:hAnsi="Cambria Math"/>
+                      <w:i/>
+                    </w:rPr>
+                  </m:ctrlPr>
+                </m:sSubPr>
+                <m:e>
+                  <m:r>
+                    <w:rPr>
+                      <w:rFonts w:ascii="Cambria Math" w:hAnsi="Cambria Math"/>
+                    </w:rPr>
+                    <m:t>x</m:t>
+                  </m:r>
+                </m:e>
+                <m:sub>
+                  <m:r>
+                    <w:rPr>
+                      <w:rFonts w:ascii="Cambria Math" w:hAnsi="Cambria Math"/>
+                    </w:rPr>
+                    <m:t>i</m:t>
+                  </m:r>
+                </m:sub>
+              </m:sSub>
+              <m:r>
+                <w:rPr>
+                  <w:rFonts w:ascii="Cambria Math" w:hAnsi="Cambria Math"/>
+                </w:rPr>
+                <m:t>+</m:t>
+              </m:r>
+              <m:nary>
+                <m:naryPr>
+                  <m:chr m:val="∑"/>
+                  <m:limLoc m:val="undOvr"/>
+                  <m:supHide m:val="1"/>
+                  <m:ctrlPr>
+                    <w:rPr>
+                      <w:rFonts w:ascii="Cambria Math" w:hAnsi="Cambria Math"/>
+                      <w:i/>
+                    </w:rPr>
+                  </m:ctrlPr>
+                </m:naryPr>
+                <m:sub>
+                  <m:r>
+                    <w:rPr>
+                      <w:rFonts w:ascii="Cambria Math" w:hAnsi="Cambria Math"/>
+                    </w:rPr>
+                    <m:t>j=1</m:t>
+                  </m:r>
+                </m:sub>
+                <m:sup/>
+                <m:e>
+                  <m:nary>
+                    <m:naryPr>
+                      <m:chr m:val="∑"/>
+                      <m:limLoc m:val="undOvr"/>
+                      <m:supHide m:val="1"/>
+                      <m:ctrlPr>
+                        <w:rPr>
+                          <w:rFonts w:ascii="Cambria Math" w:hAnsi="Cambria Math"/>
+                          <w:i/>
+                        </w:rPr>
+                      </m:ctrlPr>
+                    </m:naryPr>
+                    <m:sub>
+                      <m:r>
+                        <w:rPr>
+                          <w:rFonts w:ascii="Cambria Math" w:hAnsi="Cambria Math"/>
+                        </w:rPr>
+                        <m:t>k=1</m:t>
+                      </m:r>
+                    </m:sub>
+                    <m:sup/>
+                    <m:e>
+                      <m:sSub>
+                        <m:sSubPr>
+                          <m:ctrlPr>
+                            <w:rPr>
+                              <w:rFonts w:ascii="Cambria Math" w:hAnsi="Cambria Math"/>
+                              <w:i/>
+                            </w:rPr>
+                          </m:ctrlPr>
+                        </m:sSubPr>
+                        <m:e>
+                          <m:r>
+                            <w:rPr>
+                              <w:rFonts w:ascii="Cambria Math" w:hAnsi="Cambria Math"/>
+                            </w:rPr>
+                            <m:t>c</m:t>
+                          </m:r>
+                        </m:e>
+                        <m:sub>
+                          <m:r>
+                            <w:rPr>
+                              <w:rFonts w:ascii="Cambria Math" w:hAnsi="Cambria Math"/>
+                            </w:rPr>
+                            <m:t>k</m:t>
+                          </m:r>
+                        </m:sub>
+                      </m:sSub>
+                      <m:sSub>
+                        <m:sSubPr>
+                          <m:ctrlPr>
+                            <w:rPr>
+                              <w:rFonts w:ascii="Cambria Math" w:hAnsi="Cambria Math"/>
+                              <w:i/>
+                            </w:rPr>
+                          </m:ctrlPr>
+                        </m:sSubPr>
+                        <m:e>
+                          <m:r>
+                            <w:rPr>
+                              <w:rFonts w:ascii="Cambria Math" w:hAnsi="Cambria Math"/>
+                            </w:rPr>
+                            <m:t>x</m:t>
+                          </m:r>
+                        </m:e>
+                        <m:sub>
+                          <m:r>
+                            <w:rPr>
+                              <w:rFonts w:ascii="Cambria Math" w:hAnsi="Cambria Math"/>
+                            </w:rPr>
+                            <m:t>k</m:t>
+                          </m:r>
+                        </m:sub>
+                      </m:sSub>
+                    </m:e>
+                  </m:nary>
+                  <m:sSub>
+                    <m:sSubPr>
+                      <m:ctrlPr>
+                        <w:rPr>
+                          <w:rFonts w:ascii="Cambria Math" w:hAnsi="Cambria Math"/>
+                          <w:i/>
+                        </w:rPr>
+                      </m:ctrlPr>
+                    </m:sSubPr>
+                    <m:e>
+                      <m:r>
+                        <w:rPr>
+                          <w:rFonts w:ascii="Cambria Math" w:hAnsi="Cambria Math"/>
+                        </w:rPr>
+                        <m:t>x</m:t>
+                      </m:r>
+                    </m:e>
+                    <m:sub>
+                      <m:r>
+                        <w:rPr>
+                          <w:rFonts w:ascii="Cambria Math" w:hAnsi="Cambria Math"/>
+                        </w:rPr>
+                        <m:t>j</m:t>
+                      </m:r>
+                    </m:sub>
+                  </m:sSub>
+                  <m:sSub>
+                    <m:sSubPr>
+                      <m:ctrlPr>
+                        <w:rPr>
+                          <w:rFonts w:ascii="Cambria Math" w:hAnsi="Cambria Math"/>
+                          <w:i/>
+                        </w:rPr>
+                      </m:ctrlPr>
+                    </m:sSubPr>
+                    <m:e>
+                      <m:r>
+                        <w:rPr>
+                          <w:rFonts w:ascii="Cambria Math" w:hAnsi="Cambria Math"/>
+                        </w:rPr>
+                        <m:t>x</m:t>
+                      </m:r>
+                    </m:e>
+                    <m:sub>
+                      <m:r>
+                        <w:rPr>
+                          <w:rFonts w:ascii="Cambria Math" w:hAnsi="Cambria Math"/>
+                        </w:rPr>
+                        <m:t>i</m:t>
+                      </m:r>
+                    </m:sub>
+                  </m:sSub>
+                </m:e>
+              </m:nary>
+            </m:e>
+          </m:nary>
+          <m:r>
+            <w:rPr>
+              <w:rFonts w:ascii="Cambria Math" w:hAnsi="Cambria Math"/>
+            </w:rPr>
+            <m:t>+</m:t>
+          </m:r>
+          <m:nary>
+            <m:naryPr>
+              <m:chr m:val="∑"/>
+              <m:limLoc m:val="undOvr"/>
+              <m:supHide m:val="1"/>
+              <m:ctrlPr>
+                <w:rPr>
+                  <w:rFonts w:ascii="Cambria Math" w:hAnsi="Cambria Math"/>
+                  <w:i/>
+                </w:rPr>
+              </m:ctrlPr>
+            </m:naryPr>
+            <m:sub>
+              <m:r>
+                <w:rPr>
+                  <w:rFonts w:ascii="Cambria Math" w:hAnsi="Cambria Math"/>
+                </w:rPr>
+                <m:t>j=1</m:t>
+              </m:r>
+            </m:sub>
+            <m:sup/>
+            <m:e>
+              <m:nary>
+                <m:naryPr>
+                  <m:chr m:val="∑"/>
+                  <m:limLoc m:val="undOvr"/>
+                  <m:supHide m:val="1"/>
+                  <m:ctrlPr>
+                    <w:rPr>
+                      <w:rFonts w:ascii="Cambria Math" w:hAnsi="Cambria Math"/>
+                      <w:i/>
+                    </w:rPr>
+                  </m:ctrlPr>
+                </m:naryPr>
+                <m:sub>
+                  <m:r>
+                    <w:rPr>
+                      <w:rFonts w:ascii="Cambria Math" w:hAnsi="Cambria Math"/>
+                    </w:rPr>
+                    <m:t>l</m:t>
+                  </m:r>
+                  <m:r>
+                    <w:rPr>
+                      <w:rFonts w:ascii="Cambria Math" w:hAnsi="Cambria Math"/>
+                    </w:rPr>
+                    <m:t>=1</m:t>
+                  </m:r>
+                </m:sub>
+                <m:sup/>
+                <m:e>
+                  <m:sSub>
+                    <m:sSubPr>
+                      <m:ctrlPr>
+                        <w:rPr>
+                          <w:rFonts w:ascii="Cambria Math" w:hAnsi="Cambria Math"/>
+                          <w:i/>
+                        </w:rPr>
+                      </m:ctrlPr>
+                    </m:sSubPr>
+                    <m:e>
+                      <m:r>
+                        <w:rPr>
+                          <w:rFonts w:ascii="Cambria Math" w:hAnsi="Cambria Math"/>
+                        </w:rPr>
+                        <m:t>e</m:t>
+                      </m:r>
+                    </m:e>
+                    <m:sub>
+                      <m:r>
+                        <w:rPr>
+                          <w:rFonts w:ascii="Cambria Math" w:hAnsi="Cambria Math"/>
+                        </w:rPr>
+                        <m:t>l</m:t>
+                      </m:r>
+                    </m:sub>
+                  </m:sSub>
+                  <m:sSubSup>
+                    <m:sSubSupPr>
+                      <m:ctrlPr>
+                        <w:rPr>
+                          <w:rFonts w:ascii="Cambria Math" w:hAnsi="Cambria Math"/>
+                          <w:i/>
+                        </w:rPr>
+                      </m:ctrlPr>
+                    </m:sSubSupPr>
+                    <m:e>
+                      <m:r>
+                        <w:rPr>
+                          <w:rFonts w:ascii="Cambria Math" w:hAnsi="Cambria Math"/>
+                        </w:rPr>
+                        <m:t>x</m:t>
+                      </m:r>
+                    </m:e>
+                    <m:sub>
+                      <m:r>
+                        <w:rPr>
+                          <w:rFonts w:ascii="Cambria Math" w:hAnsi="Cambria Math"/>
+                        </w:rPr>
+                        <m:t>l</m:t>
+                      </m:r>
+                    </m:sub>
+                    <m:sup>
+                      <m:r>
+                        <w:rPr>
+                          <w:rFonts w:ascii="Cambria Math" w:hAnsi="Cambria Math"/>
+                        </w:rPr>
+                        <m:t>2</m:t>
+                      </m:r>
+                    </m:sup>
+                  </m:sSubSup>
+                </m:e>
+              </m:nary>
+              <m:sSub>
+                <m:sSubPr>
+                  <m:ctrlPr>
+                    <w:rPr>
+                      <w:rFonts w:ascii="Cambria Math" w:hAnsi="Cambria Math"/>
+                      <w:i/>
+                    </w:rPr>
+                  </m:ctrlPr>
+                </m:sSubPr>
+                <m:e>
+                  <m:r>
+                    <w:rPr>
+                      <w:rFonts w:ascii="Cambria Math" w:hAnsi="Cambria Math"/>
+                    </w:rPr>
+                    <m:t>x</m:t>
+                  </m:r>
+                </m:e>
+                <m:sub>
+                  <m:r>
+                    <w:rPr>
+                      <w:rFonts w:ascii="Cambria Math" w:hAnsi="Cambria Math"/>
+                    </w:rPr>
+                    <m:t>j</m:t>
+                  </m:r>
+                </m:sub>
+              </m:sSub>
+              <m:sSub>
+                <m:sSubPr>
+                  <m:ctrlPr>
+                    <w:rPr>
+                      <w:rFonts w:ascii="Cambria Math" w:hAnsi="Cambria Math"/>
+                      <w:i/>
+                    </w:rPr>
+                  </m:ctrlPr>
+                </m:sSubPr>
+                <m:e>
+                  <m:r>
+                    <w:rPr>
+                      <w:rFonts w:ascii="Cambria Math" w:hAnsi="Cambria Math"/>
+                    </w:rPr>
+                    <m:t>x</m:t>
+                  </m:r>
+                </m:e>
+                <m:sub>
+                  <m:r>
+                    <w:rPr>
+                      <w:rFonts w:ascii="Cambria Math" w:hAnsi="Cambria Math"/>
+                    </w:rPr>
+                    <m:t>i</m:t>
+                  </m:r>
+                </m:sub>
+              </m:sSub>
+            </m:e>
+          </m:nary>
+        </m:oMath>
+      </m:oMathPara>
+    </w:p>
+    <w:p>
+      <w:pPr>
+        <w:rPr>
+          <w:rFonts w:eastAsiaTheme="minorEastAsia"/>
+        </w:rPr>
+      </w:pPr>
       <w:bookmarkStart w:id="0" w:name="_GoBack"/>
       <w:bookmarkEnd w:id="0"/>
     </w:p>
@@ -1157,7 +2399,7 @@
 </file>
 
 <file path=word/styles.xml><?xml version="1.0" encoding="utf-8"?>
-<w:styles xmlns:mc="http://schemas.openxmlformats.org/markup-compatibility/2006" xmlns:r="http://schemas.openxmlformats.org/officeDocument/2006/relationships" xmlns:w="http://schemas.openxmlformats.org/wordprocessingml/2006/main" xmlns:w14="http://schemas.microsoft.com/office/word/2010/wordml" xmlns:w15="http://schemas.microsoft.com/office/word/2012/wordml" xmlns:w16se="http://schemas.microsoft.com/office/word/2015/wordml/symex" mc:Ignorable="w14 w15 w16se">
+<w:styles xmlns:mc="http://schemas.openxmlformats.org/markup-compatibility/2006" xmlns:r="http://schemas.openxmlformats.org/officeDocument/2006/relationships" xmlns:w="http://schemas.openxmlformats.org/wordprocessingml/2006/main" xmlns:w14="http://schemas.microsoft.com/office/word/2010/wordml" xmlns:w15="http://schemas.microsoft.com/office/word/2012/wordml" mc:Ignorable="w14 w15">
   <w:docDefaults>
     <w:rPrDefault>
       <w:rPr>

</xml_diff>

<commit_message>
R code to implement varying coefficient .doc
</commit_message>
<xml_diff>
--- a/GLV_coefficient_linear_func.docx
+++ b/GLV_coefficient_linear_func.docx
@@ -1132,25 +1132,62 @@
           <w:rFonts w:eastAsiaTheme="minorEastAsia"/>
         </w:rPr>
       </w:pPr>
+    </w:p>
+    <w:p>
+      <w:pPr>
+        <w:rPr>
+          <w:rFonts w:eastAsiaTheme="minorEastAsia"/>
+        </w:rPr>
+      </w:pPr>
       <w:r>
         <w:rPr>
           <w:rFonts w:eastAsiaTheme="minorEastAsia"/>
         </w:rPr>
-        <w:t xml:space="preserve">If we assume a </w:t>
+        <w:t>To implement the growth rate in R, assuming</w:t>
+      </w:r>
+      <w:r>
+        <w:rPr>
+          <w:rFonts w:eastAsiaTheme="minorEastAsia"/>
+        </w:rPr>
+        <w:t xml:space="preserve"> a </w:t>
       </w:r>
       <w:proofErr w:type="gramStart"/>
       <w:r>
         <w:rPr>
           <w:rFonts w:eastAsiaTheme="minorEastAsia"/>
         </w:rPr>
-        <w:t>higher</w:t>
+        <w:t>3</w:t>
       </w:r>
       <w:proofErr w:type="gramEnd"/>
       <w:r>
         <w:rPr>
           <w:rFonts w:eastAsiaTheme="minorEastAsia"/>
         </w:rPr>
-        <w:t xml:space="preserve"> order dependency of </w:t>
+        <w:t xml:space="preserve"> species community</w:t>
+      </w:r>
+      <w:r>
+        <w:rPr>
+          <w:rFonts w:eastAsiaTheme="minorEastAsia"/>
+        </w:rPr>
+        <w:t xml:space="preserve"> with</w:t>
+      </w:r>
+      <w:r>
+        <w:rPr>
+          <w:rFonts w:eastAsiaTheme="minorEastAsia"/>
+        </w:rPr>
+        <w:t xml:space="preserve"> linear dependency of</w:t>
+      </w:r>
+      <w:r>
+        <w:rPr>
+          <w:rFonts w:eastAsiaTheme="minorEastAsia"/>
+        </w:rPr>
+        <w:t xml:space="preserve"> </w:t>
+      </w:r>
+      <w:r>
+        <w:rPr>
+          <w:rFonts w:eastAsiaTheme="minorEastAsia"/>
+        </w:rPr>
+        <w:t xml:space="preserve"> </w:t>
       </w:r>
       <m:oMath>
         <m:sSub>
@@ -1184,7 +1221,2280 @@
         <w:rPr>
           <w:rFonts w:eastAsiaTheme="minorEastAsia"/>
         </w:rPr>
-        <w:t xml:space="preserve"> on species density:</w:t>
+        <w:t xml:space="preserve"> :</w:t>
+      </w:r>
+    </w:p>
+    <w:p>
+      <w:pPr>
+        <w:rPr>
+          <w:rFonts w:eastAsiaTheme="minorEastAsia"/>
+        </w:rPr>
+      </w:pPr>
+      <m:oMathPara>
+        <m:oMath>
+          <m:r>
+            <w:rPr>
+              <w:rFonts w:ascii="Cambria Math" w:eastAsiaTheme="minorEastAsia" w:hAnsi="Cambria Math"/>
+            </w:rPr>
+            <m:t>dx←</m:t>
+          </m:r>
+          <m:r>
+            <w:rPr>
+              <w:rFonts w:ascii="Cambria Math" w:eastAsiaTheme="minorEastAsia" w:hAnsi="Cambria Math"/>
+            </w:rPr>
+            <m:t>α*x+x*</m:t>
+          </m:r>
+          <m:d>
+            <m:dPr>
+              <m:ctrlPr>
+                <w:rPr>
+                  <w:rFonts w:ascii="Cambria Math" w:eastAsiaTheme="minorEastAsia" w:hAnsi="Cambria Math"/>
+                  <w:i/>
+                </w:rPr>
+              </m:ctrlPr>
+            </m:dPr>
+            <m:e>
+              <m:sSub>
+                <m:sSubPr>
+                  <m:ctrlPr>
+                    <w:rPr>
+                      <w:rFonts w:ascii="Cambria Math" w:eastAsiaTheme="minorEastAsia" w:hAnsi="Cambria Math"/>
+                      <w:i/>
+                    </w:rPr>
+                  </m:ctrlPr>
+                </m:sSubPr>
+                <m:e>
+                  <m:r>
+                    <w:rPr>
+                      <w:rFonts w:ascii="Cambria Math" w:eastAsiaTheme="minorEastAsia" w:hAnsi="Cambria Math"/>
+                    </w:rPr>
+                    <m:t>c</m:t>
+                  </m:r>
+                </m:e>
+                <m:sub>
+                  <m:r>
+                    <w:rPr>
+                      <w:rFonts w:ascii="Cambria Math" w:eastAsiaTheme="minorEastAsia" w:hAnsi="Cambria Math"/>
+                    </w:rPr>
+                    <m:t>0</m:t>
+                  </m:r>
+                </m:sub>
+              </m:sSub>
+              <m:r>
+                <w:rPr>
+                  <w:rFonts w:ascii="Cambria Math" w:eastAsiaTheme="minorEastAsia" w:hAnsi="Cambria Math"/>
+                </w:rPr>
+                <m:t xml:space="preserve"> %*% x</m:t>
+              </m:r>
+            </m:e>
+          </m:d>
+          <m:r>
+            <w:rPr>
+              <w:rFonts w:ascii="Cambria Math" w:eastAsiaTheme="minorEastAsia" w:hAnsi="Cambria Math"/>
+            </w:rPr>
+            <m:t>+</m:t>
+          </m:r>
+          <m:r>
+            <w:rPr>
+              <w:rFonts w:ascii="Cambria Math" w:eastAsiaTheme="minorEastAsia" w:hAnsi="Cambria Math"/>
+            </w:rPr>
+            <m:t>x*</m:t>
+          </m:r>
+          <m:d>
+            <m:dPr>
+              <m:begChr m:val="["/>
+              <m:endChr m:val="]"/>
+              <m:ctrlPr>
+                <w:rPr>
+                  <w:rFonts w:ascii="Cambria Math" w:eastAsiaTheme="minorEastAsia" w:hAnsi="Cambria Math"/>
+                  <w:i/>
+                </w:rPr>
+              </m:ctrlPr>
+            </m:dPr>
+            <m:e>
+              <m:d>
+                <m:dPr>
+                  <m:ctrlPr>
+                    <w:rPr>
+                      <w:rFonts w:ascii="Cambria Math" w:eastAsiaTheme="minorEastAsia" w:hAnsi="Cambria Math"/>
+                      <w:i/>
+                    </w:rPr>
+                  </m:ctrlPr>
+                </m:dPr>
+                <m:e>
+                  <m:sSub>
+                    <m:sSubPr>
+                      <m:ctrlPr>
+                        <w:rPr>
+                          <w:rFonts w:ascii="Cambria Math" w:eastAsiaTheme="minorEastAsia" w:hAnsi="Cambria Math"/>
+                          <w:i/>
+                        </w:rPr>
+                      </m:ctrlPr>
+                    </m:sSubPr>
+                    <m:e>
+                      <m:r>
+                        <w:rPr>
+                          <w:rFonts w:ascii="Cambria Math" w:eastAsiaTheme="minorEastAsia" w:hAnsi="Cambria Math"/>
+                        </w:rPr>
+                        <m:t>c</m:t>
+                      </m:r>
+                    </m:e>
+                    <m:sub>
+                      <m:r>
+                        <w:rPr>
+                          <w:rFonts w:ascii="Cambria Math" w:eastAsiaTheme="minorEastAsia" w:hAnsi="Cambria Math"/>
+                        </w:rPr>
+                        <m:t>k1</m:t>
+                      </m:r>
+                    </m:sub>
+                  </m:sSub>
+                  <m:r>
+                    <w:rPr>
+                      <w:rFonts w:ascii="Cambria Math" w:eastAsiaTheme="minorEastAsia" w:hAnsi="Cambria Math"/>
+                    </w:rPr>
+                    <m:t xml:space="preserve"> %*% x</m:t>
+                  </m:r>
+                </m:e>
+              </m:d>
+              <m:r>
+                <w:rPr>
+                  <w:rFonts w:ascii="Cambria Math" w:eastAsiaTheme="minorEastAsia" w:hAnsi="Cambria Math"/>
+                </w:rPr>
+                <m:t xml:space="preserve"> </m:t>
+              </m:r>
+              <m:r>
+                <w:rPr>
+                  <w:rFonts w:ascii="Cambria Math" w:eastAsiaTheme="minorEastAsia" w:hAnsi="Cambria Math"/>
+                </w:rPr>
+                <m:t>%*%</m:t>
+              </m:r>
+              <m:r>
+                <w:rPr>
+                  <w:rFonts w:ascii="Cambria Math" w:eastAsiaTheme="minorEastAsia" w:hAnsi="Cambria Math"/>
+                </w:rPr>
+                <m:t xml:space="preserve"> </m:t>
+              </m:r>
+              <m:d>
+                <m:dPr>
+                  <m:ctrlPr>
+                    <w:rPr>
+                      <w:rFonts w:ascii="Cambria Math" w:eastAsiaTheme="minorEastAsia" w:hAnsi="Cambria Math"/>
+                      <w:i/>
+                    </w:rPr>
+                  </m:ctrlPr>
+                </m:dPr>
+                <m:e>
+                  <m:sSub>
+                    <m:sSubPr>
+                      <m:ctrlPr>
+                        <w:rPr>
+                          <w:rFonts w:ascii="Cambria Math" w:eastAsiaTheme="minorEastAsia" w:hAnsi="Cambria Math"/>
+                          <w:i/>
+                        </w:rPr>
+                      </m:ctrlPr>
+                    </m:sSubPr>
+                    <m:e>
+                      <m:r>
+                        <w:rPr>
+                          <w:rFonts w:ascii="Cambria Math" w:eastAsiaTheme="minorEastAsia" w:hAnsi="Cambria Math"/>
+                        </w:rPr>
+                        <m:t>c</m:t>
+                      </m:r>
+                    </m:e>
+                    <m:sub>
+                      <m:r>
+                        <w:rPr>
+                          <w:rFonts w:ascii="Cambria Math" w:eastAsiaTheme="minorEastAsia" w:hAnsi="Cambria Math"/>
+                        </w:rPr>
+                        <m:t>k</m:t>
+                      </m:r>
+                      <m:r>
+                        <w:rPr>
+                          <w:rFonts w:ascii="Cambria Math" w:eastAsiaTheme="minorEastAsia" w:hAnsi="Cambria Math"/>
+                        </w:rPr>
+                        <m:t>2</m:t>
+                      </m:r>
+                    </m:sub>
+                  </m:sSub>
+                  <m:r>
+                    <w:rPr>
+                      <w:rFonts w:ascii="Cambria Math" w:eastAsiaTheme="minorEastAsia" w:hAnsi="Cambria Math"/>
+                    </w:rPr>
+                    <m:t xml:space="preserve"> %*% x</m:t>
+                  </m:r>
+                </m:e>
+              </m:d>
+              <m:r>
+                <w:rPr>
+                  <w:rFonts w:ascii="Cambria Math" w:eastAsiaTheme="minorEastAsia" w:hAnsi="Cambria Math"/>
+                </w:rPr>
+                <m:t xml:space="preserve"> </m:t>
+              </m:r>
+            </m:e>
+          </m:d>
+        </m:oMath>
+      </m:oMathPara>
+    </w:p>
+    <w:p>
+      <w:pPr>
+        <w:rPr>
+          <w:rFonts w:eastAsiaTheme="minorEastAsia"/>
+        </w:rPr>
+      </w:pPr>
+      <w:r>
+        <w:rPr>
+          <w:rFonts w:eastAsiaTheme="minorEastAsia"/>
+        </w:rPr>
+        <w:t>Where:</w:t>
+      </w:r>
+    </w:p>
+    <w:p>
+      <w:pPr>
+        <w:rPr>
+          <w:rFonts w:eastAsiaTheme="minorEastAsia"/>
+        </w:rPr>
+      </w:pPr>
+      <m:oMathPara>
+        <m:oMath>
+          <m:r>
+            <w:rPr>
+              <w:rFonts w:ascii="Cambria Math" w:eastAsiaTheme="minorEastAsia" w:hAnsi="Cambria Math"/>
+            </w:rPr>
+            <m:t>α=</m:t>
+          </m:r>
+          <m:d>
+            <m:dPr>
+              <m:begChr m:val="["/>
+              <m:endChr m:val="]"/>
+              <m:ctrlPr>
+                <w:rPr>
+                  <w:rFonts w:ascii="Cambria Math" w:eastAsiaTheme="minorEastAsia" w:hAnsi="Cambria Math"/>
+                  <w:i/>
+                </w:rPr>
+              </m:ctrlPr>
+            </m:dPr>
+            <m:e>
+              <m:m>
+                <m:mPr>
+                  <m:mcs>
+                    <m:mc>
+                      <m:mcPr>
+                        <m:count m:val="1"/>
+                        <m:mcJc m:val="center"/>
+                      </m:mcPr>
+                    </m:mc>
+                  </m:mcs>
+                  <m:ctrlPr>
+                    <w:rPr>
+                      <w:rFonts w:ascii="Cambria Math" w:eastAsiaTheme="minorEastAsia" w:hAnsi="Cambria Math"/>
+                      <w:i/>
+                    </w:rPr>
+                  </m:ctrlPr>
+                </m:mPr>
+                <m:mr>
+                  <m:e>
+                    <m:sSub>
+                      <m:sSubPr>
+                        <m:ctrlPr>
+                          <w:rPr>
+                            <w:rFonts w:ascii="Cambria Math" w:eastAsiaTheme="minorEastAsia" w:hAnsi="Cambria Math"/>
+                            <w:i/>
+                          </w:rPr>
+                        </m:ctrlPr>
+                      </m:sSubPr>
+                      <m:e>
+                        <m:r>
+                          <w:rPr>
+                            <w:rFonts w:ascii="Cambria Math" w:eastAsiaTheme="minorEastAsia" w:hAnsi="Cambria Math"/>
+                          </w:rPr>
+                          <m:t>α</m:t>
+                        </m:r>
+                      </m:e>
+                      <m:sub>
+                        <m:r>
+                          <w:rPr>
+                            <w:rFonts w:ascii="Cambria Math" w:eastAsiaTheme="minorEastAsia" w:hAnsi="Cambria Math"/>
+                          </w:rPr>
+                          <m:t>1</m:t>
+                        </m:r>
+                      </m:sub>
+                    </m:sSub>
+                  </m:e>
+                </m:mr>
+                <m:mr>
+                  <m:e>
+                    <m:sSub>
+                      <m:sSubPr>
+                        <m:ctrlPr>
+                          <w:rPr>
+                            <w:rFonts w:ascii="Cambria Math" w:eastAsiaTheme="minorEastAsia" w:hAnsi="Cambria Math"/>
+                            <w:i/>
+                          </w:rPr>
+                        </m:ctrlPr>
+                      </m:sSubPr>
+                      <m:e>
+                        <m:r>
+                          <w:rPr>
+                            <w:rFonts w:ascii="Cambria Math" w:eastAsiaTheme="minorEastAsia" w:hAnsi="Cambria Math"/>
+                          </w:rPr>
+                          <m:t>α</m:t>
+                        </m:r>
+                      </m:e>
+                      <m:sub>
+                        <m:r>
+                          <w:rPr>
+                            <w:rFonts w:ascii="Cambria Math" w:eastAsiaTheme="minorEastAsia" w:hAnsi="Cambria Math"/>
+                          </w:rPr>
+                          <m:t>2</m:t>
+                        </m:r>
+                      </m:sub>
+                    </m:sSub>
+                  </m:e>
+                </m:mr>
+                <m:mr>
+                  <m:e>
+                    <m:sSub>
+                      <m:sSubPr>
+                        <m:ctrlPr>
+                          <w:rPr>
+                            <w:rFonts w:ascii="Cambria Math" w:eastAsiaTheme="minorEastAsia" w:hAnsi="Cambria Math"/>
+                            <w:i/>
+                          </w:rPr>
+                        </m:ctrlPr>
+                      </m:sSubPr>
+                      <m:e>
+                        <m:r>
+                          <w:rPr>
+                            <w:rFonts w:ascii="Cambria Math" w:eastAsiaTheme="minorEastAsia" w:hAnsi="Cambria Math"/>
+                          </w:rPr>
+                          <m:t>α</m:t>
+                        </m:r>
+                      </m:e>
+                      <m:sub>
+                        <m:r>
+                          <w:rPr>
+                            <w:rFonts w:ascii="Cambria Math" w:eastAsiaTheme="minorEastAsia" w:hAnsi="Cambria Math"/>
+                          </w:rPr>
+                          <m:t>3</m:t>
+                        </m:r>
+                      </m:sub>
+                    </m:sSub>
+                  </m:e>
+                </m:mr>
+              </m:m>
+            </m:e>
+          </m:d>
+        </m:oMath>
+      </m:oMathPara>
+    </w:p>
+    <w:p>
+      <w:pPr>
+        <w:rPr>
+          <w:rFonts w:eastAsiaTheme="minorEastAsia"/>
+        </w:rPr>
+      </w:pPr>
+      <m:oMathPara>
+        <m:oMath>
+          <m:sSub>
+            <m:sSubPr>
+              <m:ctrlPr>
+                <w:rPr>
+                  <w:rFonts w:ascii="Cambria Math" w:eastAsiaTheme="minorEastAsia" w:hAnsi="Cambria Math"/>
+                  <w:i/>
+                </w:rPr>
+              </m:ctrlPr>
+            </m:sSubPr>
+            <m:e>
+              <m:r>
+                <w:rPr>
+                  <w:rFonts w:ascii="Cambria Math" w:eastAsiaTheme="minorEastAsia" w:hAnsi="Cambria Math"/>
+                </w:rPr>
+                <m:t>c</m:t>
+              </m:r>
+            </m:e>
+            <m:sub>
+              <m:r>
+                <w:rPr>
+                  <w:rFonts w:ascii="Cambria Math" w:eastAsiaTheme="minorEastAsia" w:hAnsi="Cambria Math"/>
+                </w:rPr>
+                <m:t>0</m:t>
+              </m:r>
+            </m:sub>
+          </m:sSub>
+          <m:r>
+            <w:rPr>
+              <w:rFonts w:ascii="Cambria Math" w:eastAsiaTheme="minorEastAsia" w:hAnsi="Cambria Math"/>
+            </w:rPr>
+            <m:t>=</m:t>
+          </m:r>
+          <m:d>
+            <m:dPr>
+              <m:begChr m:val="["/>
+              <m:endChr m:val="]"/>
+              <m:ctrlPr>
+                <w:rPr>
+                  <w:rFonts w:ascii="Cambria Math" w:eastAsiaTheme="minorEastAsia" w:hAnsi="Cambria Math"/>
+                  <w:i/>
+                </w:rPr>
+              </m:ctrlPr>
+            </m:dPr>
+            <m:e>
+              <m:m>
+                <m:mPr>
+                  <m:mcs>
+                    <m:mc>
+                      <m:mcPr>
+                        <m:count m:val="3"/>
+                        <m:mcJc m:val="center"/>
+                      </m:mcPr>
+                    </m:mc>
+                  </m:mcs>
+                  <m:ctrlPr>
+                    <w:rPr>
+                      <w:rFonts w:ascii="Cambria Math" w:eastAsiaTheme="minorEastAsia" w:hAnsi="Cambria Math"/>
+                      <w:i/>
+                    </w:rPr>
+                  </m:ctrlPr>
+                </m:mPr>
+                <m:mr>
+                  <m:e>
+                    <m:r>
+                      <w:rPr>
+                        <w:rFonts w:ascii="Cambria Math" w:eastAsiaTheme="minorEastAsia" w:hAnsi="Cambria Math"/>
+                      </w:rPr>
+                      <m:t>-0.5</m:t>
+                    </m:r>
+                  </m:e>
+                  <m:e>
+                    <m:sSub>
+                      <m:sSubPr>
+                        <m:ctrlPr>
+                          <w:rPr>
+                            <w:rFonts w:ascii="Cambria Math" w:eastAsiaTheme="minorEastAsia" w:hAnsi="Cambria Math"/>
+                            <w:i/>
+                          </w:rPr>
+                        </m:ctrlPr>
+                      </m:sSubPr>
+                      <m:e>
+                        <m:r>
+                          <w:rPr>
+                            <w:rFonts w:ascii="Cambria Math" w:eastAsiaTheme="minorEastAsia" w:hAnsi="Cambria Math"/>
+                          </w:rPr>
+                          <m:t>c</m:t>
+                        </m:r>
+                      </m:e>
+                      <m:sub>
+                        <m:r>
+                          <w:rPr>
+                            <w:rFonts w:ascii="Cambria Math" w:eastAsiaTheme="minorEastAsia" w:hAnsi="Cambria Math"/>
+                          </w:rPr>
+                          <m:t>01</m:t>
+                        </m:r>
+                      </m:sub>
+                    </m:sSub>
+                  </m:e>
+                  <m:e>
+                    <m:sSub>
+                      <m:sSubPr>
+                        <m:ctrlPr>
+                          <w:rPr>
+                            <w:rFonts w:ascii="Cambria Math" w:eastAsiaTheme="minorEastAsia" w:hAnsi="Cambria Math"/>
+                            <w:i/>
+                          </w:rPr>
+                        </m:ctrlPr>
+                      </m:sSubPr>
+                      <m:e>
+                        <m:r>
+                          <w:rPr>
+                            <w:rFonts w:ascii="Cambria Math" w:eastAsiaTheme="minorEastAsia" w:hAnsi="Cambria Math"/>
+                          </w:rPr>
+                          <m:t>c</m:t>
+                        </m:r>
+                      </m:e>
+                      <m:sub>
+                        <m:r>
+                          <w:rPr>
+                            <w:rFonts w:ascii="Cambria Math" w:eastAsiaTheme="minorEastAsia" w:hAnsi="Cambria Math"/>
+                          </w:rPr>
+                          <m:t>02</m:t>
+                        </m:r>
+                      </m:sub>
+                    </m:sSub>
+                  </m:e>
+                </m:mr>
+                <m:mr>
+                  <m:e>
+                    <m:sSub>
+                      <m:sSubPr>
+                        <m:ctrlPr>
+                          <w:rPr>
+                            <w:rFonts w:ascii="Cambria Math" w:eastAsiaTheme="minorEastAsia" w:hAnsi="Cambria Math"/>
+                            <w:i/>
+                          </w:rPr>
+                        </m:ctrlPr>
+                      </m:sSubPr>
+                      <m:e>
+                        <m:r>
+                          <w:rPr>
+                            <w:rFonts w:ascii="Cambria Math" w:eastAsiaTheme="minorEastAsia" w:hAnsi="Cambria Math"/>
+                          </w:rPr>
+                          <m:t>c</m:t>
+                        </m:r>
+                      </m:e>
+                      <m:sub>
+                        <m:r>
+                          <w:rPr>
+                            <w:rFonts w:ascii="Cambria Math" w:eastAsiaTheme="minorEastAsia" w:hAnsi="Cambria Math"/>
+                          </w:rPr>
+                          <m:t>03</m:t>
+                        </m:r>
+                      </m:sub>
+                    </m:sSub>
+                  </m:e>
+                  <m:e>
+                    <m:r>
+                      <w:rPr>
+                        <w:rFonts w:ascii="Cambria Math" w:eastAsiaTheme="minorEastAsia" w:hAnsi="Cambria Math"/>
+                      </w:rPr>
+                      <m:t>-0.5</m:t>
+                    </m:r>
+                  </m:e>
+                  <m:e>
+                    <m:sSub>
+                      <m:sSubPr>
+                        <m:ctrlPr>
+                          <w:rPr>
+                            <w:rFonts w:ascii="Cambria Math" w:eastAsiaTheme="minorEastAsia" w:hAnsi="Cambria Math"/>
+                            <w:i/>
+                          </w:rPr>
+                        </m:ctrlPr>
+                      </m:sSubPr>
+                      <m:e>
+                        <m:r>
+                          <w:rPr>
+                            <w:rFonts w:ascii="Cambria Math" w:eastAsiaTheme="minorEastAsia" w:hAnsi="Cambria Math"/>
+                          </w:rPr>
+                          <m:t>c</m:t>
+                        </m:r>
+                      </m:e>
+                      <m:sub>
+                        <m:r>
+                          <w:rPr>
+                            <w:rFonts w:ascii="Cambria Math" w:eastAsiaTheme="minorEastAsia" w:hAnsi="Cambria Math"/>
+                          </w:rPr>
+                          <m:t>04</m:t>
+                        </m:r>
+                      </m:sub>
+                    </m:sSub>
+                  </m:e>
+                </m:mr>
+                <m:mr>
+                  <m:e>
+                    <m:sSub>
+                      <m:sSubPr>
+                        <m:ctrlPr>
+                          <w:rPr>
+                            <w:rFonts w:ascii="Cambria Math" w:eastAsiaTheme="minorEastAsia" w:hAnsi="Cambria Math"/>
+                            <w:i/>
+                          </w:rPr>
+                        </m:ctrlPr>
+                      </m:sSubPr>
+                      <m:e>
+                        <m:r>
+                          <w:rPr>
+                            <w:rFonts w:ascii="Cambria Math" w:eastAsiaTheme="minorEastAsia" w:hAnsi="Cambria Math"/>
+                          </w:rPr>
+                          <m:t>c</m:t>
+                        </m:r>
+                      </m:e>
+                      <m:sub>
+                        <m:r>
+                          <w:rPr>
+                            <w:rFonts w:ascii="Cambria Math" w:eastAsiaTheme="minorEastAsia" w:hAnsi="Cambria Math"/>
+                          </w:rPr>
+                          <m:t>05</m:t>
+                        </m:r>
+                      </m:sub>
+                    </m:sSub>
+                  </m:e>
+                  <m:e>
+                    <m:sSub>
+                      <m:sSubPr>
+                        <m:ctrlPr>
+                          <w:rPr>
+                            <w:rFonts w:ascii="Cambria Math" w:eastAsiaTheme="minorEastAsia" w:hAnsi="Cambria Math"/>
+                            <w:i/>
+                          </w:rPr>
+                        </m:ctrlPr>
+                      </m:sSubPr>
+                      <m:e>
+                        <m:r>
+                          <w:rPr>
+                            <w:rFonts w:ascii="Cambria Math" w:eastAsiaTheme="minorEastAsia" w:hAnsi="Cambria Math"/>
+                          </w:rPr>
+                          <m:t>c</m:t>
+                        </m:r>
+                      </m:e>
+                      <m:sub>
+                        <m:r>
+                          <w:rPr>
+                            <w:rFonts w:ascii="Cambria Math" w:eastAsiaTheme="minorEastAsia" w:hAnsi="Cambria Math"/>
+                          </w:rPr>
+                          <m:t>06</m:t>
+                        </m:r>
+                      </m:sub>
+                    </m:sSub>
+                  </m:e>
+                  <m:e>
+                    <m:r>
+                      <w:rPr>
+                        <w:rFonts w:ascii="Cambria Math" w:eastAsiaTheme="minorEastAsia" w:hAnsi="Cambria Math"/>
+                      </w:rPr>
+                      <m:t>-0.5</m:t>
+                    </m:r>
+                  </m:e>
+                </m:mr>
+              </m:m>
+            </m:e>
+          </m:d>
+        </m:oMath>
+      </m:oMathPara>
+    </w:p>
+    <w:p>
+      <w:pPr>
+        <w:rPr>
+          <w:rFonts w:eastAsiaTheme="minorEastAsia"/>
+        </w:rPr>
+      </w:pPr>
+      <m:oMathPara>
+        <m:oMath>
+          <m:sSub>
+            <m:sSubPr>
+              <m:ctrlPr>
+                <w:rPr>
+                  <w:rFonts w:ascii="Cambria Math" w:eastAsiaTheme="minorEastAsia" w:hAnsi="Cambria Math"/>
+                  <w:i/>
+                </w:rPr>
+              </m:ctrlPr>
+            </m:sSubPr>
+            <m:e>
+              <m:r>
+                <w:rPr>
+                  <w:rFonts w:ascii="Cambria Math" w:eastAsiaTheme="minorEastAsia" w:hAnsi="Cambria Math"/>
+                </w:rPr>
+                <m:t>c</m:t>
+              </m:r>
+            </m:e>
+            <m:sub>
+              <m:r>
+                <w:rPr>
+                  <w:rFonts w:ascii="Cambria Math" w:eastAsiaTheme="minorEastAsia" w:hAnsi="Cambria Math"/>
+                </w:rPr>
+                <m:t>k1</m:t>
+              </m:r>
+            </m:sub>
+          </m:sSub>
+          <m:r>
+            <w:rPr>
+              <w:rFonts w:ascii="Cambria Math" w:eastAsiaTheme="minorEastAsia" w:hAnsi="Cambria Math"/>
+            </w:rPr>
+            <m:t>=[</m:t>
+          </m:r>
+          <m:m>
+            <m:mPr>
+              <m:mcs>
+                <m:mc>
+                  <m:mcPr>
+                    <m:count m:val="3"/>
+                    <m:mcJc m:val="center"/>
+                  </m:mcPr>
+                </m:mc>
+              </m:mcs>
+              <m:ctrlPr>
+                <w:rPr>
+                  <w:rFonts w:ascii="Cambria Math" w:eastAsiaTheme="minorEastAsia" w:hAnsi="Cambria Math"/>
+                  <w:i/>
+                </w:rPr>
+              </m:ctrlPr>
+            </m:mPr>
+            <m:mr>
+              <m:e>
+                <m:sSub>
+                  <m:sSubPr>
+                    <m:ctrlPr>
+                      <w:rPr>
+                        <w:rFonts w:ascii="Cambria Math" w:eastAsiaTheme="minorEastAsia" w:hAnsi="Cambria Math"/>
+                        <w:i/>
+                      </w:rPr>
+                    </m:ctrlPr>
+                  </m:sSubPr>
+                  <m:e>
+                    <m:r>
+                      <w:rPr>
+                        <w:rFonts w:ascii="Cambria Math" w:eastAsiaTheme="minorEastAsia" w:hAnsi="Cambria Math"/>
+                      </w:rPr>
+                      <m:t>c</m:t>
+                    </m:r>
+                  </m:e>
+                  <m:sub>
+                    <m:r>
+                      <w:rPr>
+                        <w:rFonts w:ascii="Cambria Math" w:eastAsiaTheme="minorEastAsia" w:hAnsi="Cambria Math"/>
+                      </w:rPr>
+                      <m:t>k1</m:t>
+                    </m:r>
+                  </m:sub>
+                </m:sSub>
+              </m:e>
+              <m:e>
+                <m:sSub>
+                  <m:sSubPr>
+                    <m:ctrlPr>
+                      <w:rPr>
+                        <w:rFonts w:ascii="Cambria Math" w:eastAsiaTheme="minorEastAsia" w:hAnsi="Cambria Math"/>
+                        <w:i/>
+                      </w:rPr>
+                    </m:ctrlPr>
+                  </m:sSubPr>
+                  <m:e>
+                    <m:r>
+                      <w:rPr>
+                        <w:rFonts w:ascii="Cambria Math" w:eastAsiaTheme="minorEastAsia" w:hAnsi="Cambria Math"/>
+                      </w:rPr>
+                      <m:t>c</m:t>
+                    </m:r>
+                  </m:e>
+                  <m:sub>
+                    <m:r>
+                      <w:rPr>
+                        <w:rFonts w:ascii="Cambria Math" w:eastAsiaTheme="minorEastAsia" w:hAnsi="Cambria Math"/>
+                      </w:rPr>
+                      <m:t>k1</m:t>
+                    </m:r>
+                  </m:sub>
+                </m:sSub>
+              </m:e>
+              <m:e>
+                <m:sSub>
+                  <m:sSubPr>
+                    <m:ctrlPr>
+                      <w:rPr>
+                        <w:rFonts w:ascii="Cambria Math" w:eastAsiaTheme="minorEastAsia" w:hAnsi="Cambria Math"/>
+                        <w:i/>
+                      </w:rPr>
+                    </m:ctrlPr>
+                  </m:sSubPr>
+                  <m:e>
+                    <m:r>
+                      <w:rPr>
+                        <w:rFonts w:ascii="Cambria Math" w:eastAsiaTheme="minorEastAsia" w:hAnsi="Cambria Math"/>
+                      </w:rPr>
+                      <m:t>c</m:t>
+                    </m:r>
+                  </m:e>
+                  <m:sub>
+                    <m:r>
+                      <w:rPr>
+                        <w:rFonts w:ascii="Cambria Math" w:eastAsiaTheme="minorEastAsia" w:hAnsi="Cambria Math"/>
+                      </w:rPr>
+                      <m:t>k1</m:t>
+                    </m:r>
+                  </m:sub>
+                </m:sSub>
+              </m:e>
+            </m:mr>
+          </m:m>
+          <m:r>
+            <w:rPr>
+              <w:rFonts w:ascii="Cambria Math" w:eastAsiaTheme="minorEastAsia" w:hAnsi="Cambria Math"/>
+            </w:rPr>
+            <m:t>]</m:t>
+          </m:r>
+        </m:oMath>
+      </m:oMathPara>
+    </w:p>
+    <w:p>
+      <w:pPr>
+        <w:rPr>
+          <w:rFonts w:eastAsiaTheme="minorEastAsia"/>
+        </w:rPr>
+      </w:pPr>
+      <m:oMathPara>
+        <m:oMath>
+          <m:sSub>
+            <m:sSubPr>
+              <m:ctrlPr>
+                <w:rPr>
+                  <w:rFonts w:ascii="Cambria Math" w:eastAsiaTheme="minorEastAsia" w:hAnsi="Cambria Math"/>
+                  <w:i/>
+                </w:rPr>
+              </m:ctrlPr>
+            </m:sSubPr>
+            <m:e>
+              <m:r>
+                <w:rPr>
+                  <w:rFonts w:ascii="Cambria Math" w:eastAsiaTheme="minorEastAsia" w:hAnsi="Cambria Math"/>
+                </w:rPr>
+                <m:t>c</m:t>
+              </m:r>
+            </m:e>
+            <m:sub>
+              <m:r>
+                <w:rPr>
+                  <w:rFonts w:ascii="Cambria Math" w:eastAsiaTheme="minorEastAsia" w:hAnsi="Cambria Math"/>
+                </w:rPr>
+                <m:t>k</m:t>
+              </m:r>
+              <m:r>
+                <w:rPr>
+                  <w:rFonts w:ascii="Cambria Math" w:eastAsiaTheme="minorEastAsia" w:hAnsi="Cambria Math"/>
+                </w:rPr>
+                <m:t>2</m:t>
+              </m:r>
+            </m:sub>
+          </m:sSub>
+          <m:r>
+            <w:rPr>
+              <w:rFonts w:ascii="Cambria Math" w:eastAsiaTheme="minorEastAsia" w:hAnsi="Cambria Math"/>
+            </w:rPr>
+            <m:t>=</m:t>
+          </m:r>
+          <m:d>
+            <m:dPr>
+              <m:begChr m:val="["/>
+              <m:endChr m:val="]"/>
+              <m:ctrlPr>
+                <w:rPr>
+                  <w:rFonts w:ascii="Cambria Math" w:eastAsiaTheme="minorEastAsia" w:hAnsi="Cambria Math"/>
+                  <w:i/>
+                </w:rPr>
+              </m:ctrlPr>
+            </m:dPr>
+            <m:e>
+              <m:m>
+                <m:mPr>
+                  <m:mcs>
+                    <m:mc>
+                      <m:mcPr>
+                        <m:count m:val="3"/>
+                        <m:mcJc m:val="center"/>
+                      </m:mcPr>
+                    </m:mc>
+                  </m:mcs>
+                  <m:ctrlPr>
+                    <w:rPr>
+                      <w:rFonts w:ascii="Cambria Math" w:eastAsiaTheme="minorEastAsia" w:hAnsi="Cambria Math"/>
+                      <w:i/>
+                    </w:rPr>
+                  </m:ctrlPr>
+                </m:mPr>
+                <m:mr>
+                  <m:e>
+                    <m:r>
+                      <w:rPr>
+                        <w:rFonts w:ascii="Cambria Math" w:eastAsiaTheme="minorEastAsia" w:hAnsi="Cambria Math"/>
+                      </w:rPr>
+                      <m:t>l</m:t>
+                    </m:r>
+                  </m:e>
+                  <m:e>
+                    <m:r>
+                      <w:rPr>
+                        <w:rFonts w:ascii="Cambria Math" w:eastAsiaTheme="minorEastAsia" w:hAnsi="Cambria Math"/>
+                      </w:rPr>
+                      <m:t>m</m:t>
+                    </m:r>
+                  </m:e>
+                  <m:e>
+                    <m:r>
+                      <w:rPr>
+                        <w:rFonts w:ascii="Cambria Math" w:eastAsiaTheme="minorEastAsia" w:hAnsi="Cambria Math"/>
+                      </w:rPr>
+                      <m:t>n</m:t>
+                    </m:r>
+                  </m:e>
+                </m:mr>
+              </m:m>
+            </m:e>
+          </m:d>
+        </m:oMath>
+      </m:oMathPara>
+    </w:p>
+    <w:p>
+      <w:pPr>
+        <w:rPr>
+          <w:rFonts w:eastAsiaTheme="minorEastAsia"/>
+        </w:rPr>
+      </w:pPr>
+      <w:r>
+        <w:rPr>
+          <w:rFonts w:eastAsiaTheme="minorEastAsia"/>
+        </w:rPr>
+        <w:t>We can show the last term of the R code is indeed the last term of GLV by expanding its matrix form:</w:t>
+      </w:r>
+    </w:p>
+    <w:p>
+      <w:pPr>
+        <w:rPr>
+          <w:rFonts w:eastAsiaTheme="minorEastAsia"/>
+        </w:rPr>
+      </w:pPr>
+      <m:oMathPara>
+        <m:oMath>
+          <m:d>
+            <m:dPr>
+              <m:ctrlPr>
+                <w:rPr>
+                  <w:rFonts w:ascii="Cambria Math" w:eastAsiaTheme="minorEastAsia" w:hAnsi="Cambria Math"/>
+                  <w:i/>
+                </w:rPr>
+              </m:ctrlPr>
+            </m:dPr>
+            <m:e>
+              <m:sSub>
+                <m:sSubPr>
+                  <m:ctrlPr>
+                    <w:rPr>
+                      <w:rFonts w:ascii="Cambria Math" w:eastAsiaTheme="minorEastAsia" w:hAnsi="Cambria Math"/>
+                      <w:i/>
+                    </w:rPr>
+                  </m:ctrlPr>
+                </m:sSubPr>
+                <m:e>
+                  <m:r>
+                    <w:rPr>
+                      <w:rFonts w:ascii="Cambria Math" w:eastAsiaTheme="minorEastAsia" w:hAnsi="Cambria Math"/>
+                    </w:rPr>
+                    <m:t>c</m:t>
+                  </m:r>
+                </m:e>
+                <m:sub>
+                  <m:r>
+                    <w:rPr>
+                      <w:rFonts w:ascii="Cambria Math" w:eastAsiaTheme="minorEastAsia" w:hAnsi="Cambria Math"/>
+                    </w:rPr>
+                    <m:t>k1</m:t>
+                  </m:r>
+                </m:sub>
+              </m:sSub>
+              <m:r>
+                <w:rPr>
+                  <w:rFonts w:ascii="Cambria Math" w:eastAsiaTheme="minorEastAsia" w:hAnsi="Cambria Math"/>
+                </w:rPr>
+                <m:t xml:space="preserve"> %*% x</m:t>
+              </m:r>
+            </m:e>
+          </m:d>
+          <m:r>
+            <w:rPr>
+              <w:rFonts w:ascii="Cambria Math" w:eastAsiaTheme="minorEastAsia" w:hAnsi="Cambria Math"/>
+            </w:rPr>
+            <m:t xml:space="preserve"> %*% </m:t>
+          </m:r>
+          <m:d>
+            <m:dPr>
+              <m:ctrlPr>
+                <w:rPr>
+                  <w:rFonts w:ascii="Cambria Math" w:eastAsiaTheme="minorEastAsia" w:hAnsi="Cambria Math"/>
+                  <w:i/>
+                </w:rPr>
+              </m:ctrlPr>
+            </m:dPr>
+            <m:e>
+              <m:sSub>
+                <m:sSubPr>
+                  <m:ctrlPr>
+                    <w:rPr>
+                      <w:rFonts w:ascii="Cambria Math" w:eastAsiaTheme="minorEastAsia" w:hAnsi="Cambria Math"/>
+                      <w:i/>
+                    </w:rPr>
+                  </m:ctrlPr>
+                </m:sSubPr>
+                <m:e>
+                  <m:r>
+                    <w:rPr>
+                      <w:rFonts w:ascii="Cambria Math" w:eastAsiaTheme="minorEastAsia" w:hAnsi="Cambria Math"/>
+                    </w:rPr>
+                    <m:t>c</m:t>
+                  </m:r>
+                </m:e>
+                <m:sub>
+                  <m:r>
+                    <w:rPr>
+                      <w:rFonts w:ascii="Cambria Math" w:eastAsiaTheme="minorEastAsia" w:hAnsi="Cambria Math"/>
+                    </w:rPr>
+                    <m:t>k2</m:t>
+                  </m:r>
+                </m:sub>
+              </m:sSub>
+              <m:r>
+                <w:rPr>
+                  <w:rFonts w:ascii="Cambria Math" w:eastAsiaTheme="minorEastAsia" w:hAnsi="Cambria Math"/>
+                </w:rPr>
+                <m:t xml:space="preserve"> %*% x</m:t>
+              </m:r>
+            </m:e>
+          </m:d>
+          <m:r>
+            <w:rPr>
+              <w:rFonts w:ascii="Cambria Math" w:eastAsiaTheme="minorEastAsia" w:hAnsi="Cambria Math"/>
+            </w:rPr>
+            <m:t xml:space="preserve"> </m:t>
+          </m:r>
+          <m:r>
+            <w:rPr>
+              <w:rFonts w:ascii="Cambria Math" w:eastAsiaTheme="minorEastAsia" w:hAnsi="Cambria Math"/>
+            </w:rPr>
+            <m:t xml:space="preserve">= </m:t>
+          </m:r>
+          <m:d>
+            <m:dPr>
+              <m:begChr m:val="["/>
+              <m:endChr m:val="]"/>
+              <m:ctrlPr>
+                <w:rPr>
+                  <w:rFonts w:ascii="Cambria Math" w:eastAsiaTheme="minorEastAsia" w:hAnsi="Cambria Math"/>
+                  <w:i/>
+                </w:rPr>
+              </m:ctrlPr>
+            </m:dPr>
+            <m:e>
+              <m:m>
+                <m:mPr>
+                  <m:mcs>
+                    <m:mc>
+                      <m:mcPr>
+                        <m:count m:val="3"/>
+                        <m:mcJc m:val="center"/>
+                      </m:mcPr>
+                    </m:mc>
+                  </m:mcs>
+                  <m:ctrlPr>
+                    <w:rPr>
+                      <w:rFonts w:ascii="Cambria Math" w:eastAsiaTheme="minorEastAsia" w:hAnsi="Cambria Math"/>
+                      <w:i/>
+                    </w:rPr>
+                  </m:ctrlPr>
+                </m:mPr>
+                <m:mr>
+                  <m:e>
+                    <m:sSub>
+                      <m:sSubPr>
+                        <m:ctrlPr>
+                          <w:rPr>
+                            <w:rFonts w:ascii="Cambria Math" w:eastAsiaTheme="minorEastAsia" w:hAnsi="Cambria Math"/>
+                            <w:i/>
+                          </w:rPr>
+                        </m:ctrlPr>
+                      </m:sSubPr>
+                      <m:e>
+                        <m:r>
+                          <w:rPr>
+                            <w:rFonts w:ascii="Cambria Math" w:eastAsiaTheme="minorEastAsia" w:hAnsi="Cambria Math"/>
+                          </w:rPr>
+                          <m:t>c</m:t>
+                        </m:r>
+                      </m:e>
+                      <m:sub>
+                        <m:r>
+                          <w:rPr>
+                            <w:rFonts w:ascii="Cambria Math" w:eastAsiaTheme="minorEastAsia" w:hAnsi="Cambria Math"/>
+                          </w:rPr>
+                          <m:t>k1</m:t>
+                        </m:r>
+                      </m:sub>
+                    </m:sSub>
+                  </m:e>
+                  <m:e>
+                    <m:sSub>
+                      <m:sSubPr>
+                        <m:ctrlPr>
+                          <w:rPr>
+                            <w:rFonts w:ascii="Cambria Math" w:eastAsiaTheme="minorEastAsia" w:hAnsi="Cambria Math"/>
+                            <w:i/>
+                          </w:rPr>
+                        </m:ctrlPr>
+                      </m:sSubPr>
+                      <m:e>
+                        <m:r>
+                          <w:rPr>
+                            <w:rFonts w:ascii="Cambria Math" w:eastAsiaTheme="minorEastAsia" w:hAnsi="Cambria Math"/>
+                          </w:rPr>
+                          <m:t>c</m:t>
+                        </m:r>
+                      </m:e>
+                      <m:sub>
+                        <m:r>
+                          <w:rPr>
+                            <w:rFonts w:ascii="Cambria Math" w:eastAsiaTheme="minorEastAsia" w:hAnsi="Cambria Math"/>
+                          </w:rPr>
+                          <m:t>k1</m:t>
+                        </m:r>
+                      </m:sub>
+                    </m:sSub>
+                  </m:e>
+                  <m:e>
+                    <m:sSub>
+                      <m:sSubPr>
+                        <m:ctrlPr>
+                          <w:rPr>
+                            <w:rFonts w:ascii="Cambria Math" w:eastAsiaTheme="minorEastAsia" w:hAnsi="Cambria Math"/>
+                            <w:i/>
+                          </w:rPr>
+                        </m:ctrlPr>
+                      </m:sSubPr>
+                      <m:e>
+                        <m:r>
+                          <w:rPr>
+                            <w:rFonts w:ascii="Cambria Math" w:eastAsiaTheme="minorEastAsia" w:hAnsi="Cambria Math"/>
+                          </w:rPr>
+                          <m:t>c</m:t>
+                        </m:r>
+                      </m:e>
+                      <m:sub>
+                        <m:r>
+                          <w:rPr>
+                            <w:rFonts w:ascii="Cambria Math" w:eastAsiaTheme="minorEastAsia" w:hAnsi="Cambria Math"/>
+                          </w:rPr>
+                          <m:t>k1</m:t>
+                        </m:r>
+                      </m:sub>
+                    </m:sSub>
+                  </m:e>
+                </m:mr>
+              </m:m>
+            </m:e>
+          </m:d>
+          <m:r>
+            <w:rPr>
+              <w:rFonts w:ascii="Cambria Math" w:eastAsiaTheme="minorEastAsia" w:hAnsi="Cambria Math"/>
+            </w:rPr>
+            <m:t>×</m:t>
+          </m:r>
+          <m:d>
+            <m:dPr>
+              <m:begChr m:val="["/>
+              <m:endChr m:val="]"/>
+              <m:ctrlPr>
+                <w:rPr>
+                  <w:rFonts w:ascii="Cambria Math" w:eastAsiaTheme="minorEastAsia" w:hAnsi="Cambria Math"/>
+                  <w:i/>
+                </w:rPr>
+              </m:ctrlPr>
+            </m:dPr>
+            <m:e>
+              <m:m>
+                <m:mPr>
+                  <m:mcs>
+                    <m:mc>
+                      <m:mcPr>
+                        <m:count m:val="1"/>
+                        <m:mcJc m:val="center"/>
+                      </m:mcPr>
+                    </m:mc>
+                  </m:mcs>
+                  <m:ctrlPr>
+                    <w:rPr>
+                      <w:rFonts w:ascii="Cambria Math" w:eastAsiaTheme="minorEastAsia" w:hAnsi="Cambria Math"/>
+                      <w:i/>
+                    </w:rPr>
+                  </m:ctrlPr>
+                </m:mPr>
+                <m:mr>
+                  <m:e>
+                    <m:sSub>
+                      <m:sSubPr>
+                        <m:ctrlPr>
+                          <w:rPr>
+                            <w:rFonts w:ascii="Cambria Math" w:eastAsiaTheme="minorEastAsia" w:hAnsi="Cambria Math"/>
+                            <w:i/>
+                          </w:rPr>
+                        </m:ctrlPr>
+                      </m:sSubPr>
+                      <m:e>
+                        <m:r>
+                          <w:rPr>
+                            <w:rFonts w:ascii="Cambria Math" w:eastAsiaTheme="minorEastAsia" w:hAnsi="Cambria Math"/>
+                          </w:rPr>
+                          <m:t>x</m:t>
+                        </m:r>
+                      </m:e>
+                      <m:sub>
+                        <m:r>
+                          <w:rPr>
+                            <w:rFonts w:ascii="Cambria Math" w:eastAsiaTheme="minorEastAsia" w:hAnsi="Cambria Math"/>
+                          </w:rPr>
+                          <m:t>1</m:t>
+                        </m:r>
+                      </m:sub>
+                    </m:sSub>
+                  </m:e>
+                </m:mr>
+                <m:mr>
+                  <m:e>
+                    <m:sSub>
+                      <m:sSubPr>
+                        <m:ctrlPr>
+                          <w:rPr>
+                            <w:rFonts w:ascii="Cambria Math" w:eastAsiaTheme="minorEastAsia" w:hAnsi="Cambria Math"/>
+                            <w:i/>
+                          </w:rPr>
+                        </m:ctrlPr>
+                      </m:sSubPr>
+                      <m:e>
+                        <m:r>
+                          <w:rPr>
+                            <w:rFonts w:ascii="Cambria Math" w:eastAsiaTheme="minorEastAsia" w:hAnsi="Cambria Math"/>
+                          </w:rPr>
+                          <m:t>x</m:t>
+                        </m:r>
+                      </m:e>
+                      <m:sub>
+                        <m:r>
+                          <w:rPr>
+                            <w:rFonts w:ascii="Cambria Math" w:eastAsiaTheme="minorEastAsia" w:hAnsi="Cambria Math"/>
+                          </w:rPr>
+                          <m:t>2</m:t>
+                        </m:r>
+                      </m:sub>
+                    </m:sSub>
+                  </m:e>
+                </m:mr>
+                <m:mr>
+                  <m:e>
+                    <m:sSub>
+                      <m:sSubPr>
+                        <m:ctrlPr>
+                          <w:rPr>
+                            <w:rFonts w:ascii="Cambria Math" w:eastAsiaTheme="minorEastAsia" w:hAnsi="Cambria Math"/>
+                            <w:i/>
+                          </w:rPr>
+                        </m:ctrlPr>
+                      </m:sSubPr>
+                      <m:e>
+                        <m:r>
+                          <w:rPr>
+                            <w:rFonts w:ascii="Cambria Math" w:eastAsiaTheme="minorEastAsia" w:hAnsi="Cambria Math"/>
+                          </w:rPr>
+                          <m:t>x</m:t>
+                        </m:r>
+                      </m:e>
+                      <m:sub>
+                        <m:r>
+                          <w:rPr>
+                            <w:rFonts w:ascii="Cambria Math" w:eastAsiaTheme="minorEastAsia" w:hAnsi="Cambria Math"/>
+                          </w:rPr>
+                          <m:t>3</m:t>
+                        </m:r>
+                      </m:sub>
+                    </m:sSub>
+                  </m:e>
+                </m:mr>
+              </m:m>
+            </m:e>
+          </m:d>
+          <m:r>
+            <w:rPr>
+              <w:rFonts w:ascii="Cambria Math" w:eastAsiaTheme="minorEastAsia" w:hAnsi="Cambria Math"/>
+            </w:rPr>
+            <m:t>×</m:t>
+          </m:r>
+          <m:d>
+            <m:dPr>
+              <m:ctrlPr>
+                <w:rPr>
+                  <w:rFonts w:ascii="Cambria Math" w:eastAsiaTheme="minorEastAsia" w:hAnsi="Cambria Math"/>
+                  <w:i/>
+                </w:rPr>
+              </m:ctrlPr>
+            </m:dPr>
+            <m:e>
+              <m:d>
+                <m:dPr>
+                  <m:begChr m:val="["/>
+                  <m:endChr m:val="]"/>
+                  <m:ctrlPr>
+                    <w:rPr>
+                      <w:rFonts w:ascii="Cambria Math" w:eastAsiaTheme="minorEastAsia" w:hAnsi="Cambria Math"/>
+                      <w:i/>
+                    </w:rPr>
+                  </m:ctrlPr>
+                </m:dPr>
+                <m:e>
+                  <m:m>
+                    <m:mPr>
+                      <m:mcs>
+                        <m:mc>
+                          <m:mcPr>
+                            <m:count m:val="3"/>
+                            <m:mcJc m:val="center"/>
+                          </m:mcPr>
+                        </m:mc>
+                      </m:mcs>
+                      <m:ctrlPr>
+                        <w:rPr>
+                          <w:rFonts w:ascii="Cambria Math" w:eastAsiaTheme="minorEastAsia" w:hAnsi="Cambria Math"/>
+                          <w:i/>
+                        </w:rPr>
+                      </m:ctrlPr>
+                    </m:mPr>
+                    <m:mr>
+                      <m:e>
+                        <m:r>
+                          <w:rPr>
+                            <w:rFonts w:ascii="Cambria Math" w:eastAsiaTheme="minorEastAsia" w:hAnsi="Cambria Math"/>
+                          </w:rPr>
+                          <m:t>l</m:t>
+                        </m:r>
+                      </m:e>
+                      <m:e>
+                        <m:r>
+                          <w:rPr>
+                            <w:rFonts w:ascii="Cambria Math" w:eastAsiaTheme="minorEastAsia" w:hAnsi="Cambria Math"/>
+                          </w:rPr>
+                          <m:t>m</m:t>
+                        </m:r>
+                      </m:e>
+                      <m:e>
+                        <m:r>
+                          <w:rPr>
+                            <w:rFonts w:ascii="Cambria Math" w:eastAsiaTheme="minorEastAsia" w:hAnsi="Cambria Math"/>
+                          </w:rPr>
+                          <m:t>n</m:t>
+                        </m:r>
+                      </m:e>
+                    </m:mr>
+                  </m:m>
+                </m:e>
+              </m:d>
+              <m:r>
+                <w:rPr>
+                  <w:rFonts w:ascii="Cambria Math" w:eastAsiaTheme="minorEastAsia" w:hAnsi="Cambria Math"/>
+                </w:rPr>
+                <m:t>×</m:t>
+              </m:r>
+              <m:d>
+                <m:dPr>
+                  <m:begChr m:val="["/>
+                  <m:endChr m:val="]"/>
+                  <m:ctrlPr>
+                    <w:rPr>
+                      <w:rFonts w:ascii="Cambria Math" w:eastAsiaTheme="minorEastAsia" w:hAnsi="Cambria Math"/>
+                      <w:i/>
+                    </w:rPr>
+                  </m:ctrlPr>
+                </m:dPr>
+                <m:e>
+                  <m:m>
+                    <m:mPr>
+                      <m:mcs>
+                        <m:mc>
+                          <m:mcPr>
+                            <m:count m:val="1"/>
+                            <m:mcJc m:val="center"/>
+                          </m:mcPr>
+                        </m:mc>
+                      </m:mcs>
+                      <m:ctrlPr>
+                        <w:rPr>
+                          <w:rFonts w:ascii="Cambria Math" w:eastAsiaTheme="minorEastAsia" w:hAnsi="Cambria Math"/>
+                          <w:i/>
+                        </w:rPr>
+                      </m:ctrlPr>
+                    </m:mPr>
+                    <m:mr>
+                      <m:e>
+                        <m:sSub>
+                          <m:sSubPr>
+                            <m:ctrlPr>
+                              <w:rPr>
+                                <w:rFonts w:ascii="Cambria Math" w:eastAsiaTheme="minorEastAsia" w:hAnsi="Cambria Math"/>
+                                <w:i/>
+                              </w:rPr>
+                            </m:ctrlPr>
+                          </m:sSubPr>
+                          <m:e>
+                            <m:r>
+                              <w:rPr>
+                                <w:rFonts w:ascii="Cambria Math" w:eastAsiaTheme="minorEastAsia" w:hAnsi="Cambria Math"/>
+                              </w:rPr>
+                              <m:t>x</m:t>
+                            </m:r>
+                          </m:e>
+                          <m:sub>
+                            <m:r>
+                              <w:rPr>
+                                <w:rFonts w:ascii="Cambria Math" w:eastAsiaTheme="minorEastAsia" w:hAnsi="Cambria Math"/>
+                              </w:rPr>
+                              <m:t>1</m:t>
+                            </m:r>
+                          </m:sub>
+                        </m:sSub>
+                      </m:e>
+                    </m:mr>
+                    <m:mr>
+                      <m:e>
+                        <m:sSub>
+                          <m:sSubPr>
+                            <m:ctrlPr>
+                              <w:rPr>
+                                <w:rFonts w:ascii="Cambria Math" w:eastAsiaTheme="minorEastAsia" w:hAnsi="Cambria Math"/>
+                                <w:i/>
+                              </w:rPr>
+                            </m:ctrlPr>
+                          </m:sSubPr>
+                          <m:e>
+                            <m:r>
+                              <w:rPr>
+                                <w:rFonts w:ascii="Cambria Math" w:eastAsiaTheme="minorEastAsia" w:hAnsi="Cambria Math"/>
+                              </w:rPr>
+                              <m:t>x</m:t>
+                            </m:r>
+                          </m:e>
+                          <m:sub>
+                            <m:r>
+                              <w:rPr>
+                                <w:rFonts w:ascii="Cambria Math" w:eastAsiaTheme="minorEastAsia" w:hAnsi="Cambria Math"/>
+                              </w:rPr>
+                              <m:t>2</m:t>
+                            </m:r>
+                          </m:sub>
+                        </m:sSub>
+                      </m:e>
+                    </m:mr>
+                    <m:mr>
+                      <m:e>
+                        <m:sSub>
+                          <m:sSubPr>
+                            <m:ctrlPr>
+                              <w:rPr>
+                                <w:rFonts w:ascii="Cambria Math" w:eastAsiaTheme="minorEastAsia" w:hAnsi="Cambria Math"/>
+                                <w:i/>
+                              </w:rPr>
+                            </m:ctrlPr>
+                          </m:sSubPr>
+                          <m:e>
+                            <m:r>
+                              <w:rPr>
+                                <w:rFonts w:ascii="Cambria Math" w:eastAsiaTheme="minorEastAsia" w:hAnsi="Cambria Math"/>
+                              </w:rPr>
+                              <m:t>x</m:t>
+                            </m:r>
+                          </m:e>
+                          <m:sub>
+                            <m:r>
+                              <w:rPr>
+                                <w:rFonts w:ascii="Cambria Math" w:eastAsiaTheme="minorEastAsia" w:hAnsi="Cambria Math"/>
+                              </w:rPr>
+                              <m:t>3</m:t>
+                            </m:r>
+                          </m:sub>
+                        </m:sSub>
+                      </m:e>
+                    </m:mr>
+                  </m:m>
+                </m:e>
+              </m:d>
+            </m:e>
+          </m:d>
+        </m:oMath>
+      </m:oMathPara>
+    </w:p>
+    <w:p>
+      <w:pPr>
+        <w:rPr>
+          <w:rFonts w:eastAsiaTheme="minorEastAsia"/>
+        </w:rPr>
+      </w:pPr>
+      <m:oMathPara>
+        <m:oMath>
+          <m:r>
+            <w:rPr>
+              <w:rFonts w:ascii="Cambria Math" w:eastAsiaTheme="minorEastAsia" w:hAnsi="Cambria Math"/>
+            </w:rPr>
+            <m:t>=</m:t>
+          </m:r>
+          <m:sSub>
+            <m:sSubPr>
+              <m:ctrlPr>
+                <w:rPr>
+                  <w:rFonts w:ascii="Cambria Math" w:eastAsiaTheme="minorEastAsia" w:hAnsi="Cambria Math"/>
+                  <w:i/>
+                </w:rPr>
+              </m:ctrlPr>
+            </m:sSubPr>
+            <m:e>
+              <m:r>
+                <w:rPr>
+                  <w:rFonts w:ascii="Cambria Math" w:eastAsiaTheme="minorEastAsia" w:hAnsi="Cambria Math"/>
+                </w:rPr>
+                <m:t>c</m:t>
+              </m:r>
+            </m:e>
+            <m:sub>
+              <m:r>
+                <w:rPr>
+                  <w:rFonts w:ascii="Cambria Math" w:eastAsiaTheme="minorEastAsia" w:hAnsi="Cambria Math"/>
+                </w:rPr>
+                <m:t>k1</m:t>
+              </m:r>
+            </m:sub>
+          </m:sSub>
+          <m:d>
+            <m:dPr>
+              <m:begChr m:val="["/>
+              <m:endChr m:val="]"/>
+              <m:ctrlPr>
+                <w:rPr>
+                  <w:rFonts w:ascii="Cambria Math" w:eastAsiaTheme="minorEastAsia" w:hAnsi="Cambria Math"/>
+                  <w:i/>
+                </w:rPr>
+              </m:ctrlPr>
+            </m:dPr>
+            <m:e>
+              <m:sSub>
+                <m:sSubPr>
+                  <m:ctrlPr>
+                    <w:rPr>
+                      <w:rFonts w:ascii="Cambria Math" w:eastAsiaTheme="minorEastAsia" w:hAnsi="Cambria Math"/>
+                      <w:i/>
+                    </w:rPr>
+                  </m:ctrlPr>
+                </m:sSubPr>
+                <m:e>
+                  <m:r>
+                    <w:rPr>
+                      <w:rFonts w:ascii="Cambria Math" w:eastAsiaTheme="minorEastAsia" w:hAnsi="Cambria Math"/>
+                    </w:rPr>
+                    <m:t>x</m:t>
+                  </m:r>
+                </m:e>
+                <m:sub>
+                  <m:r>
+                    <w:rPr>
+                      <w:rFonts w:ascii="Cambria Math" w:eastAsiaTheme="minorEastAsia" w:hAnsi="Cambria Math"/>
+                    </w:rPr>
+                    <m:t>1</m:t>
+                  </m:r>
+                </m:sub>
+              </m:sSub>
+              <m:r>
+                <w:rPr>
+                  <w:rFonts w:ascii="Cambria Math" w:eastAsiaTheme="minorEastAsia" w:hAnsi="Cambria Math"/>
+                </w:rPr>
+                <m:t>+</m:t>
+              </m:r>
+              <m:sSub>
+                <m:sSubPr>
+                  <m:ctrlPr>
+                    <w:rPr>
+                      <w:rFonts w:ascii="Cambria Math" w:eastAsiaTheme="minorEastAsia" w:hAnsi="Cambria Math"/>
+                      <w:i/>
+                    </w:rPr>
+                  </m:ctrlPr>
+                </m:sSubPr>
+                <m:e>
+                  <m:r>
+                    <w:rPr>
+                      <w:rFonts w:ascii="Cambria Math" w:eastAsiaTheme="minorEastAsia" w:hAnsi="Cambria Math"/>
+                    </w:rPr>
+                    <m:t>x</m:t>
+                  </m:r>
+                </m:e>
+                <m:sub>
+                  <m:r>
+                    <w:rPr>
+                      <w:rFonts w:ascii="Cambria Math" w:eastAsiaTheme="minorEastAsia" w:hAnsi="Cambria Math"/>
+                    </w:rPr>
+                    <m:t>2</m:t>
+                  </m:r>
+                </m:sub>
+              </m:sSub>
+              <m:r>
+                <w:rPr>
+                  <w:rFonts w:ascii="Cambria Math" w:eastAsiaTheme="minorEastAsia" w:hAnsi="Cambria Math"/>
+                </w:rPr>
+                <m:t>+</m:t>
+              </m:r>
+              <m:sSub>
+                <m:sSubPr>
+                  <m:ctrlPr>
+                    <w:rPr>
+                      <w:rFonts w:ascii="Cambria Math" w:eastAsiaTheme="minorEastAsia" w:hAnsi="Cambria Math"/>
+                      <w:i/>
+                    </w:rPr>
+                  </m:ctrlPr>
+                </m:sSubPr>
+                <m:e>
+                  <m:r>
+                    <w:rPr>
+                      <w:rFonts w:ascii="Cambria Math" w:eastAsiaTheme="minorEastAsia" w:hAnsi="Cambria Math"/>
+                    </w:rPr>
+                    <m:t>x</m:t>
+                  </m:r>
+                </m:e>
+                <m:sub>
+                  <m:r>
+                    <w:rPr>
+                      <w:rFonts w:ascii="Cambria Math" w:eastAsiaTheme="minorEastAsia" w:hAnsi="Cambria Math"/>
+                    </w:rPr>
+                    <m:t>3</m:t>
+                  </m:r>
+                </m:sub>
+              </m:sSub>
+            </m:e>
+          </m:d>
+          <m:r>
+            <w:rPr>
+              <w:rFonts w:ascii="Cambria Math" w:eastAsiaTheme="minorEastAsia" w:hAnsi="Cambria Math"/>
+            </w:rPr>
+            <m:t>×</m:t>
+          </m:r>
+          <m:d>
+            <m:dPr>
+              <m:begChr m:val="["/>
+              <m:endChr m:val="]"/>
+              <m:ctrlPr>
+                <w:rPr>
+                  <w:rFonts w:ascii="Cambria Math" w:eastAsiaTheme="minorEastAsia" w:hAnsi="Cambria Math"/>
+                  <w:i/>
+                </w:rPr>
+              </m:ctrlPr>
+            </m:dPr>
+            <m:e>
+              <m:r>
+                <w:rPr>
+                  <w:rFonts w:ascii="Cambria Math" w:eastAsiaTheme="minorEastAsia" w:hAnsi="Cambria Math"/>
+                </w:rPr>
+                <m:t>l</m:t>
+              </m:r>
+              <m:sSub>
+                <m:sSubPr>
+                  <m:ctrlPr>
+                    <w:rPr>
+                      <w:rFonts w:ascii="Cambria Math" w:eastAsiaTheme="minorEastAsia" w:hAnsi="Cambria Math"/>
+                      <w:i/>
+                    </w:rPr>
+                  </m:ctrlPr>
+                </m:sSubPr>
+                <m:e>
+                  <m:r>
+                    <w:rPr>
+                      <w:rFonts w:ascii="Cambria Math" w:eastAsiaTheme="minorEastAsia" w:hAnsi="Cambria Math"/>
+                    </w:rPr>
+                    <m:t>x</m:t>
+                  </m:r>
+                </m:e>
+                <m:sub>
+                  <m:r>
+                    <w:rPr>
+                      <w:rFonts w:ascii="Cambria Math" w:eastAsiaTheme="minorEastAsia" w:hAnsi="Cambria Math"/>
+                    </w:rPr>
+                    <m:t>1</m:t>
+                  </m:r>
+                </m:sub>
+              </m:sSub>
+              <m:r>
+                <w:rPr>
+                  <w:rFonts w:ascii="Cambria Math" w:eastAsiaTheme="minorEastAsia" w:hAnsi="Cambria Math"/>
+                </w:rPr>
+                <m:t>+</m:t>
+              </m:r>
+              <m:r>
+                <w:rPr>
+                  <w:rFonts w:ascii="Cambria Math" w:eastAsiaTheme="minorEastAsia" w:hAnsi="Cambria Math"/>
+                </w:rPr>
+                <m:t>m</m:t>
+              </m:r>
+              <m:sSub>
+                <m:sSubPr>
+                  <m:ctrlPr>
+                    <w:rPr>
+                      <w:rFonts w:ascii="Cambria Math" w:eastAsiaTheme="minorEastAsia" w:hAnsi="Cambria Math"/>
+                      <w:i/>
+                    </w:rPr>
+                  </m:ctrlPr>
+                </m:sSubPr>
+                <m:e>
+                  <m:r>
+                    <w:rPr>
+                      <w:rFonts w:ascii="Cambria Math" w:eastAsiaTheme="minorEastAsia" w:hAnsi="Cambria Math"/>
+                    </w:rPr>
+                    <m:t>x</m:t>
+                  </m:r>
+                </m:e>
+                <m:sub>
+                  <m:r>
+                    <w:rPr>
+                      <w:rFonts w:ascii="Cambria Math" w:eastAsiaTheme="minorEastAsia" w:hAnsi="Cambria Math"/>
+                    </w:rPr>
+                    <m:t>2</m:t>
+                  </m:r>
+                </m:sub>
+              </m:sSub>
+              <m:r>
+                <w:rPr>
+                  <w:rFonts w:ascii="Cambria Math" w:eastAsiaTheme="minorEastAsia" w:hAnsi="Cambria Math"/>
+                </w:rPr>
+                <m:t>+</m:t>
+              </m:r>
+              <m:r>
+                <w:rPr>
+                  <w:rFonts w:ascii="Cambria Math" w:eastAsiaTheme="minorEastAsia" w:hAnsi="Cambria Math"/>
+                </w:rPr>
+                <m:t>n</m:t>
+              </m:r>
+              <m:sSub>
+                <m:sSubPr>
+                  <m:ctrlPr>
+                    <w:rPr>
+                      <w:rFonts w:ascii="Cambria Math" w:eastAsiaTheme="minorEastAsia" w:hAnsi="Cambria Math"/>
+                      <w:i/>
+                    </w:rPr>
+                  </m:ctrlPr>
+                </m:sSubPr>
+                <m:e>
+                  <m:r>
+                    <w:rPr>
+                      <w:rFonts w:ascii="Cambria Math" w:eastAsiaTheme="minorEastAsia" w:hAnsi="Cambria Math"/>
+                    </w:rPr>
+                    <m:t>x</m:t>
+                  </m:r>
+                </m:e>
+                <m:sub>
+                  <m:r>
+                    <w:rPr>
+                      <w:rFonts w:ascii="Cambria Math" w:eastAsiaTheme="minorEastAsia" w:hAnsi="Cambria Math"/>
+                    </w:rPr>
+                    <m:t>3</m:t>
+                  </m:r>
+                </m:sub>
+              </m:sSub>
+            </m:e>
+          </m:d>
+        </m:oMath>
+      </m:oMathPara>
+    </w:p>
+    <w:p>
+      <w:pPr>
+        <w:rPr>
+          <w:rFonts w:eastAsiaTheme="minorEastAsia"/>
+        </w:rPr>
+      </w:pPr>
+      <m:oMathPara>
+        <m:oMath>
+          <m:r>
+            <w:rPr>
+              <w:rFonts w:ascii="Cambria Math" w:eastAsiaTheme="minorEastAsia" w:hAnsi="Cambria Math"/>
+            </w:rPr>
+            <m:t>=</m:t>
+          </m:r>
+          <m:r>
+            <w:rPr>
+              <w:rFonts w:ascii="Cambria Math" w:eastAsiaTheme="minorEastAsia" w:hAnsi="Cambria Math"/>
+            </w:rPr>
+            <m:t>(</m:t>
+          </m:r>
+          <m:sSub>
+            <m:sSubPr>
+              <m:ctrlPr>
+                <w:rPr>
+                  <w:rFonts w:ascii="Cambria Math" w:eastAsiaTheme="minorEastAsia" w:hAnsi="Cambria Math"/>
+                  <w:i/>
+                </w:rPr>
+              </m:ctrlPr>
+            </m:sSubPr>
+            <m:e>
+              <m:r>
+                <w:rPr>
+                  <w:rFonts w:ascii="Cambria Math" w:eastAsiaTheme="minorEastAsia" w:hAnsi="Cambria Math"/>
+                </w:rPr>
+                <m:t>c</m:t>
+              </m:r>
+            </m:e>
+            <m:sub>
+              <m:r>
+                <w:rPr>
+                  <w:rFonts w:ascii="Cambria Math" w:eastAsiaTheme="minorEastAsia" w:hAnsi="Cambria Math"/>
+                </w:rPr>
+                <m:t>k1</m:t>
+              </m:r>
+            </m:sub>
+          </m:sSub>
+          <m:r>
+            <w:rPr>
+              <w:rFonts w:ascii="Cambria Math" w:eastAsiaTheme="minorEastAsia" w:hAnsi="Cambria Math"/>
+            </w:rPr>
+            <m:t>l</m:t>
+          </m:r>
+          <m:sSub>
+            <m:sSubPr>
+              <m:ctrlPr>
+                <w:rPr>
+                  <w:rFonts w:ascii="Cambria Math" w:eastAsiaTheme="minorEastAsia" w:hAnsi="Cambria Math"/>
+                  <w:i/>
+                </w:rPr>
+              </m:ctrlPr>
+            </m:sSubPr>
+            <m:e>
+              <m:r>
+                <w:rPr>
+                  <w:rFonts w:ascii="Cambria Math" w:eastAsiaTheme="minorEastAsia" w:hAnsi="Cambria Math"/>
+                </w:rPr>
+                <m:t>x</m:t>
+              </m:r>
+            </m:e>
+            <m:sub>
+              <m:r>
+                <w:rPr>
+                  <w:rFonts w:ascii="Cambria Math" w:eastAsiaTheme="minorEastAsia" w:hAnsi="Cambria Math"/>
+                </w:rPr>
+                <m:t>1</m:t>
+              </m:r>
+            </m:sub>
+          </m:sSub>
+          <m:r>
+            <w:rPr>
+              <w:rFonts w:ascii="Cambria Math" w:eastAsiaTheme="minorEastAsia" w:hAnsi="Cambria Math"/>
+            </w:rPr>
+            <m:t>+</m:t>
+          </m:r>
+          <m:sSub>
+            <m:sSubPr>
+              <m:ctrlPr>
+                <w:rPr>
+                  <w:rFonts w:ascii="Cambria Math" w:eastAsiaTheme="minorEastAsia" w:hAnsi="Cambria Math"/>
+                  <w:i/>
+                </w:rPr>
+              </m:ctrlPr>
+            </m:sSubPr>
+            <m:e>
+              <m:r>
+                <w:rPr>
+                  <w:rFonts w:ascii="Cambria Math" w:eastAsiaTheme="minorEastAsia" w:hAnsi="Cambria Math"/>
+                </w:rPr>
+                <m:t>c</m:t>
+              </m:r>
+            </m:e>
+            <m:sub>
+              <m:r>
+                <w:rPr>
+                  <w:rFonts w:ascii="Cambria Math" w:eastAsiaTheme="minorEastAsia" w:hAnsi="Cambria Math"/>
+                </w:rPr>
+                <m:t>k1</m:t>
+              </m:r>
+            </m:sub>
+          </m:sSub>
+          <m:r>
+            <w:rPr>
+              <w:rFonts w:ascii="Cambria Math" w:eastAsiaTheme="minorEastAsia" w:hAnsi="Cambria Math"/>
+            </w:rPr>
+            <m:t>m</m:t>
+          </m:r>
+          <m:sSub>
+            <m:sSubPr>
+              <m:ctrlPr>
+                <w:rPr>
+                  <w:rFonts w:ascii="Cambria Math" w:eastAsiaTheme="minorEastAsia" w:hAnsi="Cambria Math"/>
+                  <w:i/>
+                </w:rPr>
+              </m:ctrlPr>
+            </m:sSubPr>
+            <m:e>
+              <m:r>
+                <w:rPr>
+                  <w:rFonts w:ascii="Cambria Math" w:eastAsiaTheme="minorEastAsia" w:hAnsi="Cambria Math"/>
+                </w:rPr>
+                <m:t>x</m:t>
+              </m:r>
+            </m:e>
+            <m:sub>
+              <m:r>
+                <w:rPr>
+                  <w:rFonts w:ascii="Cambria Math" w:eastAsiaTheme="minorEastAsia" w:hAnsi="Cambria Math"/>
+                </w:rPr>
+                <m:t>2</m:t>
+              </m:r>
+            </m:sub>
+          </m:sSub>
+          <m:r>
+            <w:rPr>
+              <w:rFonts w:ascii="Cambria Math" w:eastAsiaTheme="minorEastAsia" w:hAnsi="Cambria Math"/>
+            </w:rPr>
+            <m:t>+</m:t>
+          </m:r>
+          <m:sSub>
+            <m:sSubPr>
+              <m:ctrlPr>
+                <w:rPr>
+                  <w:rFonts w:ascii="Cambria Math" w:eastAsiaTheme="minorEastAsia" w:hAnsi="Cambria Math"/>
+                  <w:i/>
+                </w:rPr>
+              </m:ctrlPr>
+            </m:sSubPr>
+            <m:e>
+              <m:r>
+                <w:rPr>
+                  <w:rFonts w:ascii="Cambria Math" w:eastAsiaTheme="minorEastAsia" w:hAnsi="Cambria Math"/>
+                </w:rPr>
+                <m:t>c</m:t>
+              </m:r>
+            </m:e>
+            <m:sub>
+              <m:r>
+                <w:rPr>
+                  <w:rFonts w:ascii="Cambria Math" w:eastAsiaTheme="minorEastAsia" w:hAnsi="Cambria Math"/>
+                </w:rPr>
+                <m:t>k1</m:t>
+              </m:r>
+            </m:sub>
+          </m:sSub>
+          <m:r>
+            <w:rPr>
+              <w:rFonts w:ascii="Cambria Math" w:eastAsiaTheme="minorEastAsia" w:hAnsi="Cambria Math"/>
+            </w:rPr>
+            <m:t>n</m:t>
+          </m:r>
+          <m:sSub>
+            <m:sSubPr>
+              <m:ctrlPr>
+                <w:rPr>
+                  <w:rFonts w:ascii="Cambria Math" w:eastAsiaTheme="minorEastAsia" w:hAnsi="Cambria Math"/>
+                  <w:i/>
+                </w:rPr>
+              </m:ctrlPr>
+            </m:sSubPr>
+            <m:e>
+              <m:r>
+                <w:rPr>
+                  <w:rFonts w:ascii="Cambria Math" w:eastAsiaTheme="minorEastAsia" w:hAnsi="Cambria Math"/>
+                </w:rPr>
+                <m:t>x</m:t>
+              </m:r>
+            </m:e>
+            <m:sub>
+              <m:r>
+                <w:rPr>
+                  <w:rFonts w:ascii="Cambria Math" w:eastAsiaTheme="minorEastAsia" w:hAnsi="Cambria Math"/>
+                </w:rPr>
+                <m:t>3</m:t>
+              </m:r>
+            </m:sub>
+          </m:sSub>
+          <m:r>
+            <w:rPr>
+              <w:rFonts w:ascii="Cambria Math" w:eastAsiaTheme="minorEastAsia" w:hAnsi="Cambria Math"/>
+            </w:rPr>
+            <m:t>)(</m:t>
+          </m:r>
+          <m:sSub>
+            <m:sSubPr>
+              <m:ctrlPr>
+                <w:rPr>
+                  <w:rFonts w:ascii="Cambria Math" w:eastAsiaTheme="minorEastAsia" w:hAnsi="Cambria Math"/>
+                  <w:i/>
+                </w:rPr>
+              </m:ctrlPr>
+            </m:sSubPr>
+            <m:e>
+              <m:r>
+                <w:rPr>
+                  <w:rFonts w:ascii="Cambria Math" w:eastAsiaTheme="minorEastAsia" w:hAnsi="Cambria Math"/>
+                </w:rPr>
+                <m:t>x</m:t>
+              </m:r>
+            </m:e>
+            <m:sub>
+              <m:r>
+                <w:rPr>
+                  <w:rFonts w:ascii="Cambria Math" w:eastAsiaTheme="minorEastAsia" w:hAnsi="Cambria Math"/>
+                </w:rPr>
+                <m:t>1</m:t>
+              </m:r>
+            </m:sub>
+          </m:sSub>
+          <m:r>
+            <w:rPr>
+              <w:rFonts w:ascii="Cambria Math" w:eastAsiaTheme="minorEastAsia" w:hAnsi="Cambria Math"/>
+            </w:rPr>
+            <m:t>+</m:t>
+          </m:r>
+          <m:sSub>
+            <m:sSubPr>
+              <m:ctrlPr>
+                <w:rPr>
+                  <w:rFonts w:ascii="Cambria Math" w:eastAsiaTheme="minorEastAsia" w:hAnsi="Cambria Math"/>
+                  <w:i/>
+                </w:rPr>
+              </m:ctrlPr>
+            </m:sSubPr>
+            <m:e>
+              <m:r>
+                <w:rPr>
+                  <w:rFonts w:ascii="Cambria Math" w:eastAsiaTheme="minorEastAsia" w:hAnsi="Cambria Math"/>
+                </w:rPr>
+                <m:t>x</m:t>
+              </m:r>
+            </m:e>
+            <m:sub>
+              <m:r>
+                <w:rPr>
+                  <w:rFonts w:ascii="Cambria Math" w:eastAsiaTheme="minorEastAsia" w:hAnsi="Cambria Math"/>
+                </w:rPr>
+                <m:t>2</m:t>
+              </m:r>
+            </m:sub>
+          </m:sSub>
+          <m:r>
+            <w:rPr>
+              <w:rFonts w:ascii="Cambria Math" w:eastAsiaTheme="minorEastAsia" w:hAnsi="Cambria Math"/>
+            </w:rPr>
+            <m:t>+</m:t>
+          </m:r>
+          <m:sSub>
+            <m:sSubPr>
+              <m:ctrlPr>
+                <w:rPr>
+                  <w:rFonts w:ascii="Cambria Math" w:eastAsiaTheme="minorEastAsia" w:hAnsi="Cambria Math"/>
+                  <w:i/>
+                </w:rPr>
+              </m:ctrlPr>
+            </m:sSubPr>
+            <m:e>
+              <m:r>
+                <w:rPr>
+                  <w:rFonts w:ascii="Cambria Math" w:eastAsiaTheme="minorEastAsia" w:hAnsi="Cambria Math"/>
+                </w:rPr>
+                <m:t>x</m:t>
+              </m:r>
+            </m:e>
+            <m:sub>
+              <m:r>
+                <w:rPr>
+                  <w:rFonts w:ascii="Cambria Math" w:eastAsiaTheme="minorEastAsia" w:hAnsi="Cambria Math"/>
+                </w:rPr>
+                <m:t>3</m:t>
+              </m:r>
+            </m:sub>
+          </m:sSub>
+          <m:r>
+            <w:rPr>
+              <w:rFonts w:ascii="Cambria Math" w:eastAsiaTheme="minorEastAsia" w:hAnsi="Cambria Math"/>
+            </w:rPr>
+            <m:t>)</m:t>
+          </m:r>
+        </m:oMath>
+      </m:oMathPara>
+    </w:p>
+    <w:p>
+      <w:pPr>
+        <w:rPr>
+          <w:rFonts w:eastAsiaTheme="minorEastAsia"/>
+        </w:rPr>
+      </w:pPr>
+      <m:oMathPara>
+        <m:oMath>
+          <m:r>
+            <w:rPr>
+              <w:rFonts w:ascii="Cambria Math" w:eastAsiaTheme="minorEastAsia" w:hAnsi="Cambria Math"/>
+            </w:rPr>
+            <m:t>=</m:t>
+          </m:r>
+          <m:nary>
+            <m:naryPr>
+              <m:chr m:val="∑"/>
+              <m:limLoc m:val="undOvr"/>
+              <m:supHide m:val="1"/>
+              <m:ctrlPr>
+                <w:rPr>
+                  <w:rFonts w:ascii="Cambria Math" w:hAnsi="Cambria Math"/>
+                  <w:i/>
+                </w:rPr>
+              </m:ctrlPr>
+            </m:naryPr>
+            <m:sub>
+              <m:r>
+                <w:rPr>
+                  <w:rFonts w:ascii="Cambria Math" w:hAnsi="Cambria Math"/>
+                </w:rPr>
+                <m:t>j=1</m:t>
+              </m:r>
+            </m:sub>
+            <m:sup/>
+            <m:e>
+              <m:nary>
+                <m:naryPr>
+                  <m:chr m:val="∑"/>
+                  <m:limLoc m:val="undOvr"/>
+                  <m:supHide m:val="1"/>
+                  <m:ctrlPr>
+                    <w:rPr>
+                      <w:rFonts w:ascii="Cambria Math" w:hAnsi="Cambria Math"/>
+                      <w:i/>
+                    </w:rPr>
+                  </m:ctrlPr>
+                </m:naryPr>
+                <m:sub>
+                  <m:r>
+                    <w:rPr>
+                      <w:rFonts w:ascii="Cambria Math" w:hAnsi="Cambria Math"/>
+                    </w:rPr>
+                    <m:t>k=1</m:t>
+                  </m:r>
+                </m:sub>
+                <m:sup/>
+                <m:e>
+                  <m:sSub>
+                    <m:sSubPr>
+                      <m:ctrlPr>
+                        <w:rPr>
+                          <w:rFonts w:ascii="Cambria Math" w:hAnsi="Cambria Math"/>
+                          <w:i/>
+                        </w:rPr>
+                      </m:ctrlPr>
+                    </m:sSubPr>
+                    <m:e>
+                      <m:r>
+                        <w:rPr>
+                          <w:rFonts w:ascii="Cambria Math" w:hAnsi="Cambria Math"/>
+                        </w:rPr>
+                        <m:t>c</m:t>
+                      </m:r>
+                    </m:e>
+                    <m:sub>
+                      <m:r>
+                        <w:rPr>
+                          <w:rFonts w:ascii="Cambria Math" w:hAnsi="Cambria Math"/>
+                        </w:rPr>
+                        <m:t>k</m:t>
+                      </m:r>
+                    </m:sub>
+                  </m:sSub>
+                  <m:sSub>
+                    <m:sSubPr>
+                      <m:ctrlPr>
+                        <w:rPr>
+                          <w:rFonts w:ascii="Cambria Math" w:hAnsi="Cambria Math"/>
+                          <w:i/>
+                        </w:rPr>
+                      </m:ctrlPr>
+                    </m:sSubPr>
+                    <m:e>
+                      <m:r>
+                        <w:rPr>
+                          <w:rFonts w:ascii="Cambria Math" w:hAnsi="Cambria Math"/>
+                        </w:rPr>
+                        <m:t>x</m:t>
+                      </m:r>
+                    </m:e>
+                    <m:sub>
+                      <m:r>
+                        <w:rPr>
+                          <w:rFonts w:ascii="Cambria Math" w:hAnsi="Cambria Math"/>
+                        </w:rPr>
+                        <m:t>k</m:t>
+                      </m:r>
+                    </m:sub>
+                  </m:sSub>
+                </m:e>
+              </m:nary>
+              <m:sSub>
+                <m:sSubPr>
+                  <m:ctrlPr>
+                    <w:rPr>
+                      <w:rFonts w:ascii="Cambria Math" w:hAnsi="Cambria Math"/>
+                      <w:i/>
+                    </w:rPr>
+                  </m:ctrlPr>
+                </m:sSubPr>
+                <m:e>
+                  <m:r>
+                    <w:rPr>
+                      <w:rFonts w:ascii="Cambria Math" w:hAnsi="Cambria Math"/>
+                    </w:rPr>
+                    <m:t>x</m:t>
+                  </m:r>
+                </m:e>
+                <m:sub>
+                  <m:r>
+                    <w:rPr>
+                      <w:rFonts w:ascii="Cambria Math" w:hAnsi="Cambria Math"/>
+                    </w:rPr>
+                    <m:t>j</m:t>
+                  </m:r>
+                </m:sub>
+              </m:sSub>
+            </m:e>
+          </m:nary>
+        </m:oMath>
+      </m:oMathPara>
+    </w:p>
+    <w:p>
+      <w:pPr>
+        <w:rPr>
+          <w:rFonts w:eastAsiaTheme="minorEastAsia"/>
+        </w:rPr>
+      </w:pPr>
+    </w:p>
+    <w:p>
+      <w:pPr>
+        <w:rPr>
+          <w:rFonts w:eastAsiaTheme="minorEastAsia"/>
+        </w:rPr>
+      </w:pPr>
+    </w:p>
+    <w:p>
+      <w:pPr>
+        <w:rPr>
+          <w:rFonts w:eastAsiaTheme="minorEastAsia"/>
+        </w:rPr>
+      </w:pPr>
+    </w:p>
+    <w:p>
+      <w:pPr>
+        <w:rPr>
+          <w:rFonts w:eastAsiaTheme="minorEastAsia"/>
+        </w:rPr>
+      </w:pPr>
+      <w:r>
+        <w:rPr>
+          <w:rFonts w:eastAsiaTheme="minorEastAsia"/>
+        </w:rPr>
+        <w:t xml:space="preserve">We can also assume a higher order dependency of </w:t>
+      </w:r>
+      <m:oMath>
+        <m:sSub>
+          <m:sSubPr>
+            <m:ctrlPr>
+              <w:rPr>
+                <w:rFonts w:ascii="Cambria Math" w:hAnsi="Cambria Math"/>
+                <w:i/>
+              </w:rPr>
+            </m:ctrlPr>
+          </m:sSubPr>
+          <m:e>
+            <m:r>
+              <w:rPr>
+                <w:rFonts w:ascii="Cambria Math" w:hAnsi="Cambria Math"/>
+              </w:rPr>
+              <m:t>b</m:t>
+            </m:r>
+          </m:e>
+          <m:sub>
+            <m:r>
+              <w:rPr>
+                <w:rFonts w:ascii="Cambria Math" w:hAnsi="Cambria Math"/>
+              </w:rPr>
+              <m:t>ij</m:t>
+            </m:r>
+          </m:sub>
+        </m:sSub>
+      </m:oMath>
+      <w:r>
+        <w:rPr>
+          <w:rFonts w:eastAsiaTheme="minorEastAsia"/>
+        </w:rPr>
+        <w:t xml:space="preserve"> on all species density:</w:t>
       </w:r>
     </w:p>
     <w:p>
@@ -1358,13 +3668,7 @@
                 <w:rPr>
                   <w:rFonts w:ascii="Cambria Math" w:hAnsi="Cambria Math"/>
                 </w:rPr>
-                <m:t>l</m:t>
-              </m:r>
-              <m:r>
-                <w:rPr>
-                  <w:rFonts w:ascii="Cambria Math" w:hAnsi="Cambria Math"/>
-                </w:rPr>
-                <m:t>=1</m:t>
+                <m:t>l=1</m:t>
               </m:r>
             </m:sub>
             <m:sup/>
@@ -2249,13 +4553,7 @@
                     <w:rPr>
                       <w:rFonts w:ascii="Cambria Math" w:hAnsi="Cambria Math"/>
                     </w:rPr>
-                    <m:t>l</m:t>
-                  </m:r>
-                  <m:r>
-                    <w:rPr>
-                      <w:rFonts w:ascii="Cambria Math" w:hAnsi="Cambria Math"/>
-                    </w:rPr>
-                    <m:t>=1</m:t>
+                    <m:t>l=1</m:t>
                   </m:r>
                 </m:sub>
                 <m:sup/>

</xml_diff>

<commit_message>
Modify .doc file to set ck to 0 when k == i or j; expand ck from vector to matrix as same species may have different impact on a same pair
</commit_message>
<xml_diff>
--- a/GLV_coefficient_linear_func.docx
+++ b/GLV_coefficient_linear_func.docx
@@ -1,6 +1,6 @@
 
 <file path=word/document.xml><?xml version="1.0" encoding="utf-8"?>
-<w:document xmlns:wpc="http://schemas.microsoft.com/office/word/2010/wordprocessingCanvas" xmlns:mc="http://schemas.openxmlformats.org/markup-compatibility/2006" xmlns:o="urn:schemas-microsoft-com:office:office" xmlns:r="http://schemas.openxmlformats.org/officeDocument/2006/relationships" xmlns:m="http://schemas.openxmlformats.org/officeDocument/2006/math" xmlns:v="urn:schemas-microsoft-com:vml" xmlns:wp14="http://schemas.microsoft.com/office/word/2010/wordprocessingDrawing" xmlns:wp="http://schemas.openxmlformats.org/drawingml/2006/wordprocessingDrawing" xmlns:w10="urn:schemas-microsoft-com:office:word" xmlns:w="http://schemas.openxmlformats.org/wordprocessingml/2006/main" xmlns:w14="http://schemas.microsoft.com/office/word/2010/wordml" xmlns:w15="http://schemas.microsoft.com/office/word/2012/wordml" xmlns:wpg="http://schemas.microsoft.com/office/word/2010/wordprocessingGroup" xmlns:wpi="http://schemas.microsoft.com/office/word/2010/wordprocessingInk" xmlns:wne="http://schemas.microsoft.com/office/word/2006/wordml" xmlns:wps="http://schemas.microsoft.com/office/word/2010/wordprocessingShape" mc:Ignorable="w14 w15 wp14">
+<w:document xmlns:wpc="http://schemas.microsoft.com/office/word/2010/wordprocessingCanvas" xmlns:cx="http://schemas.microsoft.com/office/drawing/2014/chartex" xmlns:mc="http://schemas.openxmlformats.org/markup-compatibility/2006" xmlns:o="urn:schemas-microsoft-com:office:office" xmlns:r="http://schemas.openxmlformats.org/officeDocument/2006/relationships" xmlns:m="http://schemas.openxmlformats.org/officeDocument/2006/math" xmlns:v="urn:schemas-microsoft-com:vml" xmlns:wp14="http://schemas.microsoft.com/office/word/2010/wordprocessingDrawing" xmlns:wp="http://schemas.openxmlformats.org/drawingml/2006/wordprocessingDrawing" xmlns:w10="urn:schemas-microsoft-com:office:word" xmlns:w="http://schemas.openxmlformats.org/wordprocessingml/2006/main" xmlns:w14="http://schemas.microsoft.com/office/word/2010/wordml" xmlns:w15="http://schemas.microsoft.com/office/word/2012/wordml" xmlns:w16se="http://schemas.microsoft.com/office/word/2015/wordml/symex" xmlns:wpg="http://schemas.microsoft.com/office/word/2010/wordprocessingGroup" xmlns:wpi="http://schemas.microsoft.com/office/word/2010/wordprocessingInk" xmlns:wne="http://schemas.microsoft.com/office/word/2006/wordml" xmlns:wps="http://schemas.microsoft.com/office/word/2010/wordprocessingShape" mc:Ignorable="w14 w15 w16se wp14">
   <w:body>
     <w:p>
       <w:pPr>
@@ -300,7 +300,27 @@
         <w:rPr>
           <w:rFonts w:eastAsiaTheme="minorEastAsia"/>
         </w:rPr>
-        <w:t xml:space="preserve"> has linear relationship with all species density:</w:t>
+        <w:t xml:space="preserve"> has linear relati</w:t>
+      </w:r>
+      <w:r>
+        <w:rPr>
+          <w:rFonts w:eastAsiaTheme="minorEastAsia"/>
+        </w:rPr>
+        <w:t xml:space="preserve">onship with all species density, except species </w:t>
+      </w:r>
+      <w:proofErr w:type="spellStart"/>
+      <w:r>
+        <w:rPr>
+          <w:rFonts w:eastAsiaTheme="minorEastAsia"/>
+        </w:rPr>
+        <w:t>i</w:t>
+      </w:r>
+      <w:proofErr w:type="spellEnd"/>
+      <w:r>
+        <w:rPr>
+          <w:rFonts w:eastAsiaTheme="minorEastAsia"/>
+        </w:rPr>
+        <w:t xml:space="preserve"> and j:</w:t>
       </w:r>
     </w:p>
     <w:p>
@@ -394,6 +414,12 @@
                 </w:rPr>
                 <m:t>k=1</m:t>
               </m:r>
+              <m:r>
+                <w:rPr>
+                  <w:rFonts w:ascii="Cambria Math" w:hAnsi="Cambria Math"/>
+                </w:rPr>
+                <m:t>,  not i, j</m:t>
+              </m:r>
             </m:sub>
             <m:sup/>
             <m:e>
@@ -453,6 +479,189 @@
           </m:nary>
         </m:oMath>
       </m:oMathPara>
+    </w:p>
+    <w:p>
+      <w:pPr>
+        <w:rPr>
+          <w:rFonts w:eastAsiaTheme="minorEastAsia"/>
+        </w:rPr>
+      </w:pPr>
+      <w:r>
+        <w:rPr>
+          <w:rFonts w:eastAsiaTheme="minorEastAsia"/>
+        </w:rPr>
+        <w:t xml:space="preserve">Excluding </w:t>
+      </w:r>
+      <m:oMath>
+        <m:sSub>
+          <m:sSubPr>
+            <m:ctrlPr>
+              <w:rPr>
+                <w:rFonts w:ascii="Cambria Math" w:hAnsi="Cambria Math"/>
+                <w:i/>
+              </w:rPr>
+            </m:ctrlPr>
+          </m:sSubPr>
+          <m:e>
+            <m:r>
+              <w:rPr>
+                <w:rFonts w:ascii="Cambria Math" w:hAnsi="Cambria Math"/>
+              </w:rPr>
+              <m:t>x</m:t>
+            </m:r>
+          </m:e>
+          <m:sub>
+            <m:r>
+              <w:rPr>
+                <w:rFonts w:ascii="Cambria Math" w:hAnsi="Cambria Math"/>
+              </w:rPr>
+              <m:t>i</m:t>
+            </m:r>
+          </m:sub>
+        </m:sSub>
+      </m:oMath>
+      <w:r>
+        <w:rPr>
+          <w:rFonts w:eastAsiaTheme="minorEastAsia"/>
+        </w:rPr>
+        <w:t xml:space="preserve"> and </w:t>
+      </w:r>
+      <m:oMath>
+        <m:sSub>
+          <m:sSubPr>
+            <m:ctrlPr>
+              <w:rPr>
+                <w:rFonts w:ascii="Cambria Math" w:hAnsi="Cambria Math"/>
+                <w:i/>
+              </w:rPr>
+            </m:ctrlPr>
+          </m:sSubPr>
+          <m:e>
+            <m:r>
+              <w:rPr>
+                <w:rFonts w:ascii="Cambria Math" w:hAnsi="Cambria Math"/>
+              </w:rPr>
+              <m:t>x</m:t>
+            </m:r>
+          </m:e>
+          <m:sub>
+            <m:r>
+              <w:rPr>
+                <w:rFonts w:ascii="Cambria Math" w:hAnsi="Cambria Math"/>
+              </w:rPr>
+              <m:t>j</m:t>
+            </m:r>
+          </m:sub>
+        </m:sSub>
+      </m:oMath>
+      <w:r>
+        <w:rPr>
+          <w:rFonts w:eastAsiaTheme="minorEastAsia"/>
+        </w:rPr>
+        <w:t xml:space="preserve"> from the </w:t>
+      </w:r>
+      <m:oMath>
+        <m:sSub>
+          <m:sSubPr>
+            <m:ctrlPr>
+              <w:rPr>
+                <w:rFonts w:ascii="Cambria Math" w:hAnsi="Cambria Math"/>
+                <w:i/>
+              </w:rPr>
+            </m:ctrlPr>
+          </m:sSubPr>
+          <m:e>
+            <m:r>
+              <w:rPr>
+                <w:rFonts w:ascii="Cambria Math" w:hAnsi="Cambria Math"/>
+              </w:rPr>
+              <m:t>b</m:t>
+            </m:r>
+          </m:e>
+          <m:sub>
+            <m:r>
+              <w:rPr>
+                <w:rFonts w:ascii="Cambria Math" w:hAnsi="Cambria Math"/>
+              </w:rPr>
+              <m:t>ij</m:t>
+            </m:r>
+          </m:sub>
+        </m:sSub>
+      </m:oMath>
+      <w:r>
+        <w:rPr>
+          <w:rFonts w:eastAsiaTheme="minorEastAsia"/>
+        </w:rPr>
+        <w:t xml:space="preserve"> makes sure the interaction between species </w:t>
+      </w:r>
+      <w:proofErr w:type="spellStart"/>
+      <w:r>
+        <w:rPr>
+          <w:rFonts w:eastAsiaTheme="minorEastAsia"/>
+        </w:rPr>
+        <w:t>i</w:t>
+      </w:r>
+      <w:proofErr w:type="spellEnd"/>
+      <w:r>
+        <w:rPr>
+          <w:rFonts w:eastAsiaTheme="minorEastAsia"/>
+        </w:rPr>
+        <w:t xml:space="preserve"> and j, as well as intra-species interactions, are counted by </w:t>
+      </w:r>
+      <m:oMath>
+        <m:sSub>
+          <m:sSubPr>
+            <m:ctrlPr>
+              <w:rPr>
+                <w:rFonts w:ascii="Cambria Math" w:hAnsi="Cambria Math"/>
+                <w:i/>
+              </w:rPr>
+            </m:ctrlPr>
+          </m:sSubPr>
+          <m:e>
+            <m:r>
+              <w:rPr>
+                <w:rFonts w:ascii="Cambria Math" w:hAnsi="Cambria Math"/>
+              </w:rPr>
+              <m:t>c</m:t>
+            </m:r>
+          </m:e>
+          <m:sub>
+            <m:r>
+              <w:rPr>
+                <w:rFonts w:ascii="Cambria Math" w:hAnsi="Cambria Math"/>
+              </w:rPr>
+              <m:t>0</m:t>
+            </m:r>
+          </m:sub>
+        </m:sSub>
+        <m:r>
+          <w:rPr>
+            <w:rFonts w:ascii="Cambria Math" w:hAnsi="Cambria Math"/>
+          </w:rPr>
+          <m:t xml:space="preserve"> </m:t>
+        </m:r>
+      </m:oMath>
+      <w:r>
+        <w:rPr>
+          <w:rFonts w:eastAsiaTheme="minorEastAsia"/>
+        </w:rPr>
+        <w:t xml:space="preserve">only and will not be further altered by either species </w:t>
+      </w:r>
+      <w:proofErr w:type="spellStart"/>
+      <w:r>
+        <w:rPr>
+          <w:rFonts w:eastAsiaTheme="minorEastAsia"/>
+        </w:rPr>
+        <w:t>i</w:t>
+      </w:r>
+      <w:proofErr w:type="spellEnd"/>
+      <w:r>
+        <w:rPr>
+          <w:rFonts w:eastAsiaTheme="minorEastAsia"/>
+        </w:rPr>
+        <w:t xml:space="preserve"> or j’s density.</w:t>
+      </w:r>
     </w:p>
     <w:p>
       <w:r>
@@ -638,6 +847,12 @@
                       <w:rFonts w:ascii="Cambria Math" w:hAnsi="Cambria Math"/>
                     </w:rPr>
                     <m:t>k=1</m:t>
+                  </m:r>
+                  <m:r>
+                    <w:rPr>
+                      <w:rFonts w:ascii="Cambria Math" w:hAnsi="Cambria Math"/>
+                    </w:rPr>
+                    <m:t>,  not i, j</m:t>
                   </m:r>
                 </m:sub>
                 <m:sup/>
@@ -1010,6 +1225,12 @@
                         </w:rPr>
                         <m:t>k=1</m:t>
                       </m:r>
+                      <m:r>
+                        <w:rPr>
+                          <w:rFonts w:ascii="Cambria Math" w:hAnsi="Cambria Math"/>
+                        </w:rPr>
+                        <m:t>,  not i, j</m:t>
+                      </m:r>
                     </m:sub>
                     <m:sup/>
                     <m:e>
@@ -1037,6 +1258,8 @@
                             </w:rPr>
                             <m:t>k</m:t>
                           </m:r>
+                          <w:bookmarkStart w:id="0" w:name="_GoBack"/>
+                          <w:bookmarkEnd w:id="0"/>
                         </m:sub>
                       </m:sSub>
                       <m:sSub>
@@ -1149,21 +1372,7 @@
         <w:rPr>
           <w:rFonts w:eastAsiaTheme="minorEastAsia"/>
         </w:rPr>
-        <w:t xml:space="preserve"> a </w:t>
-      </w:r>
-      <w:proofErr w:type="gramStart"/>
-      <w:r>
-        <w:rPr>
-          <w:rFonts w:eastAsiaTheme="minorEastAsia"/>
-        </w:rPr>
-        <w:t>3</w:t>
-      </w:r>
-      <w:proofErr w:type="gramEnd"/>
-      <w:r>
-        <w:rPr>
-          <w:rFonts w:eastAsiaTheme="minorEastAsia"/>
-        </w:rPr>
-        <w:t xml:space="preserve"> species community</w:t>
+        <w:t xml:space="preserve"> a 3 species community</w:t>
       </w:r>
       <w:r>
         <w:rPr>
@@ -1236,13 +1445,7 @@
             <w:rPr>
               <w:rFonts w:ascii="Cambria Math" w:eastAsiaTheme="minorEastAsia" w:hAnsi="Cambria Math"/>
             </w:rPr>
-            <m:t>dx←</m:t>
-          </m:r>
-          <m:r>
-            <w:rPr>
-              <w:rFonts w:ascii="Cambria Math" w:eastAsiaTheme="minorEastAsia" w:hAnsi="Cambria Math"/>
-            </w:rPr>
-            <m:t>α*x+x*</m:t>
+            <m:t>dx←α*x+x*</m:t>
           </m:r>
           <m:d>
             <m:dPr>
@@ -1292,13 +1495,7 @@
             <w:rPr>
               <w:rFonts w:ascii="Cambria Math" w:eastAsiaTheme="minorEastAsia" w:hAnsi="Cambria Math"/>
             </w:rPr>
-            <m:t>+</m:t>
-          </m:r>
-          <m:r>
-            <w:rPr>
-              <w:rFonts w:ascii="Cambria Math" w:eastAsiaTheme="minorEastAsia" w:hAnsi="Cambria Math"/>
-            </w:rPr>
-            <m:t>x*</m:t>
+            <m:t>+x*</m:t>
           </m:r>
           <m:d>
             <m:dPr>
@@ -1312,67 +1509,17 @@
               </m:ctrlPr>
             </m:dPr>
             <m:e>
-              <m:d>
-                <m:dPr>
-                  <m:ctrlPr>
-                    <w:rPr>
-                      <w:rFonts w:ascii="Cambria Math" w:eastAsiaTheme="minorEastAsia" w:hAnsi="Cambria Math"/>
-                      <w:i/>
-                    </w:rPr>
-                  </m:ctrlPr>
-                </m:dPr>
-                <m:e>
-                  <m:sSub>
-                    <m:sSubPr>
-                      <m:ctrlPr>
-                        <w:rPr>
-                          <w:rFonts w:ascii="Cambria Math" w:eastAsiaTheme="minorEastAsia" w:hAnsi="Cambria Math"/>
-                          <w:i/>
-                        </w:rPr>
-                      </m:ctrlPr>
-                    </m:sSubPr>
-                    <m:e>
-                      <m:r>
-                        <w:rPr>
-                          <w:rFonts w:ascii="Cambria Math" w:eastAsiaTheme="minorEastAsia" w:hAnsi="Cambria Math"/>
-                        </w:rPr>
-                        <m:t>c</m:t>
-                      </m:r>
-                    </m:e>
-                    <m:sub>
-                      <m:r>
-                        <w:rPr>
-                          <w:rFonts w:ascii="Cambria Math" w:eastAsiaTheme="minorEastAsia" w:hAnsi="Cambria Math"/>
-                        </w:rPr>
-                        <m:t>k1</m:t>
-                      </m:r>
-                    </m:sub>
-                  </m:sSub>
-                  <m:r>
-                    <w:rPr>
-                      <w:rFonts w:ascii="Cambria Math" w:eastAsiaTheme="minorEastAsia" w:hAnsi="Cambria Math"/>
-                    </w:rPr>
-                    <m:t xml:space="preserve"> %*% x</m:t>
-                  </m:r>
-                </m:e>
-              </m:d>
               <m:r>
                 <w:rPr>
                   <w:rFonts w:ascii="Cambria Math" w:eastAsiaTheme="minorEastAsia" w:hAnsi="Cambria Math"/>
                 </w:rPr>
-                <m:t xml:space="preserve"> </m:t>
+                <m:t>x</m:t>
               </m:r>
               <m:r>
                 <w:rPr>
                   <w:rFonts w:ascii="Cambria Math" w:eastAsiaTheme="minorEastAsia" w:hAnsi="Cambria Math"/>
                 </w:rPr>
-                <m:t>%*%</m:t>
-              </m:r>
-              <m:r>
-                <w:rPr>
-                  <w:rFonts w:ascii="Cambria Math" w:eastAsiaTheme="minorEastAsia" w:hAnsi="Cambria Math"/>
-                </w:rPr>
-                <m:t xml:space="preserve"> </m:t>
+                <m:t xml:space="preserve"> %*% </m:t>
               </m:r>
               <m:d>
                 <m:dPr>
@@ -1412,7 +1559,7 @@
                         <w:rPr>
                           <w:rFonts w:ascii="Cambria Math" w:eastAsiaTheme="minorEastAsia" w:hAnsi="Cambria Math"/>
                         </w:rPr>
-                        <m:t>2</m:t>
+                        <m:t>ij</m:t>
                       </m:r>
                     </m:sub>
                   </m:sSub>
@@ -1890,166 +2037,13 @@
                 <w:rPr>
                   <w:rFonts w:ascii="Cambria Math" w:eastAsiaTheme="minorEastAsia" w:hAnsi="Cambria Math"/>
                 </w:rPr>
-                <m:t>k1</m:t>
-              </m:r>
-            </m:sub>
-          </m:sSub>
-          <m:r>
-            <w:rPr>
-              <w:rFonts w:ascii="Cambria Math" w:eastAsiaTheme="minorEastAsia" w:hAnsi="Cambria Math"/>
-            </w:rPr>
-            <m:t>=[</m:t>
-          </m:r>
-          <m:m>
-            <m:mPr>
-              <m:mcs>
-                <m:mc>
-                  <m:mcPr>
-                    <m:count m:val="3"/>
-                    <m:mcJc m:val="center"/>
-                  </m:mcPr>
-                </m:mc>
-              </m:mcs>
-              <m:ctrlPr>
+                <m:t>k</m:t>
+              </m:r>
+              <m:r>
                 <w:rPr>
                   <w:rFonts w:ascii="Cambria Math" w:eastAsiaTheme="minorEastAsia" w:hAnsi="Cambria Math"/>
-                  <w:i/>
-                </w:rPr>
-              </m:ctrlPr>
-            </m:mPr>
-            <m:mr>
-              <m:e>
-                <m:sSub>
-                  <m:sSubPr>
-                    <m:ctrlPr>
-                      <w:rPr>
-                        <w:rFonts w:ascii="Cambria Math" w:eastAsiaTheme="minorEastAsia" w:hAnsi="Cambria Math"/>
-                        <w:i/>
-                      </w:rPr>
-                    </m:ctrlPr>
-                  </m:sSubPr>
-                  <m:e>
-                    <m:r>
-                      <w:rPr>
-                        <w:rFonts w:ascii="Cambria Math" w:eastAsiaTheme="minorEastAsia" w:hAnsi="Cambria Math"/>
-                      </w:rPr>
-                      <m:t>c</m:t>
-                    </m:r>
-                  </m:e>
-                  <m:sub>
-                    <m:r>
-                      <w:rPr>
-                        <w:rFonts w:ascii="Cambria Math" w:eastAsiaTheme="minorEastAsia" w:hAnsi="Cambria Math"/>
-                      </w:rPr>
-                      <m:t>k1</m:t>
-                    </m:r>
-                  </m:sub>
-                </m:sSub>
-              </m:e>
-              <m:e>
-                <m:sSub>
-                  <m:sSubPr>
-                    <m:ctrlPr>
-                      <w:rPr>
-                        <w:rFonts w:ascii="Cambria Math" w:eastAsiaTheme="minorEastAsia" w:hAnsi="Cambria Math"/>
-                        <w:i/>
-                      </w:rPr>
-                    </m:ctrlPr>
-                  </m:sSubPr>
-                  <m:e>
-                    <m:r>
-                      <w:rPr>
-                        <w:rFonts w:ascii="Cambria Math" w:eastAsiaTheme="minorEastAsia" w:hAnsi="Cambria Math"/>
-                      </w:rPr>
-                      <m:t>c</m:t>
-                    </m:r>
-                  </m:e>
-                  <m:sub>
-                    <m:r>
-                      <w:rPr>
-                        <w:rFonts w:ascii="Cambria Math" w:eastAsiaTheme="minorEastAsia" w:hAnsi="Cambria Math"/>
-                      </w:rPr>
-                      <m:t>k1</m:t>
-                    </m:r>
-                  </m:sub>
-                </m:sSub>
-              </m:e>
-              <m:e>
-                <m:sSub>
-                  <m:sSubPr>
-                    <m:ctrlPr>
-                      <w:rPr>
-                        <w:rFonts w:ascii="Cambria Math" w:eastAsiaTheme="minorEastAsia" w:hAnsi="Cambria Math"/>
-                        <w:i/>
-                      </w:rPr>
-                    </m:ctrlPr>
-                  </m:sSubPr>
-                  <m:e>
-                    <m:r>
-                      <w:rPr>
-                        <w:rFonts w:ascii="Cambria Math" w:eastAsiaTheme="minorEastAsia" w:hAnsi="Cambria Math"/>
-                      </w:rPr>
-                      <m:t>c</m:t>
-                    </m:r>
-                  </m:e>
-                  <m:sub>
-                    <m:r>
-                      <w:rPr>
-                        <w:rFonts w:ascii="Cambria Math" w:eastAsiaTheme="minorEastAsia" w:hAnsi="Cambria Math"/>
-                      </w:rPr>
-                      <m:t>k1</m:t>
-                    </m:r>
-                  </m:sub>
-                </m:sSub>
-              </m:e>
-            </m:mr>
-          </m:m>
-          <m:r>
-            <w:rPr>
-              <w:rFonts w:ascii="Cambria Math" w:eastAsiaTheme="minorEastAsia" w:hAnsi="Cambria Math"/>
-            </w:rPr>
-            <m:t>]</m:t>
-          </m:r>
-        </m:oMath>
-      </m:oMathPara>
-    </w:p>
-    <w:p>
-      <w:pPr>
-        <w:rPr>
-          <w:rFonts w:eastAsiaTheme="minorEastAsia"/>
-        </w:rPr>
-      </w:pPr>
-      <m:oMathPara>
-        <m:oMath>
-          <m:sSub>
-            <m:sSubPr>
-              <m:ctrlPr>
-                <w:rPr>
-                  <w:rFonts w:ascii="Cambria Math" w:eastAsiaTheme="minorEastAsia" w:hAnsi="Cambria Math"/>
-                  <w:i/>
-                </w:rPr>
-              </m:ctrlPr>
-            </m:sSubPr>
-            <m:e>
-              <m:r>
-                <w:rPr>
-                  <w:rFonts w:ascii="Cambria Math" w:eastAsiaTheme="minorEastAsia" w:hAnsi="Cambria Math"/>
-                </w:rPr>
-                <m:t>c</m:t>
-              </m:r>
-            </m:e>
-            <m:sub>
-              <m:r>
-                <w:rPr>
-                  <w:rFonts w:ascii="Cambria Math" w:eastAsiaTheme="minorEastAsia" w:hAnsi="Cambria Math"/>
-                </w:rPr>
-                <m:t>k</m:t>
-              </m:r>
-              <m:r>
-                <w:rPr>
-                  <w:rFonts w:ascii="Cambria Math" w:eastAsiaTheme="minorEastAsia" w:hAnsi="Cambria Math"/>
-                </w:rPr>
-                <m:t>2</m:t>
+                </w:rPr>
+                <m:t>ij</m:t>
               </m:r>
             </m:sub>
           </m:sSub>
@@ -2094,7 +2088,73 @@
                       <w:rPr>
                         <w:rFonts w:ascii="Cambria Math" w:eastAsiaTheme="minorEastAsia" w:hAnsi="Cambria Math"/>
                       </w:rPr>
-                      <m:t>l</m:t>
+                      <m:t>0</m:t>
+                    </m:r>
+                  </m:e>
+                  <m:e>
+                    <m:sSub>
+                      <m:sSubPr>
+                        <m:ctrlPr>
+                          <w:rPr>
+                            <w:rFonts w:ascii="Cambria Math" w:eastAsiaTheme="minorEastAsia" w:hAnsi="Cambria Math"/>
+                            <w:i/>
+                          </w:rPr>
+                        </m:ctrlPr>
+                      </m:sSubPr>
+                      <m:e>
+                        <m:r>
+                          <w:rPr>
+                            <w:rFonts w:ascii="Cambria Math" w:eastAsiaTheme="minorEastAsia" w:hAnsi="Cambria Math"/>
+                          </w:rPr>
+                          <m:t>c</m:t>
+                        </m:r>
+                      </m:e>
+                      <m:sub>
+                        <m:r>
+                          <w:rPr>
+                            <w:rFonts w:ascii="Cambria Math" w:eastAsiaTheme="minorEastAsia" w:hAnsi="Cambria Math"/>
+                          </w:rPr>
+                          <m:t>211</m:t>
+                        </m:r>
+                      </m:sub>
+                    </m:sSub>
+                  </m:e>
+                  <m:e>
+                    <m:sSub>
+                      <m:sSubPr>
+                        <m:ctrlPr>
+                          <w:rPr>
+                            <w:rFonts w:ascii="Cambria Math" w:eastAsiaTheme="minorEastAsia" w:hAnsi="Cambria Math"/>
+                            <w:i/>
+                          </w:rPr>
+                        </m:ctrlPr>
+                      </m:sSubPr>
+                      <m:e>
+                        <m:r>
+                          <w:rPr>
+                            <w:rFonts w:ascii="Cambria Math" w:eastAsiaTheme="minorEastAsia" w:hAnsi="Cambria Math"/>
+                          </w:rPr>
+                          <m:t>c</m:t>
+                        </m:r>
+                      </m:e>
+                      <m:sub>
+                        <m:r>
+                          <w:rPr>
+                            <w:rFonts w:ascii="Cambria Math" w:eastAsiaTheme="minorEastAsia" w:hAnsi="Cambria Math"/>
+                          </w:rPr>
+                          <m:t>311</m:t>
+                        </m:r>
+                      </m:sub>
+                    </m:sSub>
+                  </m:e>
+                </m:mr>
+                <m:mr>
+                  <m:e>
+                    <m:r>
+                      <w:rPr>
+                        <w:rFonts w:ascii="Cambria Math" w:eastAsiaTheme="minorEastAsia" w:hAnsi="Cambria Math"/>
+                      </w:rPr>
+                      <m:t>0</m:t>
                     </m:r>
                   </m:e>
                   <m:e>
@@ -2102,15 +2162,81 @@
                       <w:rPr>
                         <w:rFonts w:ascii="Cambria Math" w:eastAsiaTheme="minorEastAsia" w:hAnsi="Cambria Math"/>
                       </w:rPr>
-                      <m:t>m</m:t>
+                      <m:t>0</m:t>
                     </m:r>
+                  </m:e>
+                  <m:e>
+                    <m:sSub>
+                      <m:sSubPr>
+                        <m:ctrlPr>
+                          <w:rPr>
+                            <w:rFonts w:ascii="Cambria Math" w:eastAsiaTheme="minorEastAsia" w:hAnsi="Cambria Math"/>
+                            <w:i/>
+                          </w:rPr>
+                        </m:ctrlPr>
+                      </m:sSubPr>
+                      <m:e>
+                        <m:r>
+                          <w:rPr>
+                            <w:rFonts w:ascii="Cambria Math" w:eastAsiaTheme="minorEastAsia" w:hAnsi="Cambria Math"/>
+                          </w:rPr>
+                          <m:t>c</m:t>
+                        </m:r>
+                      </m:e>
+                      <m:sub>
+                        <m:r>
+                          <w:rPr>
+                            <w:rFonts w:ascii="Cambria Math" w:eastAsiaTheme="minorEastAsia" w:hAnsi="Cambria Math"/>
+                          </w:rPr>
+                          <m:t>322</m:t>
+                        </m:r>
+                      </m:sub>
+                    </m:sSub>
+                  </m:e>
+                </m:mr>
+                <m:mr>
+                  <m:e>
+                    <m:r>
+                      <w:rPr>
+                        <w:rFonts w:ascii="Cambria Math" w:eastAsiaTheme="minorEastAsia" w:hAnsi="Cambria Math"/>
+                      </w:rPr>
+                      <m:t>0</m:t>
+                    </m:r>
+                  </m:e>
+                  <m:e>
+                    <m:sSub>
+                      <m:sSubPr>
+                        <m:ctrlPr>
+                          <w:rPr>
+                            <w:rFonts w:ascii="Cambria Math" w:eastAsiaTheme="minorEastAsia" w:hAnsi="Cambria Math"/>
+                            <w:i/>
+                          </w:rPr>
+                        </m:ctrlPr>
+                      </m:sSubPr>
+                      <m:e>
+                        <m:r>
+                          <w:rPr>
+                            <w:rFonts w:ascii="Cambria Math" w:eastAsiaTheme="minorEastAsia" w:hAnsi="Cambria Math"/>
+                          </w:rPr>
+                          <m:t>c</m:t>
+                        </m:r>
+                      </m:e>
+                      <m:sub>
+                        <m:r>
+                          <w:rPr>
+                            <w:rFonts w:ascii="Cambria Math" w:eastAsiaTheme="minorEastAsia" w:hAnsi="Cambria Math"/>
+                          </w:rPr>
+                          <m:t>232</m:t>
+                        </m:r>
+                      </m:sub>
+                    </m:sSub>
                   </m:e>
                   <m:e>
                     <m:r>
                       <w:rPr>
                         <w:rFonts w:ascii="Cambria Math" w:eastAsiaTheme="minorEastAsia" w:hAnsi="Cambria Math"/>
                       </w:rPr>
-                      <m:t>n</m:t>
+                      <m:t>0</m:t>
                     </m:r>
                   </m:e>
                 </m:mr>
@@ -2141,50 +2267,12 @@
       </w:pPr>
       <m:oMathPara>
         <m:oMath>
-          <m:d>
-            <m:dPr>
-              <m:ctrlPr>
-                <w:rPr>
-                  <w:rFonts w:ascii="Cambria Math" w:eastAsiaTheme="minorEastAsia" w:hAnsi="Cambria Math"/>
-                  <w:i/>
-                </w:rPr>
-              </m:ctrlPr>
-            </m:dPr>
-            <m:e>
-              <m:sSub>
-                <m:sSubPr>
-                  <m:ctrlPr>
-                    <w:rPr>
-                      <w:rFonts w:ascii="Cambria Math" w:eastAsiaTheme="minorEastAsia" w:hAnsi="Cambria Math"/>
-                      <w:i/>
-                    </w:rPr>
-                  </m:ctrlPr>
-                </m:sSubPr>
-                <m:e>
-                  <m:r>
-                    <w:rPr>
-                      <w:rFonts w:ascii="Cambria Math" w:eastAsiaTheme="minorEastAsia" w:hAnsi="Cambria Math"/>
-                    </w:rPr>
-                    <m:t>c</m:t>
-                  </m:r>
-                </m:e>
-                <m:sub>
-                  <m:r>
-                    <w:rPr>
-                      <w:rFonts w:ascii="Cambria Math" w:eastAsiaTheme="minorEastAsia" w:hAnsi="Cambria Math"/>
-                    </w:rPr>
-                    <m:t>k1</m:t>
-                  </m:r>
-                </m:sub>
-              </m:sSub>
-              <m:r>
-                <w:rPr>
-                  <w:rFonts w:ascii="Cambria Math" w:eastAsiaTheme="minorEastAsia" w:hAnsi="Cambria Math"/>
-                </w:rPr>
-                <m:t xml:space="preserve"> %*% x</m:t>
-              </m:r>
-            </m:e>
-          </m:d>
+          <m:r>
+            <w:rPr>
+              <w:rFonts w:ascii="Cambria Math" w:eastAsiaTheme="minorEastAsia" w:hAnsi="Cambria Math"/>
+            </w:rPr>
+            <m:t>x</m:t>
+          </m:r>
           <m:r>
             <w:rPr>
               <w:rFonts w:ascii="Cambria Math" w:eastAsiaTheme="minorEastAsia" w:hAnsi="Cambria Math"/>
@@ -2223,7 +2311,13 @@
                     <w:rPr>
                       <w:rFonts w:ascii="Cambria Math" w:eastAsiaTheme="minorEastAsia" w:hAnsi="Cambria Math"/>
                     </w:rPr>
-                    <m:t>k2</m:t>
+                    <m:t>k</m:t>
+                  </m:r>
+                  <m:r>
+                    <w:rPr>
+                      <w:rFonts w:ascii="Cambria Math" w:eastAsiaTheme="minorEastAsia" w:hAnsi="Cambria Math"/>
+                    </w:rPr>
+                    <m:t>ij</m:t>
                   </m:r>
                 </m:sub>
               </m:sSub>
@@ -2239,13 +2333,7 @@
             <w:rPr>
               <w:rFonts w:ascii="Cambria Math" w:eastAsiaTheme="minorEastAsia" w:hAnsi="Cambria Math"/>
             </w:rPr>
-            <m:t xml:space="preserve"> </m:t>
-          </m:r>
-          <m:r>
-            <w:rPr>
-              <w:rFonts w:ascii="Cambria Math" w:eastAsiaTheme="minorEastAsia" w:hAnsi="Cambria Math"/>
-            </w:rPr>
-            <m:t xml:space="preserve">= </m:t>
+            <m:t xml:space="preserve"> = </m:t>
           </m:r>
           <m:d>
             <m:dPr>
@@ -2292,7 +2380,7 @@
                           <w:rPr>
                             <w:rFonts w:ascii="Cambria Math" w:eastAsiaTheme="minorEastAsia" w:hAnsi="Cambria Math"/>
                           </w:rPr>
-                          <m:t>c</m:t>
+                          <m:t>x</m:t>
                         </m:r>
                       </m:e>
                       <m:sub>
@@ -2300,7 +2388,7 @@
                           <w:rPr>
                             <w:rFonts w:ascii="Cambria Math" w:eastAsiaTheme="minorEastAsia" w:hAnsi="Cambria Math"/>
                           </w:rPr>
-                          <m:t>k1</m:t>
+                          <m:t>1</m:t>
                         </m:r>
                       </m:sub>
                     </m:sSub>
@@ -2320,7 +2408,7 @@
                           <w:rPr>
                             <w:rFonts w:ascii="Cambria Math" w:eastAsiaTheme="minorEastAsia" w:hAnsi="Cambria Math"/>
                           </w:rPr>
-                          <m:t>c</m:t>
+                          <m:t>x</m:t>
                         </m:r>
                       </m:e>
                       <m:sub>
@@ -2328,139 +2416,11 @@
                           <w:rPr>
                             <w:rFonts w:ascii="Cambria Math" w:eastAsiaTheme="minorEastAsia" w:hAnsi="Cambria Math"/>
                           </w:rPr>
-                          <m:t>k1</m:t>
+                          <m:t>2</m:t>
                         </m:r>
                       </m:sub>
                     </m:sSub>
                   </m:e>
-                  <m:e>
-                    <m:sSub>
-                      <m:sSubPr>
-                        <m:ctrlPr>
-                          <w:rPr>
-                            <w:rFonts w:ascii="Cambria Math" w:eastAsiaTheme="minorEastAsia" w:hAnsi="Cambria Math"/>
-                            <w:i/>
-                          </w:rPr>
-                        </m:ctrlPr>
-                      </m:sSubPr>
-                      <m:e>
-                        <m:r>
-                          <w:rPr>
-                            <w:rFonts w:ascii="Cambria Math" w:eastAsiaTheme="minorEastAsia" w:hAnsi="Cambria Math"/>
-                          </w:rPr>
-                          <m:t>c</m:t>
-                        </m:r>
-                      </m:e>
-                      <m:sub>
-                        <m:r>
-                          <w:rPr>
-                            <w:rFonts w:ascii="Cambria Math" w:eastAsiaTheme="minorEastAsia" w:hAnsi="Cambria Math"/>
-                          </w:rPr>
-                          <m:t>k1</m:t>
-                        </m:r>
-                      </m:sub>
-                    </m:sSub>
-                  </m:e>
-                </m:mr>
-              </m:m>
-            </m:e>
-          </m:d>
-          <m:r>
-            <w:rPr>
-              <w:rFonts w:ascii="Cambria Math" w:eastAsiaTheme="minorEastAsia" w:hAnsi="Cambria Math"/>
-            </w:rPr>
-            <m:t>×</m:t>
-          </m:r>
-          <m:d>
-            <m:dPr>
-              <m:begChr m:val="["/>
-              <m:endChr m:val="]"/>
-              <m:ctrlPr>
-                <w:rPr>
-                  <w:rFonts w:ascii="Cambria Math" w:eastAsiaTheme="minorEastAsia" w:hAnsi="Cambria Math"/>
-                  <w:i/>
-                </w:rPr>
-              </m:ctrlPr>
-            </m:dPr>
-            <m:e>
-              <m:m>
-                <m:mPr>
-                  <m:mcs>
-                    <m:mc>
-                      <m:mcPr>
-                        <m:count m:val="1"/>
-                        <m:mcJc m:val="center"/>
-                      </m:mcPr>
-                    </m:mc>
-                  </m:mcs>
-                  <m:ctrlPr>
-                    <w:rPr>
-                      <w:rFonts w:ascii="Cambria Math" w:eastAsiaTheme="minorEastAsia" w:hAnsi="Cambria Math"/>
-                      <w:i/>
-                    </w:rPr>
-                  </m:ctrlPr>
-                </m:mPr>
-                <m:mr>
-                  <m:e>
-                    <m:sSub>
-                      <m:sSubPr>
-                        <m:ctrlPr>
-                          <w:rPr>
-                            <w:rFonts w:ascii="Cambria Math" w:eastAsiaTheme="minorEastAsia" w:hAnsi="Cambria Math"/>
-                            <w:i/>
-                          </w:rPr>
-                        </m:ctrlPr>
-                      </m:sSubPr>
-                      <m:e>
-                        <m:r>
-                          <w:rPr>
-                            <w:rFonts w:ascii="Cambria Math" w:eastAsiaTheme="minorEastAsia" w:hAnsi="Cambria Math"/>
-                          </w:rPr>
-                          <m:t>x</m:t>
-                        </m:r>
-                      </m:e>
-                      <m:sub>
-                        <m:r>
-                          <w:rPr>
-                            <w:rFonts w:ascii="Cambria Math" w:eastAsiaTheme="minorEastAsia" w:hAnsi="Cambria Math"/>
-                          </w:rPr>
-                          <m:t>1</m:t>
-                        </m:r>
-                      </m:sub>
-                    </m:sSub>
-                  </m:e>
-                </m:mr>
-                <m:mr>
-                  <m:e>
-                    <m:sSub>
-                      <m:sSubPr>
-                        <m:ctrlPr>
-                          <w:rPr>
-                            <w:rFonts w:ascii="Cambria Math" w:eastAsiaTheme="minorEastAsia" w:hAnsi="Cambria Math"/>
-                            <w:i/>
-                          </w:rPr>
-                        </m:ctrlPr>
-                      </m:sSubPr>
-                      <m:e>
-                        <m:r>
-                          <w:rPr>
-                            <w:rFonts w:ascii="Cambria Math" w:eastAsiaTheme="minorEastAsia" w:hAnsi="Cambria Math"/>
-                          </w:rPr>
-                          <m:t>x</m:t>
-                        </m:r>
-                      </m:e>
-                      <m:sub>
-                        <m:r>
-                          <w:rPr>
-                            <w:rFonts w:ascii="Cambria Math" w:eastAsiaTheme="minorEastAsia" w:hAnsi="Cambria Math"/>
-                          </w:rPr>
-                          <m:t>2</m:t>
-                        </m:r>
-                      </m:sub>
-                    </m:sSub>
-                  </m:e>
-                </m:mr>
-                <m:mr>
                   <m:e>
                     <m:sSub>
                       <m:sSubPr>
@@ -2544,23 +2504,155 @@
                           <w:rPr>
                             <w:rFonts w:ascii="Cambria Math" w:eastAsiaTheme="minorEastAsia" w:hAnsi="Cambria Math"/>
                           </w:rPr>
-                          <m:t>l</m:t>
+                          <m:t>0</m:t>
                         </m:r>
                       </m:e>
                       <m:e>
-                        <m:r>
-                          <w:rPr>
-                            <w:rFonts w:ascii="Cambria Math" w:eastAsiaTheme="minorEastAsia" w:hAnsi="Cambria Math"/>
-                          </w:rPr>
-                          <m:t>m</m:t>
-                        </m:r>
+                        <m:sSub>
+                          <m:sSubPr>
+                            <m:ctrlPr>
+                              <w:rPr>
+                                <w:rFonts w:ascii="Cambria Math" w:eastAsiaTheme="minorEastAsia" w:hAnsi="Cambria Math"/>
+                                <w:i/>
+                              </w:rPr>
+                            </m:ctrlPr>
+                          </m:sSubPr>
+                          <m:e>
+                            <m:r>
+                              <w:rPr>
+                                <w:rFonts w:ascii="Cambria Math" w:eastAsiaTheme="minorEastAsia" w:hAnsi="Cambria Math"/>
+                              </w:rPr>
+                              <m:t>c</m:t>
+                            </m:r>
+                          </m:e>
+                          <m:sub>
+                            <m:r>
+                              <w:rPr>
+                                <w:rFonts w:ascii="Cambria Math" w:eastAsiaTheme="minorEastAsia" w:hAnsi="Cambria Math"/>
+                              </w:rPr>
+                              <m:t>211</m:t>
+                            </m:r>
+                          </m:sub>
+                        </m:sSub>
                       </m:e>
                       <m:e>
-                        <m:r>
-                          <w:rPr>
-                            <w:rFonts w:ascii="Cambria Math" w:eastAsiaTheme="minorEastAsia" w:hAnsi="Cambria Math"/>
-                          </w:rPr>
-                          <m:t>n</m:t>
+                        <m:sSub>
+                          <m:sSubPr>
+                            <m:ctrlPr>
+                              <w:rPr>
+                                <w:rFonts w:ascii="Cambria Math" w:eastAsiaTheme="minorEastAsia" w:hAnsi="Cambria Math"/>
+                                <w:i/>
+                              </w:rPr>
+                            </m:ctrlPr>
+                          </m:sSubPr>
+                          <m:e>
+                            <m:r>
+                              <w:rPr>
+                                <w:rFonts w:ascii="Cambria Math" w:eastAsiaTheme="minorEastAsia" w:hAnsi="Cambria Math"/>
+                              </w:rPr>
+                              <m:t>c</m:t>
+                            </m:r>
+                          </m:e>
+                          <m:sub>
+                            <m:r>
+                              <w:rPr>
+                                <w:rFonts w:ascii="Cambria Math" w:eastAsiaTheme="minorEastAsia" w:hAnsi="Cambria Math"/>
+                              </w:rPr>
+                              <m:t>311</m:t>
+                            </m:r>
+                          </m:sub>
+                        </m:sSub>
+                      </m:e>
+                    </m:mr>
+                    <m:mr>
+                      <m:e>
+                        <m:r>
+                          <w:rPr>
+                            <w:rFonts w:ascii="Cambria Math" w:eastAsiaTheme="minorEastAsia" w:hAnsi="Cambria Math"/>
+                          </w:rPr>
+                          <m:t>0</m:t>
+                        </m:r>
+                      </m:e>
+                      <m:e>
+                        <m:r>
+                          <w:rPr>
+                            <w:rFonts w:ascii="Cambria Math" w:eastAsiaTheme="minorEastAsia" w:hAnsi="Cambria Math"/>
+                          </w:rPr>
+                          <m:t>0</m:t>
+                        </m:r>
+                      </m:e>
+                      <m:e>
+                        <m:sSub>
+                          <m:sSubPr>
+                            <m:ctrlPr>
+                              <w:rPr>
+                                <w:rFonts w:ascii="Cambria Math" w:eastAsiaTheme="minorEastAsia" w:hAnsi="Cambria Math"/>
+                                <w:i/>
+                              </w:rPr>
+                            </m:ctrlPr>
+                          </m:sSubPr>
+                          <m:e>
+                            <m:r>
+                              <w:rPr>
+                                <w:rFonts w:ascii="Cambria Math" w:eastAsiaTheme="minorEastAsia" w:hAnsi="Cambria Math"/>
+                              </w:rPr>
+                              <m:t>c</m:t>
+                            </m:r>
+                          </m:e>
+                          <m:sub>
+                            <m:r>
+                              <w:rPr>
+                                <w:rFonts w:ascii="Cambria Math" w:eastAsiaTheme="minorEastAsia" w:hAnsi="Cambria Math"/>
+                              </w:rPr>
+                              <m:t>322</m:t>
+                            </m:r>
+                          </m:sub>
+                        </m:sSub>
+                      </m:e>
+                    </m:mr>
+                    <m:mr>
+                      <m:e>
+                        <m:r>
+                          <w:rPr>
+                            <w:rFonts w:ascii="Cambria Math" w:eastAsiaTheme="minorEastAsia" w:hAnsi="Cambria Math"/>
+                          </w:rPr>
+                          <m:t>0</m:t>
+                        </m:r>
+                      </m:e>
+                      <m:e>
+                        <m:sSub>
+                          <m:sSubPr>
+                            <m:ctrlPr>
+                              <w:rPr>
+                                <w:rFonts w:ascii="Cambria Math" w:eastAsiaTheme="minorEastAsia" w:hAnsi="Cambria Math"/>
+                                <w:i/>
+                              </w:rPr>
+                            </m:ctrlPr>
+                          </m:sSubPr>
+                          <m:e>
+                            <m:r>
+                              <w:rPr>
+                                <w:rFonts w:ascii="Cambria Math" w:eastAsiaTheme="minorEastAsia" w:hAnsi="Cambria Math"/>
+                              </w:rPr>
+                              <m:t>c</m:t>
+                            </m:r>
+                          </m:e>
+                          <m:sub>
+                            <m:r>
+                              <w:rPr>
+                                <w:rFonts w:ascii="Cambria Math" w:eastAsiaTheme="minorEastAsia" w:hAnsi="Cambria Math"/>
+                              </w:rPr>
+                              <m:t>232</m:t>
+                            </m:r>
+                          </m:sub>
+                        </m:sSub>
+                      </m:e>
+                      <m:e>
+                        <m:r>
+                          <w:rPr>
+                            <w:rFonts w:ascii="Cambria Math" w:eastAsiaTheme="minorEastAsia" w:hAnsi="Cambria Math"/>
+                          </w:rPr>
+                          <m:t>0</m:t>
                         </m:r>
                       </m:e>
                     </m:mr>
@@ -2714,32 +2806,6 @@
             </w:rPr>
             <m:t>=</m:t>
           </m:r>
-          <m:sSub>
-            <m:sSubPr>
-              <m:ctrlPr>
-                <w:rPr>
-                  <w:rFonts w:ascii="Cambria Math" w:eastAsiaTheme="minorEastAsia" w:hAnsi="Cambria Math"/>
-                  <w:i/>
-                </w:rPr>
-              </m:ctrlPr>
-            </m:sSubPr>
-            <m:e>
-              <m:r>
-                <w:rPr>
-                  <w:rFonts w:ascii="Cambria Math" w:eastAsiaTheme="minorEastAsia" w:hAnsi="Cambria Math"/>
-                </w:rPr>
-                <m:t>c</m:t>
-              </m:r>
-            </m:e>
-            <m:sub>
-              <m:r>
-                <w:rPr>
-                  <w:rFonts w:ascii="Cambria Math" w:eastAsiaTheme="minorEastAsia" w:hAnsi="Cambria Math"/>
-                </w:rPr>
-                <m:t>k1</m:t>
-              </m:r>
-            </m:sub>
-          </m:sSub>
           <m:d>
             <m:dPr>
               <m:begChr m:val="["/>
@@ -2752,96 +2818,110 @@
               </m:ctrlPr>
             </m:dPr>
             <m:e>
-              <m:sSub>
-                <m:sSubPr>
+              <m:m>
+                <m:mPr>
+                  <m:mcs>
+                    <m:mc>
+                      <m:mcPr>
+                        <m:count m:val="3"/>
+                        <m:mcJc m:val="center"/>
+                      </m:mcPr>
+                    </m:mc>
+                  </m:mcs>
                   <m:ctrlPr>
                     <w:rPr>
                       <w:rFonts w:ascii="Cambria Math" w:eastAsiaTheme="minorEastAsia" w:hAnsi="Cambria Math"/>
                       <w:i/>
                     </w:rPr>
                   </m:ctrlPr>
-                </m:sSubPr>
-                <m:e>
-                  <m:r>
-                    <w:rPr>
-                      <w:rFonts w:ascii="Cambria Math" w:eastAsiaTheme="minorEastAsia" w:hAnsi="Cambria Math"/>
-                    </w:rPr>
-                    <m:t>x</m:t>
-                  </m:r>
-                </m:e>
-                <m:sub>
-                  <m:r>
-                    <w:rPr>
-                      <w:rFonts w:ascii="Cambria Math" w:eastAsiaTheme="minorEastAsia" w:hAnsi="Cambria Math"/>
-                    </w:rPr>
-                    <m:t>1</m:t>
-                  </m:r>
-                </m:sub>
-              </m:sSub>
-              <m:r>
-                <w:rPr>
-                  <w:rFonts w:ascii="Cambria Math" w:eastAsiaTheme="minorEastAsia" w:hAnsi="Cambria Math"/>
-                </w:rPr>
-                <m:t>+</m:t>
-              </m:r>
-              <m:sSub>
-                <m:sSubPr>
-                  <m:ctrlPr>
-                    <w:rPr>
-                      <w:rFonts w:ascii="Cambria Math" w:eastAsiaTheme="minorEastAsia" w:hAnsi="Cambria Math"/>
-                      <w:i/>
-                    </w:rPr>
-                  </m:ctrlPr>
-                </m:sSubPr>
-                <m:e>
-                  <m:r>
-                    <w:rPr>
-                      <w:rFonts w:ascii="Cambria Math" w:eastAsiaTheme="minorEastAsia" w:hAnsi="Cambria Math"/>
-                    </w:rPr>
-                    <m:t>x</m:t>
-                  </m:r>
-                </m:e>
-                <m:sub>
-                  <m:r>
-                    <w:rPr>
-                      <w:rFonts w:ascii="Cambria Math" w:eastAsiaTheme="minorEastAsia" w:hAnsi="Cambria Math"/>
-                    </w:rPr>
-                    <m:t>2</m:t>
-                  </m:r>
-                </m:sub>
-              </m:sSub>
-              <m:r>
-                <w:rPr>
-                  <w:rFonts w:ascii="Cambria Math" w:eastAsiaTheme="minorEastAsia" w:hAnsi="Cambria Math"/>
-                </w:rPr>
-                <m:t>+</m:t>
-              </m:r>
-              <m:sSub>
-                <m:sSubPr>
-                  <m:ctrlPr>
-                    <w:rPr>
-                      <w:rFonts w:ascii="Cambria Math" w:eastAsiaTheme="minorEastAsia" w:hAnsi="Cambria Math"/>
-                      <w:i/>
-                    </w:rPr>
-                  </m:ctrlPr>
-                </m:sSubPr>
-                <m:e>
-                  <m:r>
-                    <w:rPr>
-                      <w:rFonts w:ascii="Cambria Math" w:eastAsiaTheme="minorEastAsia" w:hAnsi="Cambria Math"/>
-                    </w:rPr>
-                    <m:t>x</m:t>
-                  </m:r>
-                </m:e>
-                <m:sub>
-                  <m:r>
-                    <w:rPr>
-                      <w:rFonts w:ascii="Cambria Math" w:eastAsiaTheme="minorEastAsia" w:hAnsi="Cambria Math"/>
-                    </w:rPr>
-                    <m:t>3</m:t>
-                  </m:r>
-                </m:sub>
-              </m:sSub>
+                </m:mPr>
+                <m:mr>
+                  <m:e>
+                    <m:sSub>
+                      <m:sSubPr>
+                        <m:ctrlPr>
+                          <w:rPr>
+                            <w:rFonts w:ascii="Cambria Math" w:eastAsiaTheme="minorEastAsia" w:hAnsi="Cambria Math"/>
+                            <w:i/>
+                          </w:rPr>
+                        </m:ctrlPr>
+                      </m:sSubPr>
+                      <m:e>
+                        <m:r>
+                          <w:rPr>
+                            <w:rFonts w:ascii="Cambria Math" w:eastAsiaTheme="minorEastAsia" w:hAnsi="Cambria Math"/>
+                          </w:rPr>
+                          <m:t>x</m:t>
+                        </m:r>
+                      </m:e>
+                      <m:sub>
+                        <m:r>
+                          <w:rPr>
+                            <w:rFonts w:ascii="Cambria Math" w:eastAsiaTheme="minorEastAsia" w:hAnsi="Cambria Math"/>
+                          </w:rPr>
+                          <m:t>1</m:t>
+                        </m:r>
+                      </m:sub>
+                    </m:sSub>
+                  </m:e>
+                  <m:e>
+                    <m:sSub>
+                      <m:sSubPr>
+                        <m:ctrlPr>
+                          <w:rPr>
+                            <w:rFonts w:ascii="Cambria Math" w:eastAsiaTheme="minorEastAsia" w:hAnsi="Cambria Math"/>
+                            <w:i/>
+                          </w:rPr>
+                        </m:ctrlPr>
+                      </m:sSubPr>
+                      <m:e>
+                        <m:r>
+                          <w:rPr>
+                            <w:rFonts w:ascii="Cambria Math" w:eastAsiaTheme="minorEastAsia" w:hAnsi="Cambria Math"/>
+                          </w:rPr>
+                          <m:t>x</m:t>
+                        </m:r>
+                      </m:e>
+                      <m:sub>
+                        <m:r>
+                          <w:rPr>
+                            <w:rFonts w:ascii="Cambria Math" w:eastAsiaTheme="minorEastAsia" w:hAnsi="Cambria Math"/>
+                          </w:rPr>
+                          <m:t>2</m:t>
+                        </m:r>
+                      </m:sub>
+                    </m:sSub>
+                  </m:e>
+                  <m:e>
+                    <m:sSub>
+                      <m:sSubPr>
+                        <m:ctrlPr>
+                          <w:rPr>
+                            <w:rFonts w:ascii="Cambria Math" w:eastAsiaTheme="minorEastAsia" w:hAnsi="Cambria Math"/>
+                            <w:i/>
+                          </w:rPr>
+                        </m:ctrlPr>
+                      </m:sSubPr>
+                      <m:e>
+                        <m:r>
+                          <w:rPr>
+                            <w:rFonts w:ascii="Cambria Math" w:eastAsiaTheme="minorEastAsia" w:hAnsi="Cambria Math"/>
+                          </w:rPr>
+                          <m:t>x</m:t>
+                        </m:r>
+                      </m:e>
+                      <m:sub>
+                        <m:r>
+                          <w:rPr>
+                            <w:rFonts w:ascii="Cambria Math" w:eastAsiaTheme="minorEastAsia" w:hAnsi="Cambria Math"/>
+                          </w:rPr>
+                          <m:t>3</m:t>
+                        </m:r>
+                      </m:sub>
+                    </m:sSub>
+                  </m:e>
+                </m:mr>
+              </m:m>
             </m:e>
           </m:d>
           <m:r>
@@ -2862,114 +2942,440 @@
               </m:ctrlPr>
             </m:dPr>
             <m:e>
-              <m:r>
-                <w:rPr>
-                  <w:rFonts w:ascii="Cambria Math" w:eastAsiaTheme="minorEastAsia" w:hAnsi="Cambria Math"/>
-                </w:rPr>
-                <m:t>l</m:t>
-              </m:r>
-              <m:sSub>
-                <m:sSubPr>
+              <m:m>
+                <m:mPr>
+                  <m:mcs>
+                    <m:mc>
+                      <m:mcPr>
+                        <m:count m:val="1"/>
+                        <m:mcJc m:val="center"/>
+                      </m:mcPr>
+                    </m:mc>
+                  </m:mcs>
                   <m:ctrlPr>
                     <w:rPr>
                       <w:rFonts w:ascii="Cambria Math" w:eastAsiaTheme="minorEastAsia" w:hAnsi="Cambria Math"/>
                       <w:i/>
                     </w:rPr>
                   </m:ctrlPr>
-                </m:sSubPr>
-                <m:e>
-                  <m:r>
-                    <w:rPr>
-                      <w:rFonts w:ascii="Cambria Math" w:eastAsiaTheme="minorEastAsia" w:hAnsi="Cambria Math"/>
-                    </w:rPr>
-                    <m:t>x</m:t>
-                  </m:r>
-                </m:e>
-                <m:sub>
-                  <m:r>
-                    <w:rPr>
-                      <w:rFonts w:ascii="Cambria Math" w:eastAsiaTheme="minorEastAsia" w:hAnsi="Cambria Math"/>
-                    </w:rPr>
-                    <m:t>1</m:t>
-                  </m:r>
-                </m:sub>
-              </m:sSub>
-              <m:r>
-                <w:rPr>
-                  <w:rFonts w:ascii="Cambria Math" w:eastAsiaTheme="minorEastAsia" w:hAnsi="Cambria Math"/>
-                </w:rPr>
-                <m:t>+</m:t>
-              </m:r>
-              <m:r>
-                <w:rPr>
-                  <w:rFonts w:ascii="Cambria Math" w:eastAsiaTheme="minorEastAsia" w:hAnsi="Cambria Math"/>
-                </w:rPr>
-                <m:t>m</m:t>
-              </m:r>
-              <m:sSub>
-                <m:sSubPr>
-                  <m:ctrlPr>
-                    <w:rPr>
-                      <w:rFonts w:ascii="Cambria Math" w:eastAsiaTheme="minorEastAsia" w:hAnsi="Cambria Math"/>
-                      <w:i/>
-                    </w:rPr>
-                  </m:ctrlPr>
-                </m:sSubPr>
-                <m:e>
-                  <m:r>
-                    <w:rPr>
-                      <w:rFonts w:ascii="Cambria Math" w:eastAsiaTheme="minorEastAsia" w:hAnsi="Cambria Math"/>
-                    </w:rPr>
-                    <m:t>x</m:t>
-                  </m:r>
-                </m:e>
-                <m:sub>
-                  <m:r>
-                    <w:rPr>
-                      <w:rFonts w:ascii="Cambria Math" w:eastAsiaTheme="minorEastAsia" w:hAnsi="Cambria Math"/>
-                    </w:rPr>
-                    <m:t>2</m:t>
-                  </m:r>
-                </m:sub>
-              </m:sSub>
-              <m:r>
-                <w:rPr>
-                  <w:rFonts w:ascii="Cambria Math" w:eastAsiaTheme="minorEastAsia" w:hAnsi="Cambria Math"/>
-                </w:rPr>
-                <m:t>+</m:t>
-              </m:r>
-              <m:r>
-                <w:rPr>
-                  <w:rFonts w:ascii="Cambria Math" w:eastAsiaTheme="minorEastAsia" w:hAnsi="Cambria Math"/>
-                </w:rPr>
-                <m:t>n</m:t>
-              </m:r>
-              <m:sSub>
-                <m:sSubPr>
-                  <m:ctrlPr>
-                    <w:rPr>
-                      <w:rFonts w:ascii="Cambria Math" w:eastAsiaTheme="minorEastAsia" w:hAnsi="Cambria Math"/>
-                      <w:i/>
-                    </w:rPr>
-                  </m:ctrlPr>
-                </m:sSubPr>
-                <m:e>
-                  <m:r>
-                    <w:rPr>
-                      <w:rFonts w:ascii="Cambria Math" w:eastAsiaTheme="minorEastAsia" w:hAnsi="Cambria Math"/>
-                    </w:rPr>
-                    <m:t>x</m:t>
-                  </m:r>
-                </m:e>
-                <m:sub>
-                  <m:r>
-                    <w:rPr>
-                      <w:rFonts w:ascii="Cambria Math" w:eastAsiaTheme="minorEastAsia" w:hAnsi="Cambria Math"/>
-                    </w:rPr>
-                    <m:t>3</m:t>
-                  </m:r>
-                </m:sub>
-              </m:sSub>
+                </m:mPr>
+                <m:mr>
+                  <m:e>
+                    <m:r>
+                      <w:rPr>
+                        <w:rFonts w:ascii="Cambria Math" w:eastAsiaTheme="minorEastAsia" w:hAnsi="Cambria Math"/>
+                      </w:rPr>
+                      <m:t>0</m:t>
+                    </m:r>
+                    <m:sSub>
+                      <m:sSubPr>
+                        <m:ctrlPr>
+                          <w:rPr>
+                            <w:rFonts w:ascii="Cambria Math" w:eastAsiaTheme="minorEastAsia" w:hAnsi="Cambria Math"/>
+                            <w:i/>
+                          </w:rPr>
+                        </m:ctrlPr>
+                      </m:sSubPr>
+                      <m:e>
+                        <m:r>
+                          <w:rPr>
+                            <w:rFonts w:ascii="Cambria Math" w:eastAsiaTheme="minorEastAsia" w:hAnsi="Cambria Math"/>
+                          </w:rPr>
+                          <m:t>x</m:t>
+                        </m:r>
+                      </m:e>
+                      <m:sub>
+                        <m:r>
+                          <w:rPr>
+                            <w:rFonts w:ascii="Cambria Math" w:eastAsiaTheme="minorEastAsia" w:hAnsi="Cambria Math"/>
+                          </w:rPr>
+                          <m:t>1</m:t>
+                        </m:r>
+                      </m:sub>
+                    </m:sSub>
+                    <m:r>
+                      <w:rPr>
+                        <w:rFonts w:ascii="Cambria Math" w:eastAsiaTheme="minorEastAsia" w:hAnsi="Cambria Math"/>
+                      </w:rPr>
+                      <m:t>+</m:t>
+                    </m:r>
+                    <m:sSub>
+                      <m:sSubPr>
+                        <m:ctrlPr>
+                          <w:rPr>
+                            <w:rFonts w:ascii="Cambria Math" w:eastAsiaTheme="minorEastAsia" w:hAnsi="Cambria Math"/>
+                            <w:i/>
+                          </w:rPr>
+                        </m:ctrlPr>
+                      </m:sSubPr>
+                      <m:e>
+                        <m:r>
+                          <w:rPr>
+                            <w:rFonts w:ascii="Cambria Math" w:eastAsiaTheme="minorEastAsia" w:hAnsi="Cambria Math"/>
+                          </w:rPr>
+                          <m:t>c</m:t>
+                        </m:r>
+                      </m:e>
+                      <m:sub>
+                        <m:r>
+                          <w:rPr>
+                            <w:rFonts w:ascii="Cambria Math" w:eastAsiaTheme="minorEastAsia" w:hAnsi="Cambria Math"/>
+                          </w:rPr>
+                          <m:t>211</m:t>
+                        </m:r>
+                      </m:sub>
+                    </m:sSub>
+                    <m:sSub>
+                      <m:sSubPr>
+                        <m:ctrlPr>
+                          <w:rPr>
+                            <w:rFonts w:ascii="Cambria Math" w:eastAsiaTheme="minorEastAsia" w:hAnsi="Cambria Math"/>
+                            <w:i/>
+                          </w:rPr>
+                        </m:ctrlPr>
+                      </m:sSubPr>
+                      <m:e>
+                        <m:r>
+                          <w:rPr>
+                            <w:rFonts w:ascii="Cambria Math" w:eastAsiaTheme="minorEastAsia" w:hAnsi="Cambria Math"/>
+                          </w:rPr>
+                          <m:t>x</m:t>
+                        </m:r>
+                      </m:e>
+                      <m:sub>
+                        <m:r>
+                          <w:rPr>
+                            <w:rFonts w:ascii="Cambria Math" w:eastAsiaTheme="minorEastAsia" w:hAnsi="Cambria Math"/>
+                          </w:rPr>
+                          <m:t>2</m:t>
+                        </m:r>
+                      </m:sub>
+                    </m:sSub>
+                    <m:r>
+                      <w:rPr>
+                        <w:rFonts w:ascii="Cambria Math" w:eastAsiaTheme="minorEastAsia" w:hAnsi="Cambria Math"/>
+                      </w:rPr>
+                      <m:t>+</m:t>
+                    </m:r>
+                    <m:sSub>
+                      <m:sSubPr>
+                        <m:ctrlPr>
+                          <w:rPr>
+                            <w:rFonts w:ascii="Cambria Math" w:eastAsiaTheme="minorEastAsia" w:hAnsi="Cambria Math"/>
+                            <w:i/>
+                          </w:rPr>
+                        </m:ctrlPr>
+                      </m:sSubPr>
+                      <m:e>
+                        <m:r>
+                          <w:rPr>
+                            <w:rFonts w:ascii="Cambria Math" w:eastAsiaTheme="minorEastAsia" w:hAnsi="Cambria Math"/>
+                          </w:rPr>
+                          <m:t>c</m:t>
+                        </m:r>
+                      </m:e>
+                      <m:sub>
+                        <m:r>
+                          <w:rPr>
+                            <w:rFonts w:ascii="Cambria Math" w:eastAsiaTheme="minorEastAsia" w:hAnsi="Cambria Math"/>
+                          </w:rPr>
+                          <m:t>311</m:t>
+                        </m:r>
+                      </m:sub>
+                    </m:sSub>
+                    <m:sSub>
+                      <m:sSubPr>
+                        <m:ctrlPr>
+                          <w:rPr>
+                            <w:rFonts w:ascii="Cambria Math" w:eastAsiaTheme="minorEastAsia" w:hAnsi="Cambria Math"/>
+                            <w:i/>
+                          </w:rPr>
+                        </m:ctrlPr>
+                      </m:sSubPr>
+                      <m:e>
+                        <m:r>
+                          <w:rPr>
+                            <w:rFonts w:ascii="Cambria Math" w:eastAsiaTheme="minorEastAsia" w:hAnsi="Cambria Math"/>
+                          </w:rPr>
+                          <m:t>x</m:t>
+                        </m:r>
+                      </m:e>
+                      <m:sub>
+                        <m:r>
+                          <w:rPr>
+                            <w:rFonts w:ascii="Cambria Math" w:eastAsiaTheme="minorEastAsia" w:hAnsi="Cambria Math"/>
+                          </w:rPr>
+                          <m:t>3</m:t>
+                        </m:r>
+                      </m:sub>
+                    </m:sSub>
+                  </m:e>
+                </m:mr>
+                <m:mr>
+                  <m:e>
+                    <m:r>
+                      <w:rPr>
+                        <w:rFonts w:ascii="Cambria Math" w:eastAsiaTheme="minorEastAsia" w:hAnsi="Cambria Math"/>
+                      </w:rPr>
+                      <m:t>0</m:t>
+                    </m:r>
+                    <m:sSub>
+                      <m:sSubPr>
+                        <m:ctrlPr>
+                          <w:rPr>
+                            <w:rFonts w:ascii="Cambria Math" w:eastAsiaTheme="minorEastAsia" w:hAnsi="Cambria Math"/>
+                            <w:i/>
+                          </w:rPr>
+                        </m:ctrlPr>
+                      </m:sSubPr>
+                      <m:e>
+                        <m:r>
+                          <w:rPr>
+                            <w:rFonts w:ascii="Cambria Math" w:eastAsiaTheme="minorEastAsia" w:hAnsi="Cambria Math"/>
+                          </w:rPr>
+                          <m:t>x</m:t>
+                        </m:r>
+                      </m:e>
+                      <m:sub>
+                        <m:r>
+                          <w:rPr>
+                            <w:rFonts w:ascii="Cambria Math" w:eastAsiaTheme="minorEastAsia" w:hAnsi="Cambria Math"/>
+                          </w:rPr>
+                          <m:t>1</m:t>
+                        </m:r>
+                      </m:sub>
+                    </m:sSub>
+                    <m:r>
+                      <w:rPr>
+                        <w:rFonts w:ascii="Cambria Math" w:eastAsiaTheme="minorEastAsia" w:hAnsi="Cambria Math"/>
+                      </w:rPr>
+                      <m:t>+</m:t>
+                    </m:r>
+                    <m:r>
+                      <w:rPr>
+                        <w:rFonts w:ascii="Cambria Math" w:eastAsiaTheme="minorEastAsia" w:hAnsi="Cambria Math"/>
+                      </w:rPr>
+                      <m:t>0</m:t>
+                    </m:r>
+                    <m:sSub>
+                      <m:sSubPr>
+                        <m:ctrlPr>
+                          <w:rPr>
+                            <w:rFonts w:ascii="Cambria Math" w:eastAsiaTheme="minorEastAsia" w:hAnsi="Cambria Math"/>
+                            <w:i/>
+                          </w:rPr>
+                        </m:ctrlPr>
+                      </m:sSubPr>
+                      <m:e>
+                        <m:r>
+                          <w:rPr>
+                            <w:rFonts w:ascii="Cambria Math" w:eastAsiaTheme="minorEastAsia" w:hAnsi="Cambria Math"/>
+                          </w:rPr>
+                          <m:t>x</m:t>
+                        </m:r>
+                      </m:e>
+                      <m:sub>
+                        <m:r>
+                          <w:rPr>
+                            <w:rFonts w:ascii="Cambria Math" w:eastAsiaTheme="minorEastAsia" w:hAnsi="Cambria Math"/>
+                          </w:rPr>
+                          <m:t>2</m:t>
+                        </m:r>
+                      </m:sub>
+                    </m:sSub>
+                    <m:r>
+                      <w:rPr>
+                        <w:rFonts w:ascii="Cambria Math" w:eastAsiaTheme="minorEastAsia" w:hAnsi="Cambria Math"/>
+                      </w:rPr>
+                      <m:t>+</m:t>
+                    </m:r>
+                    <m:sSub>
+                      <m:sSubPr>
+                        <m:ctrlPr>
+                          <w:rPr>
+                            <w:rFonts w:ascii="Cambria Math" w:eastAsiaTheme="minorEastAsia" w:hAnsi="Cambria Math"/>
+                            <w:i/>
+                          </w:rPr>
+                        </m:ctrlPr>
+                      </m:sSubPr>
+                      <m:e>
+                        <m:r>
+                          <w:rPr>
+                            <w:rFonts w:ascii="Cambria Math" w:eastAsiaTheme="minorEastAsia" w:hAnsi="Cambria Math"/>
+                          </w:rPr>
+                          <m:t>c</m:t>
+                        </m:r>
+                      </m:e>
+                      <m:sub>
+                        <m:r>
+                          <w:rPr>
+                            <w:rFonts w:ascii="Cambria Math" w:eastAsiaTheme="minorEastAsia" w:hAnsi="Cambria Math"/>
+                          </w:rPr>
+                          <m:t>322</m:t>
+                        </m:r>
+                      </m:sub>
+                    </m:sSub>
+                    <m:sSub>
+                      <m:sSubPr>
+                        <m:ctrlPr>
+                          <w:rPr>
+                            <w:rFonts w:ascii="Cambria Math" w:eastAsiaTheme="minorEastAsia" w:hAnsi="Cambria Math"/>
+                            <w:i/>
+                          </w:rPr>
+                        </m:ctrlPr>
+                      </m:sSubPr>
+                      <m:e>
+                        <m:r>
+                          <w:rPr>
+                            <w:rFonts w:ascii="Cambria Math" w:eastAsiaTheme="minorEastAsia" w:hAnsi="Cambria Math"/>
+                          </w:rPr>
+                          <m:t>x</m:t>
+                        </m:r>
+                      </m:e>
+                      <m:sub>
+                        <m:r>
+                          <w:rPr>
+                            <w:rFonts w:ascii="Cambria Math" w:eastAsiaTheme="minorEastAsia" w:hAnsi="Cambria Math"/>
+                          </w:rPr>
+                          <m:t>3</m:t>
+                        </m:r>
+                      </m:sub>
+                    </m:sSub>
+                  </m:e>
+                </m:mr>
+                <m:mr>
+                  <m:e>
+                    <m:r>
+                      <w:rPr>
+                        <w:rFonts w:ascii="Cambria Math" w:eastAsiaTheme="minorEastAsia" w:hAnsi="Cambria Math"/>
+                      </w:rPr>
+                      <m:t>0</m:t>
+                    </m:r>
+                    <m:sSub>
+                      <m:sSubPr>
+                        <m:ctrlPr>
+                          <w:rPr>
+                            <w:rFonts w:ascii="Cambria Math" w:eastAsiaTheme="minorEastAsia" w:hAnsi="Cambria Math"/>
+                            <w:i/>
+                          </w:rPr>
+                        </m:ctrlPr>
+                      </m:sSubPr>
+                      <m:e>
+                        <m:r>
+                          <w:rPr>
+                            <w:rFonts w:ascii="Cambria Math" w:eastAsiaTheme="minorEastAsia" w:hAnsi="Cambria Math"/>
+                          </w:rPr>
+                          <m:t>x</m:t>
+                        </m:r>
+                      </m:e>
+                      <m:sub>
+                        <m:r>
+                          <w:rPr>
+                            <w:rFonts w:ascii="Cambria Math" w:eastAsiaTheme="minorEastAsia" w:hAnsi="Cambria Math"/>
+                          </w:rPr>
+                          <m:t>1</m:t>
+                        </m:r>
+                      </m:sub>
+                    </m:sSub>
+                    <m:r>
+                      <w:rPr>
+                        <w:rFonts w:ascii="Cambria Math" w:eastAsiaTheme="minorEastAsia" w:hAnsi="Cambria Math"/>
+                      </w:rPr>
+                      <m:t>+</m:t>
+                    </m:r>
+                    <m:sSub>
+                      <m:sSubPr>
+                        <m:ctrlPr>
+                          <w:rPr>
+                            <w:rFonts w:ascii="Cambria Math" w:eastAsiaTheme="minorEastAsia" w:hAnsi="Cambria Math"/>
+                            <w:i/>
+                          </w:rPr>
+                        </m:ctrlPr>
+                      </m:sSubPr>
+                      <m:e>
+                        <m:r>
+                          <w:rPr>
+                            <w:rFonts w:ascii="Cambria Math" w:eastAsiaTheme="minorEastAsia" w:hAnsi="Cambria Math"/>
+                          </w:rPr>
+                          <m:t>c</m:t>
+                        </m:r>
+                      </m:e>
+                      <m:sub>
+                        <m:r>
+                          <w:rPr>
+                            <w:rFonts w:ascii="Cambria Math" w:eastAsiaTheme="minorEastAsia" w:hAnsi="Cambria Math"/>
+                          </w:rPr>
+                          <m:t>232</m:t>
+                        </m:r>
+                      </m:sub>
+                    </m:sSub>
+                    <m:sSub>
+                      <m:sSubPr>
+                        <m:ctrlPr>
+                          <w:rPr>
+                            <w:rFonts w:ascii="Cambria Math" w:eastAsiaTheme="minorEastAsia" w:hAnsi="Cambria Math"/>
+                            <w:i/>
+                          </w:rPr>
+                        </m:ctrlPr>
+                      </m:sSubPr>
+                      <m:e>
+                        <m:r>
+                          <w:rPr>
+                            <w:rFonts w:ascii="Cambria Math" w:eastAsiaTheme="minorEastAsia" w:hAnsi="Cambria Math"/>
+                          </w:rPr>
+                          <m:t>x</m:t>
+                        </m:r>
+                      </m:e>
+                      <m:sub>
+                        <m:r>
+                          <w:rPr>
+                            <w:rFonts w:ascii="Cambria Math" w:eastAsiaTheme="minorEastAsia" w:hAnsi="Cambria Math"/>
+                          </w:rPr>
+                          <m:t>2</m:t>
+                        </m:r>
+                      </m:sub>
+                    </m:sSub>
+                    <m:r>
+                      <w:rPr>
+                        <w:rFonts w:ascii="Cambria Math" w:eastAsiaTheme="minorEastAsia" w:hAnsi="Cambria Math"/>
+                      </w:rPr>
+                      <m:t>+</m:t>
+                    </m:r>
+                    <m:r>
+                      <w:rPr>
+                        <w:rFonts w:ascii="Cambria Math" w:eastAsiaTheme="minorEastAsia" w:hAnsi="Cambria Math"/>
+                      </w:rPr>
+                      <m:t>0</m:t>
+                    </m:r>
+                    <m:sSub>
+                      <m:sSubPr>
+                        <m:ctrlPr>
+                          <w:rPr>
+                            <w:rFonts w:ascii="Cambria Math" w:eastAsiaTheme="minorEastAsia" w:hAnsi="Cambria Math"/>
+                            <w:i/>
+                          </w:rPr>
+                        </m:ctrlPr>
+                      </m:sSubPr>
+                      <m:e>
+                        <m:r>
+                          <w:rPr>
+                            <w:rFonts w:ascii="Cambria Math" w:eastAsiaTheme="minorEastAsia" w:hAnsi="Cambria Math"/>
+                          </w:rPr>
+                          <m:t>x</m:t>
+                        </m:r>
+                      </m:e>
+                      <m:sub>
+                        <m:r>
+                          <w:rPr>
+                            <w:rFonts w:ascii="Cambria Math" w:eastAsiaTheme="minorEastAsia" w:hAnsi="Cambria Math"/>
+                          </w:rPr>
+                          <m:t>3</m:t>
+                        </m:r>
+                      </m:sub>
+                    </m:sSub>
+                  </m:e>
+                </m:mr>
+              </m:m>
             </m:e>
           </m:d>
         </m:oMath>
@@ -2987,19 +3393,90 @@
             <w:rPr>
               <w:rFonts w:ascii="Cambria Math" w:eastAsiaTheme="minorEastAsia" w:hAnsi="Cambria Math"/>
             </w:rPr>
+            <w:lastRenderedPageBreak/>
             <m:t>=</m:t>
           </m:r>
-          <m:r>
-            <w:rPr>
-              <w:rFonts w:ascii="Cambria Math" w:eastAsiaTheme="minorEastAsia" w:hAnsi="Cambria Math"/>
-            </w:rPr>
-            <m:t>(</m:t>
-          </m:r>
+          <m:nary>
+            <m:naryPr>
+              <m:chr m:val="∑"/>
+              <m:limLoc m:val="undOvr"/>
+              <m:supHide m:val="1"/>
+              <m:ctrlPr>
+                <w:rPr>
+                  <w:rFonts w:ascii="Cambria Math" w:hAnsi="Cambria Math"/>
+                  <w:i/>
+                </w:rPr>
+              </m:ctrlPr>
+            </m:naryPr>
+            <m:sub>
+              <m:r>
+                <w:rPr>
+                  <w:rFonts w:ascii="Cambria Math" w:hAnsi="Cambria Math"/>
+                </w:rPr>
+                <m:t>k=1,not i,j</m:t>
+              </m:r>
+            </m:sub>
+            <m:sup/>
+            <m:e>
+              <m:sSub>
+                <m:sSubPr>
+                  <m:ctrlPr>
+                    <w:rPr>
+                      <w:rFonts w:ascii="Cambria Math" w:hAnsi="Cambria Math"/>
+                      <w:i/>
+                    </w:rPr>
+                  </m:ctrlPr>
+                </m:sSubPr>
+                <m:e>
+                  <m:r>
+                    <w:rPr>
+                      <w:rFonts w:ascii="Cambria Math" w:hAnsi="Cambria Math"/>
+                    </w:rPr>
+                    <m:t>c</m:t>
+                  </m:r>
+                </m:e>
+                <m:sub>
+                  <m:r>
+                    <w:rPr>
+                      <w:rFonts w:ascii="Cambria Math" w:hAnsi="Cambria Math"/>
+                    </w:rPr>
+                    <m:t>k</m:t>
+                  </m:r>
+                </m:sub>
+              </m:sSub>
+              <m:sSub>
+                <m:sSubPr>
+                  <m:ctrlPr>
+                    <w:rPr>
+                      <w:rFonts w:ascii="Cambria Math" w:hAnsi="Cambria Math"/>
+                      <w:i/>
+                    </w:rPr>
+                  </m:ctrlPr>
+                </m:sSubPr>
+                <m:e>
+                  <m:r>
+                    <w:rPr>
+                      <w:rFonts w:ascii="Cambria Math" w:hAnsi="Cambria Math"/>
+                    </w:rPr>
+                    <m:t>x</m:t>
+                  </m:r>
+                </m:e>
+                <m:sub>
+                  <m:r>
+                    <w:rPr>
+                      <w:rFonts w:ascii="Cambria Math" w:hAnsi="Cambria Math"/>
+                    </w:rPr>
+                    <m:t>k</m:t>
+                  </m:r>
+                </m:sub>
+              </m:sSub>
+            </m:e>
+          </m:nary>
           <m:sSub>
             <m:sSubPr>
               <m:ctrlPr>
                 <w:rPr>
-                  <w:rFonts w:ascii="Cambria Math" w:eastAsiaTheme="minorEastAsia" w:hAnsi="Cambria Math"/>
+                  <w:rFonts w:ascii="Cambria Math" w:hAnsi="Cambria Math"/>
                   <w:i/>
                 </w:rPr>
               </m:ctrlPr>
@@ -3007,31 +3484,107 @@
             <m:e>
               <m:r>
                 <w:rPr>
-                  <w:rFonts w:ascii="Cambria Math" w:eastAsiaTheme="minorEastAsia" w:hAnsi="Cambria Math"/>
-                </w:rPr>
-                <m:t>c</m:t>
+                  <w:rFonts w:ascii="Cambria Math" w:hAnsi="Cambria Math"/>
+                </w:rPr>
+                <m:t>x</m:t>
               </m:r>
             </m:e>
             <m:sub>
               <m:r>
                 <w:rPr>
-                  <w:rFonts w:ascii="Cambria Math" w:eastAsiaTheme="minorEastAsia" w:hAnsi="Cambria Math"/>
-                </w:rPr>
-                <m:t>k1</m:t>
+                  <w:rFonts w:ascii="Cambria Math" w:hAnsi="Cambria Math"/>
+                </w:rPr>
+                <m:t>1</m:t>
               </m:r>
             </m:sub>
           </m:sSub>
           <m:r>
             <w:rPr>
-              <w:rFonts w:ascii="Cambria Math" w:eastAsiaTheme="minorEastAsia" w:hAnsi="Cambria Math"/>
+              <w:rFonts w:ascii="Cambria Math" w:hAnsi="Cambria Math"/>
             </w:rPr>
-            <m:t>l</m:t>
+            <m:t>+</m:t>
           </m:r>
+          <m:nary>
+            <m:naryPr>
+              <m:chr m:val="∑"/>
+              <m:limLoc m:val="undOvr"/>
+              <m:supHide m:val="1"/>
+              <m:ctrlPr>
+                <w:rPr>
+                  <w:rFonts w:ascii="Cambria Math" w:hAnsi="Cambria Math"/>
+                  <w:i/>
+                </w:rPr>
+              </m:ctrlPr>
+            </m:naryPr>
+            <m:sub>
+              <m:r>
+                <w:rPr>
+                  <w:rFonts w:ascii="Cambria Math" w:hAnsi="Cambria Math"/>
+                </w:rPr>
+                <m:t>k=1,not i,j</m:t>
+              </m:r>
+            </m:sub>
+            <m:sup/>
+            <m:e>
+              <m:sSub>
+                <m:sSubPr>
+                  <m:ctrlPr>
+                    <w:rPr>
+                      <w:rFonts w:ascii="Cambria Math" w:hAnsi="Cambria Math"/>
+                      <w:i/>
+                    </w:rPr>
+                  </m:ctrlPr>
+                </m:sSubPr>
+                <m:e>
+                  <m:r>
+                    <w:rPr>
+                      <w:rFonts w:ascii="Cambria Math" w:hAnsi="Cambria Math"/>
+                    </w:rPr>
+                    <m:t>c</m:t>
+                  </m:r>
+                </m:e>
+                <m:sub>
+                  <m:r>
+                    <w:rPr>
+                      <w:rFonts w:ascii="Cambria Math" w:hAnsi="Cambria Math"/>
+                    </w:rPr>
+                    <m:t>k</m:t>
+                  </m:r>
+                </m:sub>
+              </m:sSub>
+              <m:sSub>
+                <m:sSubPr>
+                  <m:ctrlPr>
+                    <w:rPr>
+                      <w:rFonts w:ascii="Cambria Math" w:hAnsi="Cambria Math"/>
+                      <w:i/>
+                    </w:rPr>
+                  </m:ctrlPr>
+                </m:sSubPr>
+                <m:e>
+                  <m:r>
+                    <w:rPr>
+                      <w:rFonts w:ascii="Cambria Math" w:hAnsi="Cambria Math"/>
+                    </w:rPr>
+                    <m:t>x</m:t>
+                  </m:r>
+                </m:e>
+                <m:sub>
+                  <m:r>
+                    <w:rPr>
+                      <w:rFonts w:ascii="Cambria Math" w:hAnsi="Cambria Math"/>
+                    </w:rPr>
+                    <m:t>k</m:t>
+                  </m:r>
+                </m:sub>
+              </m:sSub>
+            </m:e>
+          </m:nary>
           <m:sSub>
             <m:sSubPr>
               <m:ctrlPr>
                 <w:rPr>
-                  <w:rFonts w:ascii="Cambria Math" w:eastAsiaTheme="minorEastAsia" w:hAnsi="Cambria Math"/>
+                  <w:rFonts w:ascii="Cambria Math" w:hAnsi="Cambria Math"/>
                   <w:i/>
                 </w:rPr>
               </m:ctrlPr>
@@ -3039,7 +3592,7 @@
             <m:e>
               <m:r>
                 <w:rPr>
-                  <w:rFonts w:ascii="Cambria Math" w:eastAsiaTheme="minorEastAsia" w:hAnsi="Cambria Math"/>
+                  <w:rFonts w:ascii="Cambria Math" w:hAnsi="Cambria Math"/>
                 </w:rPr>
                 <m:t>x</m:t>
               </m:r>
@@ -3047,23 +3600,99 @@
             <m:sub>
               <m:r>
                 <w:rPr>
-                  <w:rFonts w:ascii="Cambria Math" w:eastAsiaTheme="minorEastAsia" w:hAnsi="Cambria Math"/>
-                </w:rPr>
-                <m:t>1</m:t>
+                  <w:rFonts w:ascii="Cambria Math" w:hAnsi="Cambria Math"/>
+                </w:rPr>
+                <m:t>2</m:t>
               </m:r>
             </m:sub>
           </m:sSub>
           <m:r>
             <w:rPr>
-              <w:rFonts w:ascii="Cambria Math" w:eastAsiaTheme="minorEastAsia" w:hAnsi="Cambria Math"/>
+              <w:rFonts w:ascii="Cambria Math" w:hAnsi="Cambria Math"/>
             </w:rPr>
             <m:t>+</m:t>
           </m:r>
+          <m:nary>
+            <m:naryPr>
+              <m:chr m:val="∑"/>
+              <m:limLoc m:val="undOvr"/>
+              <m:supHide m:val="1"/>
+              <m:ctrlPr>
+                <w:rPr>
+                  <w:rFonts w:ascii="Cambria Math" w:hAnsi="Cambria Math"/>
+                  <w:i/>
+                </w:rPr>
+              </m:ctrlPr>
+            </m:naryPr>
+            <m:sub>
+              <m:r>
+                <w:rPr>
+                  <w:rFonts w:ascii="Cambria Math" w:hAnsi="Cambria Math"/>
+                </w:rPr>
+                <m:t>k=1,not i,j</m:t>
+              </m:r>
+            </m:sub>
+            <m:sup/>
+            <m:e>
+              <m:sSub>
+                <m:sSubPr>
+                  <m:ctrlPr>
+                    <w:rPr>
+                      <w:rFonts w:ascii="Cambria Math" w:hAnsi="Cambria Math"/>
+                      <w:i/>
+                    </w:rPr>
+                  </m:ctrlPr>
+                </m:sSubPr>
+                <m:e>
+                  <m:r>
+                    <w:rPr>
+                      <w:rFonts w:ascii="Cambria Math" w:hAnsi="Cambria Math"/>
+                    </w:rPr>
+                    <m:t>c</m:t>
+                  </m:r>
+                </m:e>
+                <m:sub>
+                  <m:r>
+                    <w:rPr>
+                      <w:rFonts w:ascii="Cambria Math" w:hAnsi="Cambria Math"/>
+                    </w:rPr>
+                    <m:t>k</m:t>
+                  </m:r>
+                </m:sub>
+              </m:sSub>
+              <m:sSub>
+                <m:sSubPr>
+                  <m:ctrlPr>
+                    <w:rPr>
+                      <w:rFonts w:ascii="Cambria Math" w:hAnsi="Cambria Math"/>
+                      <w:i/>
+                    </w:rPr>
+                  </m:ctrlPr>
+                </m:sSubPr>
+                <m:e>
+                  <m:r>
+                    <w:rPr>
+                      <w:rFonts w:ascii="Cambria Math" w:hAnsi="Cambria Math"/>
+                    </w:rPr>
+                    <m:t>x</m:t>
+                  </m:r>
+                </m:e>
+                <m:sub>
+                  <m:r>
+                    <w:rPr>
+                      <w:rFonts w:ascii="Cambria Math" w:hAnsi="Cambria Math"/>
+                    </w:rPr>
+                    <m:t>k</m:t>
+                  </m:r>
+                </m:sub>
+              </m:sSub>
+            </m:e>
+          </m:nary>
           <m:sSub>
             <m:sSubPr>
               <m:ctrlPr>
                 <w:rPr>
-                  <w:rFonts w:ascii="Cambria Math" w:eastAsiaTheme="minorEastAsia" w:hAnsi="Cambria Math"/>
+                  <w:rFonts w:ascii="Cambria Math" w:hAnsi="Cambria Math"/>
                   <w:i/>
                 </w:rPr>
               </m:ctrlPr>
@@ -3071,218 +3700,20 @@
             <m:e>
               <m:r>
                 <w:rPr>
-                  <w:rFonts w:ascii="Cambria Math" w:eastAsiaTheme="minorEastAsia" w:hAnsi="Cambria Math"/>
-                </w:rPr>
-                <m:t>c</m:t>
+                  <w:rFonts w:ascii="Cambria Math" w:hAnsi="Cambria Math"/>
+                </w:rPr>
+                <m:t>x</m:t>
               </m:r>
             </m:e>
             <m:sub>
               <m:r>
                 <w:rPr>
-                  <w:rFonts w:ascii="Cambria Math" w:eastAsiaTheme="minorEastAsia" w:hAnsi="Cambria Math"/>
-                </w:rPr>
-                <m:t>k1</m:t>
+                  <w:rFonts w:ascii="Cambria Math" w:hAnsi="Cambria Math"/>
+                </w:rPr>
+                <m:t>3</m:t>
               </m:r>
             </m:sub>
           </m:sSub>
-          <m:r>
-            <w:rPr>
-              <w:rFonts w:ascii="Cambria Math" w:eastAsiaTheme="minorEastAsia" w:hAnsi="Cambria Math"/>
-            </w:rPr>
-            <m:t>m</m:t>
-          </m:r>
-          <m:sSub>
-            <m:sSubPr>
-              <m:ctrlPr>
-                <w:rPr>
-                  <w:rFonts w:ascii="Cambria Math" w:eastAsiaTheme="minorEastAsia" w:hAnsi="Cambria Math"/>
-                  <w:i/>
-                </w:rPr>
-              </m:ctrlPr>
-            </m:sSubPr>
-            <m:e>
-              <m:r>
-                <w:rPr>
-                  <w:rFonts w:ascii="Cambria Math" w:eastAsiaTheme="minorEastAsia" w:hAnsi="Cambria Math"/>
-                </w:rPr>
-                <m:t>x</m:t>
-              </m:r>
-            </m:e>
-            <m:sub>
-              <m:r>
-                <w:rPr>
-                  <w:rFonts w:ascii="Cambria Math" w:eastAsiaTheme="minorEastAsia" w:hAnsi="Cambria Math"/>
-                </w:rPr>
-                <m:t>2</m:t>
-              </m:r>
-            </m:sub>
-          </m:sSub>
-          <m:r>
-            <w:rPr>
-              <w:rFonts w:ascii="Cambria Math" w:eastAsiaTheme="minorEastAsia" w:hAnsi="Cambria Math"/>
-            </w:rPr>
-            <m:t>+</m:t>
-          </m:r>
-          <m:sSub>
-            <m:sSubPr>
-              <m:ctrlPr>
-                <w:rPr>
-                  <w:rFonts w:ascii="Cambria Math" w:eastAsiaTheme="minorEastAsia" w:hAnsi="Cambria Math"/>
-                  <w:i/>
-                </w:rPr>
-              </m:ctrlPr>
-            </m:sSubPr>
-            <m:e>
-              <m:r>
-                <w:rPr>
-                  <w:rFonts w:ascii="Cambria Math" w:eastAsiaTheme="minorEastAsia" w:hAnsi="Cambria Math"/>
-                </w:rPr>
-                <m:t>c</m:t>
-              </m:r>
-            </m:e>
-            <m:sub>
-              <m:r>
-                <w:rPr>
-                  <w:rFonts w:ascii="Cambria Math" w:eastAsiaTheme="minorEastAsia" w:hAnsi="Cambria Math"/>
-                </w:rPr>
-                <m:t>k1</m:t>
-              </m:r>
-            </m:sub>
-          </m:sSub>
-          <m:r>
-            <w:rPr>
-              <w:rFonts w:ascii="Cambria Math" w:eastAsiaTheme="minorEastAsia" w:hAnsi="Cambria Math"/>
-            </w:rPr>
-            <m:t>n</m:t>
-          </m:r>
-          <m:sSub>
-            <m:sSubPr>
-              <m:ctrlPr>
-                <w:rPr>
-                  <w:rFonts w:ascii="Cambria Math" w:eastAsiaTheme="minorEastAsia" w:hAnsi="Cambria Math"/>
-                  <w:i/>
-                </w:rPr>
-              </m:ctrlPr>
-            </m:sSubPr>
-            <m:e>
-              <m:r>
-                <w:rPr>
-                  <w:rFonts w:ascii="Cambria Math" w:eastAsiaTheme="minorEastAsia" w:hAnsi="Cambria Math"/>
-                </w:rPr>
-                <m:t>x</m:t>
-              </m:r>
-            </m:e>
-            <m:sub>
-              <m:r>
-                <w:rPr>
-                  <w:rFonts w:ascii="Cambria Math" w:eastAsiaTheme="minorEastAsia" w:hAnsi="Cambria Math"/>
-                </w:rPr>
-                <m:t>3</m:t>
-              </m:r>
-            </m:sub>
-          </m:sSub>
-          <m:r>
-            <w:rPr>
-              <w:rFonts w:ascii="Cambria Math" w:eastAsiaTheme="minorEastAsia" w:hAnsi="Cambria Math"/>
-            </w:rPr>
-            <m:t>)(</m:t>
-          </m:r>
-          <m:sSub>
-            <m:sSubPr>
-              <m:ctrlPr>
-                <w:rPr>
-                  <w:rFonts w:ascii="Cambria Math" w:eastAsiaTheme="minorEastAsia" w:hAnsi="Cambria Math"/>
-                  <w:i/>
-                </w:rPr>
-              </m:ctrlPr>
-            </m:sSubPr>
-            <m:e>
-              <m:r>
-                <w:rPr>
-                  <w:rFonts w:ascii="Cambria Math" w:eastAsiaTheme="minorEastAsia" w:hAnsi="Cambria Math"/>
-                </w:rPr>
-                <m:t>x</m:t>
-              </m:r>
-            </m:e>
-            <m:sub>
-              <m:r>
-                <w:rPr>
-                  <w:rFonts w:ascii="Cambria Math" w:eastAsiaTheme="minorEastAsia" w:hAnsi="Cambria Math"/>
-                </w:rPr>
-                <m:t>1</m:t>
-              </m:r>
-            </m:sub>
-          </m:sSub>
-          <m:r>
-            <w:rPr>
-              <w:rFonts w:ascii="Cambria Math" w:eastAsiaTheme="minorEastAsia" w:hAnsi="Cambria Math"/>
-            </w:rPr>
-            <m:t>+</m:t>
-          </m:r>
-          <m:sSub>
-            <m:sSubPr>
-              <m:ctrlPr>
-                <w:rPr>
-                  <w:rFonts w:ascii="Cambria Math" w:eastAsiaTheme="minorEastAsia" w:hAnsi="Cambria Math"/>
-                  <w:i/>
-                </w:rPr>
-              </m:ctrlPr>
-            </m:sSubPr>
-            <m:e>
-              <m:r>
-                <w:rPr>
-                  <w:rFonts w:ascii="Cambria Math" w:eastAsiaTheme="minorEastAsia" w:hAnsi="Cambria Math"/>
-                </w:rPr>
-                <m:t>x</m:t>
-              </m:r>
-            </m:e>
-            <m:sub>
-              <m:r>
-                <w:rPr>
-                  <w:rFonts w:ascii="Cambria Math" w:eastAsiaTheme="minorEastAsia" w:hAnsi="Cambria Math"/>
-                </w:rPr>
-                <m:t>2</m:t>
-              </m:r>
-            </m:sub>
-          </m:sSub>
-          <m:r>
-            <w:rPr>
-              <w:rFonts w:ascii="Cambria Math" w:eastAsiaTheme="minorEastAsia" w:hAnsi="Cambria Math"/>
-            </w:rPr>
-            <m:t>+</m:t>
-          </m:r>
-          <m:sSub>
-            <m:sSubPr>
-              <m:ctrlPr>
-                <w:rPr>
-                  <w:rFonts w:ascii="Cambria Math" w:eastAsiaTheme="minorEastAsia" w:hAnsi="Cambria Math"/>
-                  <w:i/>
-                </w:rPr>
-              </m:ctrlPr>
-            </m:sSubPr>
-            <m:e>
-              <m:r>
-                <w:rPr>
-                  <w:rFonts w:ascii="Cambria Math" w:eastAsiaTheme="minorEastAsia" w:hAnsi="Cambria Math"/>
-                </w:rPr>
-                <m:t>x</m:t>
-              </m:r>
-            </m:e>
-            <m:sub>
-              <m:r>
-                <w:rPr>
-                  <w:rFonts w:ascii="Cambria Math" w:eastAsiaTheme="minorEastAsia" w:hAnsi="Cambria Math"/>
-                </w:rPr>
-                <m:t>3</m:t>
-              </m:r>
-            </m:sub>
-          </m:sSub>
-          <m:r>
-            <w:rPr>
-              <w:rFonts w:ascii="Cambria Math" w:eastAsiaTheme="minorEastAsia" w:hAnsi="Cambria Math"/>
-            </w:rPr>
-            <m:t>)</m:t>
-          </m:r>
         </m:oMath>
       </m:oMathPara>
     </w:p>
@@ -3339,7 +3770,7 @@
                     <w:rPr>
                       <w:rFonts w:ascii="Cambria Math" w:hAnsi="Cambria Math"/>
                     </w:rPr>
-                    <m:t>k=1</m:t>
+                    <m:t>k=1,not i,j</m:t>
                   </m:r>
                 </m:sub>
                 <m:sup/>
@@ -4683,8 +5114,6 @@
           <w:rFonts w:eastAsiaTheme="minorEastAsia"/>
         </w:rPr>
       </w:pPr>
-      <w:bookmarkStart w:id="0" w:name="_GoBack"/>
-      <w:bookmarkEnd w:id="0"/>
     </w:p>
     <w:sectPr>
       <w:pgSz w:w="12240" w:h="15840"/>
@@ -4697,7 +5126,7 @@
 </file>
 
 <file path=word/styles.xml><?xml version="1.0" encoding="utf-8"?>
-<w:styles xmlns:mc="http://schemas.openxmlformats.org/markup-compatibility/2006" xmlns:r="http://schemas.openxmlformats.org/officeDocument/2006/relationships" xmlns:w="http://schemas.openxmlformats.org/wordprocessingml/2006/main" xmlns:w14="http://schemas.microsoft.com/office/word/2010/wordml" xmlns:w15="http://schemas.microsoft.com/office/word/2012/wordml" mc:Ignorable="w14 w15">
+<w:styles xmlns:mc="http://schemas.openxmlformats.org/markup-compatibility/2006" xmlns:r="http://schemas.openxmlformats.org/officeDocument/2006/relationships" xmlns:w="http://schemas.openxmlformats.org/wordprocessingml/2006/main" xmlns:w14="http://schemas.microsoft.com/office/word/2010/wordml" xmlns:w15="http://schemas.microsoft.com/office/word/2012/wordml" xmlns:w16se="http://schemas.microsoft.com/office/word/2015/wordml/symex" mc:Ignorable="w14 w15 w16se">
   <w:docDefaults>
     <w:rPrDefault>
       <w:rPr>

</xml_diff>

<commit_message>
Correct ck matrix in .doc
</commit_message>
<xml_diff>
--- a/GLV_coefficient_linear_func.docx
+++ b/GLV_coefficient_linear_func.docx
@@ -24,8 +24,16 @@
         <w:rPr>
           <w:rFonts w:eastAsiaTheme="minorEastAsia"/>
         </w:rPr>
-        <w:t>eneralized Lotka-Voltera</w:t>
+        <w:t xml:space="preserve">eneralized </w:t>
       </w:r>
+      <w:proofErr w:type="spellStart"/>
+      <w:r>
+        <w:rPr>
+          <w:rFonts w:eastAsiaTheme="minorEastAsia"/>
+        </w:rPr>
+        <w:t>Lotka-Voltera</w:t>
+      </w:r>
+      <w:proofErr w:type="spellEnd"/>
       <w:r>
         <w:rPr>
           <w:rFonts w:eastAsiaTheme="minorEastAsia"/>
@@ -294,11 +302,41 @@
         </w:rPr>
         <w:t xml:space="preserve"> has linear relati</w:t>
       </w:r>
+      <w:proofErr w:type="spellStart"/>
       <w:r>
         <w:rPr>
           <w:rFonts w:eastAsiaTheme="minorEastAsia"/>
         </w:rPr>
-        <w:t>onship with all species density, except species i and j:</w:t>
+        <w:t>onship</w:t>
+      </w:r>
+      <w:proofErr w:type="spellEnd"/>
+      <w:r>
+        <w:rPr>
+          <w:rFonts w:eastAsiaTheme="minorEastAsia"/>
+        </w:rPr>
+        <w:t xml:space="preserve"> with all species density, except species </w:t>
+      </w:r>
+      <w:proofErr w:type="spellStart"/>
+      <w:proofErr w:type="gramStart"/>
+      <w:r>
+        <w:rPr>
+          <w:rFonts w:eastAsiaTheme="minorEastAsia"/>
+        </w:rPr>
+        <w:t>i</w:t>
+      </w:r>
+      <w:proofErr w:type="spellEnd"/>
+      <w:r>
+        <w:rPr>
+          <w:rFonts w:eastAsiaTheme="minorEastAsia"/>
+        </w:rPr>
+        <w:t xml:space="preserve"> and j</w:t>
+      </w:r>
+      <w:proofErr w:type="gramEnd"/>
+      <w:r>
+        <w:rPr>
+          <w:rFonts w:eastAsiaTheme="minorEastAsia"/>
+        </w:rPr>
+        <w:t>:</w:t>
       </w:r>
     </w:p>
     <w:p>
@@ -564,7 +602,21 @@
         <w:rPr>
           <w:rFonts w:eastAsiaTheme="minorEastAsia"/>
         </w:rPr>
-        <w:t xml:space="preserve"> makes sure the interaction between species i and j, as well as intra-species interactions, are counted by </w:t>
+        <w:t xml:space="preserve"> makes sure the interaction between species </w:t>
+      </w:r>
+      <w:proofErr w:type="gramStart"/>
+      <w:r>
+        <w:rPr>
+          <w:rFonts w:eastAsiaTheme="minorEastAsia"/>
+        </w:rPr>
+        <w:t>i and j, as well as intra-species interactions,</w:t>
+      </w:r>
+      <w:proofErr w:type="gramEnd"/>
+      <w:r>
+        <w:rPr>
+          <w:rFonts w:eastAsiaTheme="minorEastAsia"/>
+        </w:rPr>
+        <w:t xml:space="preserve"> are counted by </w:t>
       </w:r>
       <m:oMath>
         <m:sSub>
@@ -1302,7 +1354,21 @@
         <w:rPr>
           <w:rFonts w:eastAsiaTheme="minorEastAsia"/>
         </w:rPr>
-        <w:t xml:space="preserve"> a 3 species community</w:t>
+        <w:t xml:space="preserve"> a </w:t>
+      </w:r>
+      <w:proofErr w:type="gramStart"/>
+      <w:r>
+        <w:rPr>
+          <w:rFonts w:eastAsiaTheme="minorEastAsia"/>
+        </w:rPr>
+        <w:t>3</w:t>
+      </w:r>
+      <w:proofErr w:type="gramEnd"/>
+      <w:r>
+        <w:rPr>
+          <w:rFonts w:eastAsiaTheme="minorEastAsia"/>
+        </w:rPr>
+        <w:t xml:space="preserve"> species community</w:t>
       </w:r>
       <w:r>
         <w:rPr>
@@ -1411,6 +1477,12 @@
                     </w:rPr>
                     <m:t>0</m:t>
                   </m:r>
+                  <m:r>
+                    <w:rPr>
+                      <w:rFonts w:ascii="Cambria Math" w:eastAsiaTheme="minorEastAsia" w:hAnsi="Cambria Math"/>
+                    </w:rPr>
+                    <m:t>ij</m:t>
+                  </m:r>
                 </m:sub>
               </m:sSub>
               <m:r>
@@ -1427,6 +1499,12 @@
             </w:rPr>
             <m:t>+x*</m:t>
           </m:r>
+          <m:r>
+            <w:rPr>
+              <w:rFonts w:ascii="Cambria Math" w:eastAsiaTheme="minorEastAsia" w:hAnsi="Cambria Math"/>
+            </w:rPr>
+            <m:t>t</m:t>
+          </m:r>
           <m:d>
             <m:dPr>
               <m:begChr m:val="["/>
@@ -1443,7 +1521,25 @@
                 <w:rPr>
                   <w:rFonts w:ascii="Cambria Math" w:eastAsiaTheme="minorEastAsia" w:hAnsi="Cambria Math"/>
                 </w:rPr>
-                <m:t xml:space="preserve">x %*% </m:t>
+                <m:t>t(</m:t>
+              </m:r>
+              <m:r>
+                <w:rPr>
+                  <w:rFonts w:ascii="Cambria Math" w:eastAsiaTheme="minorEastAsia" w:hAnsi="Cambria Math"/>
+                </w:rPr>
+                <m:t>x</m:t>
+              </m:r>
+              <m:r>
+                <w:rPr>
+                  <w:rFonts w:ascii="Cambria Math" w:eastAsiaTheme="minorEastAsia" w:hAnsi="Cambria Math"/>
+                </w:rPr>
+                <m:t>)</m:t>
+              </m:r>
+              <m:r>
+                <w:rPr>
+                  <w:rFonts w:ascii="Cambria Math" w:eastAsiaTheme="minorEastAsia" w:hAnsi="Cambria Math"/>
+                </w:rPr>
+                <m:t xml:space="preserve"> %*% </m:t>
               </m:r>
               <m:d>
                 <m:dPr>
@@ -1748,6 +1844,12 @@
                 </w:rPr>
                 <m:t>0</m:t>
               </m:r>
+              <m:r>
+                <w:rPr>
+                  <w:rFonts w:ascii="Cambria Math" w:eastAsiaTheme="minorEastAsia" w:hAnsi="Cambria Math"/>
+                </w:rPr>
+                <m:t>ij</m:t>
+              </m:r>
             </m:sub>
           </m:sSub>
           <m:r>
@@ -1817,7 +1919,7 @@
                           <w:rPr>
                             <w:rFonts w:ascii="Cambria Math" w:eastAsiaTheme="minorEastAsia" w:hAnsi="Cambria Math"/>
                           </w:rPr>
-                          <m:t>01</m:t>
+                          <m:t>12</m:t>
                         </m:r>
                       </m:sub>
                     </m:sSub>
@@ -1845,7 +1947,7 @@
                           <w:rPr>
                             <w:rFonts w:ascii="Cambria Math" w:eastAsiaTheme="minorEastAsia" w:hAnsi="Cambria Math"/>
                           </w:rPr>
-                          <m:t>02</m:t>
+                          <m:t>13</m:t>
                         </m:r>
                       </m:sub>
                     </m:sSub>
@@ -1875,7 +1977,7 @@
                           <w:rPr>
                             <w:rFonts w:ascii="Cambria Math" w:eastAsiaTheme="minorEastAsia" w:hAnsi="Cambria Math"/>
                           </w:rPr>
-                          <m:t>03</m:t>
+                          <m:t>21</m:t>
                         </m:r>
                       </m:sub>
                     </m:sSub>
@@ -1911,7 +2013,7 @@
                           <w:rPr>
                             <w:rFonts w:ascii="Cambria Math" w:eastAsiaTheme="minorEastAsia" w:hAnsi="Cambria Math"/>
                           </w:rPr>
-                          <m:t>04</m:t>
+                          <m:t>23</m:t>
                         </m:r>
                       </m:sub>
                     </m:sSub>
@@ -1941,7 +2043,7 @@
                           <w:rPr>
                             <w:rFonts w:ascii="Cambria Math" w:eastAsiaTheme="minorEastAsia" w:hAnsi="Cambria Math"/>
                           </w:rPr>
-                          <m:t>05</m:t>
+                          <m:t>31</m:t>
                         </m:r>
                       </m:sub>
                     </m:sSub>
@@ -1969,7 +2071,7 @@
                           <w:rPr>
                             <w:rFonts w:ascii="Cambria Math" w:eastAsiaTheme="minorEastAsia" w:hAnsi="Cambria Math"/>
                           </w:rPr>
-                          <m:t>06</m:t>
+                          <m:t>32</m:t>
                         </m:r>
                       </m:sub>
                     </m:sSub>
@@ -2272,8 +2374,16 @@
         <w:rPr>
           <w:rFonts w:eastAsiaTheme="minorEastAsia"/>
         </w:rPr>
-        <w:t>The diagonal of matrix is set to 0</w:t>
+        <w:t xml:space="preserve">The diagonal of matrix is set to </w:t>
       </w:r>
+      <w:proofErr w:type="gramStart"/>
+      <w:r>
+        <w:rPr>
+          <w:rFonts w:eastAsiaTheme="minorEastAsia"/>
+        </w:rPr>
+        <w:t>0</w:t>
+      </w:r>
+      <w:proofErr w:type="gramEnd"/>
       <w:r>
         <w:rPr>
           <w:rFonts w:eastAsiaTheme="minorEastAsia"/>
@@ -2290,7 +2400,14 @@
         <w:rPr>
           <w:rFonts w:eastAsiaTheme="minorEastAsia"/>
         </w:rPr>
-        <w:t>It can be shown later that the 1</w:t>
+        <w:t xml:space="preserve">It can be shown later that the </w:t>
+      </w:r>
+      <w:proofErr w:type="gramStart"/>
+      <w:r>
+        <w:rPr>
+          <w:rFonts w:eastAsiaTheme="minorEastAsia"/>
+        </w:rPr>
+        <w:t>1</w:t>
       </w:r>
       <w:r>
         <w:rPr>
@@ -2299,6 +2416,7 @@
         </w:rPr>
         <w:t>st</w:t>
       </w:r>
+      <w:proofErr w:type="gramEnd"/>
       <w:r>
         <w:rPr>
           <w:rFonts w:eastAsiaTheme="minorEastAsia"/>
@@ -2444,60 +2562,20 @@
                   </m:r>
                 </m:e>
                 <m:e>
-                  <m:sSub>
-                    <m:sSubPr>
-                      <m:ctrlPr>
-                        <w:rPr>
-                          <w:rFonts w:ascii="Cambria Math" w:eastAsiaTheme="minorEastAsia" w:hAnsi="Cambria Math"/>
-                          <w:i/>
-                        </w:rPr>
-                      </m:ctrlPr>
-                    </m:sSubPr>
-                    <m:e>
-                      <m:r>
-                        <w:rPr>
-                          <w:rFonts w:ascii="Cambria Math" w:eastAsiaTheme="minorEastAsia" w:hAnsi="Cambria Math"/>
-                        </w:rPr>
-                        <m:t>c</m:t>
-                      </m:r>
-                    </m:e>
-                    <m:sub>
-                      <m:r>
-                        <w:rPr>
-                          <w:rFonts w:ascii="Cambria Math" w:eastAsiaTheme="minorEastAsia" w:hAnsi="Cambria Math"/>
-                        </w:rPr>
-                        <m:t>211</m:t>
-                      </m:r>
-                    </m:sub>
-                  </m:sSub>
+                  <m:r>
+                    <w:rPr>
+                      <w:rFonts w:ascii="Cambria Math" w:eastAsiaTheme="minorEastAsia" w:hAnsi="Cambria Math"/>
+                    </w:rPr>
+                    <m:t>0</m:t>
+                  </m:r>
                 </m:e>
                 <m:e>
-                  <m:sSub>
-                    <m:sSubPr>
-                      <m:ctrlPr>
-                        <w:rPr>
-                          <w:rFonts w:ascii="Cambria Math" w:eastAsiaTheme="minorEastAsia" w:hAnsi="Cambria Math"/>
-                          <w:i/>
-                        </w:rPr>
-                      </m:ctrlPr>
-                    </m:sSubPr>
-                    <m:e>
-                      <m:r>
-                        <w:rPr>
-                          <w:rFonts w:ascii="Cambria Math" w:eastAsiaTheme="minorEastAsia" w:hAnsi="Cambria Math"/>
-                        </w:rPr>
-                        <m:t>c</m:t>
-                      </m:r>
-                    </m:e>
-                    <m:sub>
-                      <m:r>
-                        <w:rPr>
-                          <w:rFonts w:ascii="Cambria Math" w:eastAsiaTheme="minorEastAsia" w:hAnsi="Cambria Math"/>
-                        </w:rPr>
-                        <m:t>311</m:t>
-                      </m:r>
-                    </m:sub>
-                  </m:sSub>
+                  <m:r>
+                    <w:rPr>
+                      <w:rFonts w:ascii="Cambria Math" w:eastAsiaTheme="minorEastAsia" w:hAnsi="Cambria Math"/>
+                    </w:rPr>
+                    <m:t>0</m:t>
+                  </m:r>
                 </m:e>
               </m:mr>
               <m:mr>
@@ -2712,32 +2790,12 @@
               </m:mr>
               <m:mr>
                 <m:e>
-                  <m:sSub>
-                    <m:sSubPr>
-                      <m:ctrlPr>
-                        <w:rPr>
-                          <w:rFonts w:ascii="Cambria Math" w:eastAsiaTheme="minorEastAsia" w:hAnsi="Cambria Math"/>
-                          <w:i/>
-                        </w:rPr>
-                      </m:ctrlPr>
-                    </m:sSubPr>
-                    <m:e>
-                      <m:r>
-                        <w:rPr>
-                          <w:rFonts w:ascii="Cambria Math" w:eastAsiaTheme="minorEastAsia" w:hAnsi="Cambria Math"/>
-                        </w:rPr>
-                        <m:t>c</m:t>
-                      </m:r>
-                    </m:e>
-                    <m:sub>
-                      <m:r>
-                        <w:rPr>
-                          <w:rFonts w:ascii="Cambria Math" w:eastAsiaTheme="minorEastAsia" w:hAnsi="Cambria Math"/>
-                        </w:rPr>
-                        <m:t>122</m:t>
-                      </m:r>
-                    </m:sub>
-                  </m:sSub>
+                  <m:r>
+                    <w:rPr>
+                      <w:rFonts w:ascii="Cambria Math" w:eastAsiaTheme="minorEastAsia" w:hAnsi="Cambria Math"/>
+                    </w:rPr>
+                    <m:t>0</m:t>
+                  </m:r>
                 </m:e>
                 <m:e>
                   <m:r>
@@ -2748,32 +2806,12 @@
                   </m:r>
                 </m:e>
                 <m:e>
-                  <m:sSub>
-                    <m:sSubPr>
-                      <m:ctrlPr>
-                        <w:rPr>
-                          <w:rFonts w:ascii="Cambria Math" w:eastAsiaTheme="minorEastAsia" w:hAnsi="Cambria Math"/>
-                          <w:i/>
-                        </w:rPr>
-                      </m:ctrlPr>
-                    </m:sSubPr>
-                    <m:e>
-                      <m:r>
-                        <w:rPr>
-                          <w:rFonts w:ascii="Cambria Math" w:eastAsiaTheme="minorEastAsia" w:hAnsi="Cambria Math"/>
-                        </w:rPr>
-                        <m:t>c</m:t>
-                      </m:r>
-                    </m:e>
-                    <m:sub>
-                      <m:r>
-                        <w:rPr>
-                          <w:rFonts w:ascii="Cambria Math" w:eastAsiaTheme="minorEastAsia" w:hAnsi="Cambria Math"/>
-                        </w:rPr>
-                        <m:t>322</m:t>
-                      </m:r>
-                    </m:sub>
-                  </m:sSub>
+                  <m:r>
+                    <w:rPr>
+                      <w:rFonts w:ascii="Cambria Math" w:eastAsiaTheme="minorEastAsia" w:hAnsi="Cambria Math"/>
+                    </w:rPr>
+                    <m:t>0</m:t>
+                  </m:r>
                 </m:e>
               </m:mr>
               <m:mr>
@@ -2994,60 +3032,20 @@
               </m:mr>
               <m:mr>
                 <m:e>
-                  <m:sSub>
-                    <m:sSubPr>
-                      <m:ctrlPr>
-                        <w:rPr>
-                          <w:rFonts w:ascii="Cambria Math" w:eastAsiaTheme="minorEastAsia" w:hAnsi="Cambria Math"/>
-                          <w:i/>
-                        </w:rPr>
-                      </m:ctrlPr>
-                    </m:sSubPr>
-                    <m:e>
-                      <m:r>
-                        <w:rPr>
-                          <w:rFonts w:ascii="Cambria Math" w:eastAsiaTheme="minorEastAsia" w:hAnsi="Cambria Math"/>
-                        </w:rPr>
-                        <m:t>c</m:t>
-                      </m:r>
-                    </m:e>
-                    <m:sub>
-                      <m:r>
-                        <w:rPr>
-                          <w:rFonts w:ascii="Cambria Math" w:eastAsiaTheme="minorEastAsia" w:hAnsi="Cambria Math"/>
-                        </w:rPr>
-                        <m:t>133</m:t>
-                      </m:r>
-                    </m:sub>
-                  </m:sSub>
+                  <m:r>
+                    <w:rPr>
+                      <w:rFonts w:ascii="Cambria Math" w:eastAsiaTheme="minorEastAsia" w:hAnsi="Cambria Math"/>
+                    </w:rPr>
+                    <m:t>0</m:t>
+                  </m:r>
                 </m:e>
                 <m:e>
-                  <m:sSub>
-                    <m:sSubPr>
-                      <m:ctrlPr>
-                        <w:rPr>
-                          <w:rFonts w:ascii="Cambria Math" w:eastAsiaTheme="minorEastAsia" w:hAnsi="Cambria Math"/>
-                          <w:i/>
-                        </w:rPr>
-                      </m:ctrlPr>
-                    </m:sSubPr>
-                    <m:e>
-                      <m:r>
-                        <w:rPr>
-                          <w:rFonts w:ascii="Cambria Math" w:eastAsiaTheme="minorEastAsia" w:hAnsi="Cambria Math"/>
-                        </w:rPr>
-                        <m:t>c</m:t>
-                      </m:r>
-                    </m:e>
-                    <m:sub>
-                      <m:r>
-                        <w:rPr>
-                          <w:rFonts w:ascii="Cambria Math" w:eastAsiaTheme="minorEastAsia" w:hAnsi="Cambria Math"/>
-                        </w:rPr>
-                        <m:t>233</m:t>
-                      </m:r>
-                    </m:sub>
-                  </m:sSub>
+                  <m:r>
+                    <w:rPr>
+                      <w:rFonts w:ascii="Cambria Math" w:eastAsiaTheme="minorEastAsia" w:hAnsi="Cambria Math"/>
+                    </w:rPr>
+                    <m:t>0</m:t>
+                  </m:r>
                 </m:e>
                 <m:e>
                   <m:r>
@@ -3092,6 +3090,12 @@
       </w:pPr>
       <m:oMathPara>
         <m:oMath>
+          <m:r>
+            <w:rPr>
+              <w:rFonts w:ascii="Cambria Math" w:eastAsiaTheme="minorEastAsia" w:hAnsi="Cambria Math"/>
+            </w:rPr>
+            <m:t>t(</m:t>
+          </m:r>
           <m:sSub>
             <m:sSubPr>
               <m:ctrlPr>
@@ -3118,6 +3122,12 @@
               </m:r>
             </m:sub>
           </m:sSub>
+          <m:r>
+            <w:rPr>
+              <w:rFonts w:ascii="Cambria Math" w:eastAsiaTheme="minorEastAsia" w:hAnsi="Cambria Math"/>
+            </w:rPr>
+            <m:t>)</m:t>
+          </m:r>
           <m:r>
             <w:rPr>
               <w:rFonts w:ascii="Cambria Math" w:eastAsiaTheme="minorEastAsia" w:hAnsi="Cambria Math"/>
@@ -3411,60 +3421,20 @@
                         </m:r>
                       </m:e>
                       <m:e>
-                        <m:sSub>
-                          <m:sSubPr>
-                            <m:ctrlPr>
-                              <w:rPr>
-                                <w:rFonts w:ascii="Cambria Math" w:eastAsiaTheme="minorEastAsia" w:hAnsi="Cambria Math"/>
-                                <w:i/>
-                              </w:rPr>
-                            </m:ctrlPr>
-                          </m:sSubPr>
-                          <m:e>
-                            <m:r>
-                              <w:rPr>
-                                <w:rFonts w:ascii="Cambria Math" w:eastAsiaTheme="minorEastAsia" w:hAnsi="Cambria Math"/>
-                              </w:rPr>
-                              <m:t>c</m:t>
-                            </m:r>
-                          </m:e>
-                          <m:sub>
-                            <m:r>
-                              <w:rPr>
-                                <w:rFonts w:ascii="Cambria Math" w:eastAsiaTheme="minorEastAsia" w:hAnsi="Cambria Math"/>
-                              </w:rPr>
-                              <m:t>211</m:t>
-                            </m:r>
-                          </m:sub>
-                        </m:sSub>
-                      </m:e>
-                      <m:e>
-                        <m:sSub>
-                          <m:sSubPr>
-                            <m:ctrlPr>
-                              <w:rPr>
-                                <w:rFonts w:ascii="Cambria Math" w:eastAsiaTheme="minorEastAsia" w:hAnsi="Cambria Math"/>
-                                <w:i/>
-                              </w:rPr>
-                            </m:ctrlPr>
-                          </m:sSubPr>
-                          <m:e>
-                            <m:r>
-                              <w:rPr>
-                                <w:rFonts w:ascii="Cambria Math" w:eastAsiaTheme="minorEastAsia" w:hAnsi="Cambria Math"/>
-                              </w:rPr>
-                              <m:t>c</m:t>
-                            </m:r>
-                          </m:e>
-                          <m:sub>
-                            <m:r>
-                              <w:rPr>
-                                <w:rFonts w:ascii="Cambria Math" w:eastAsiaTheme="minorEastAsia" w:hAnsi="Cambria Math"/>
-                              </w:rPr>
-                              <m:t>311</m:t>
-                            </m:r>
-                          </m:sub>
-                        </m:sSub>
+                        <m:r>
+                          <w:rPr>
+                            <w:rFonts w:ascii="Cambria Math" w:eastAsiaTheme="minorEastAsia" w:hAnsi="Cambria Math"/>
+                          </w:rPr>
+                          <m:t>0</m:t>
+                        </m:r>
+                      </m:e>
+                      <m:e>
+                        <m:r>
+                          <w:rPr>
+                            <w:rFonts w:ascii="Cambria Math" w:eastAsiaTheme="minorEastAsia" w:hAnsi="Cambria Math"/>
+                          </w:rPr>
+                          <m:t>0</m:t>
+                        </m:r>
                       </m:e>
                     </m:mr>
                     <m:mr>
@@ -3773,34 +3743,6 @@
                     </m:mr>
                     <m:mr>
                       <m:e>
-                        <m:sSub>
-                          <m:sSubPr>
-                            <m:ctrlPr>
-                              <w:rPr>
-                                <w:rFonts w:ascii="Cambria Math" w:eastAsiaTheme="minorEastAsia" w:hAnsi="Cambria Math"/>
-                                <w:i/>
-                              </w:rPr>
-                            </m:ctrlPr>
-                          </m:sSubPr>
-                          <m:e>
-                            <m:r>
-                              <w:rPr>
-                                <w:rFonts w:ascii="Cambria Math" w:eastAsiaTheme="minorEastAsia" w:hAnsi="Cambria Math"/>
-                              </w:rPr>
-                              <m:t>c</m:t>
-                            </m:r>
-                          </m:e>
-                          <m:sub>
-                            <m:r>
-                              <w:rPr>
-                                <w:rFonts w:ascii="Cambria Math" w:eastAsiaTheme="minorEastAsia" w:hAnsi="Cambria Math"/>
-                              </w:rPr>
-                              <m:t>122</m:t>
-                            </m:r>
-                          </m:sub>
-                        </m:sSub>
-                      </m:e>
-                      <m:e>
                         <m:r>
                           <w:rPr>
                             <w:rFonts w:ascii="Cambria Math" w:eastAsiaTheme="minorEastAsia" w:hAnsi="Cambria Math"/>
@@ -3809,32 +3751,20 @@
                         </m:r>
                       </m:e>
                       <m:e>
-                        <m:sSub>
-                          <m:sSubPr>
-                            <m:ctrlPr>
-                              <w:rPr>
-                                <w:rFonts w:ascii="Cambria Math" w:eastAsiaTheme="minorEastAsia" w:hAnsi="Cambria Math"/>
-                                <w:i/>
-                              </w:rPr>
-                            </m:ctrlPr>
-                          </m:sSubPr>
-                          <m:e>
-                            <m:r>
-                              <w:rPr>
-                                <w:rFonts w:ascii="Cambria Math" w:eastAsiaTheme="minorEastAsia" w:hAnsi="Cambria Math"/>
-                              </w:rPr>
-                              <m:t>c</m:t>
-                            </m:r>
-                          </m:e>
-                          <m:sub>
-                            <m:r>
-                              <w:rPr>
-                                <w:rFonts w:ascii="Cambria Math" w:eastAsiaTheme="minorEastAsia" w:hAnsi="Cambria Math"/>
-                              </w:rPr>
-                              <m:t>322</m:t>
-                            </m:r>
-                          </m:sub>
-                        </m:sSub>
+                        <m:r>
+                          <w:rPr>
+                            <w:rFonts w:ascii="Cambria Math" w:eastAsiaTheme="minorEastAsia" w:hAnsi="Cambria Math"/>
+                          </w:rPr>
+                          <m:t>0</m:t>
+                        </m:r>
+                      </m:e>
+                      <m:e>
+                        <m:r>
+                          <w:rPr>
+                            <w:rFonts w:ascii="Cambria Math" w:eastAsiaTheme="minorEastAsia" w:hAnsi="Cambria Math"/>
+                          </w:rPr>
+                          <m:t>0</m:t>
+                        </m:r>
                       </m:e>
                     </m:mr>
                     <m:mr>
@@ -4143,60 +4073,20 @@
                     </m:mr>
                     <m:mr>
                       <m:e>
-                        <m:sSub>
-                          <m:sSubPr>
-                            <m:ctrlPr>
-                              <w:rPr>
-                                <w:rFonts w:ascii="Cambria Math" w:eastAsiaTheme="minorEastAsia" w:hAnsi="Cambria Math"/>
-                                <w:i/>
-                              </w:rPr>
-                            </m:ctrlPr>
-                          </m:sSubPr>
-                          <m:e>
-                            <m:r>
-                              <w:rPr>
-                                <w:rFonts w:ascii="Cambria Math" w:eastAsiaTheme="minorEastAsia" w:hAnsi="Cambria Math"/>
-                              </w:rPr>
-                              <m:t>c</m:t>
-                            </m:r>
-                          </m:e>
-                          <m:sub>
-                            <m:r>
-                              <w:rPr>
-                                <w:rFonts w:ascii="Cambria Math" w:eastAsiaTheme="minorEastAsia" w:hAnsi="Cambria Math"/>
-                              </w:rPr>
-                              <m:t>133</m:t>
-                            </m:r>
-                          </m:sub>
-                        </m:sSub>
-                      </m:e>
-                      <m:e>
-                        <m:sSub>
-                          <m:sSubPr>
-                            <m:ctrlPr>
-                              <w:rPr>
-                                <w:rFonts w:ascii="Cambria Math" w:eastAsiaTheme="minorEastAsia" w:hAnsi="Cambria Math"/>
-                                <w:i/>
-                              </w:rPr>
-                            </m:ctrlPr>
-                          </m:sSubPr>
-                          <m:e>
-                            <m:r>
-                              <w:rPr>
-                                <w:rFonts w:ascii="Cambria Math" w:eastAsiaTheme="minorEastAsia" w:hAnsi="Cambria Math"/>
-                              </w:rPr>
-                              <m:t>c</m:t>
-                            </m:r>
-                          </m:e>
-                          <m:sub>
-                            <m:r>
-                              <w:rPr>
-                                <w:rFonts w:ascii="Cambria Math" w:eastAsiaTheme="minorEastAsia" w:hAnsi="Cambria Math"/>
-                              </w:rPr>
-                              <m:t>233</m:t>
-                            </m:r>
-                          </m:sub>
-                        </m:sSub>
+                        <m:r>
+                          <w:rPr>
+                            <w:rFonts w:ascii="Cambria Math" w:eastAsiaTheme="minorEastAsia" w:hAnsi="Cambria Math"/>
+                          </w:rPr>
+                          <m:t>0</m:t>
+                        </m:r>
+                      </m:e>
+                      <m:e>
+                        <m:r>
+                          <w:rPr>
+                            <w:rFonts w:ascii="Cambria Math" w:eastAsiaTheme="minorEastAsia" w:hAnsi="Cambria Math"/>
+                          </w:rPr>
+                          <m:t>0</m:t>
+                        </m:r>
                       </m:e>
                       <m:e>
                         <m:r>
@@ -4550,32 +4440,12 @@
                       </w:rPr>
                       <m:t>+</m:t>
                     </m:r>
-                    <m:sSub>
-                      <m:sSubPr>
-                        <m:ctrlPr>
-                          <w:rPr>
-                            <w:rFonts w:ascii="Cambria Math" w:eastAsiaTheme="minorEastAsia" w:hAnsi="Cambria Math"/>
-                            <w:i/>
-                          </w:rPr>
-                        </m:ctrlPr>
-                      </m:sSubPr>
-                      <m:e>
-                        <m:r>
-                          <w:rPr>
-                            <w:rFonts w:ascii="Cambria Math" w:eastAsiaTheme="minorEastAsia" w:hAnsi="Cambria Math"/>
-                          </w:rPr>
-                          <m:t>c</m:t>
-                        </m:r>
-                      </m:e>
-                      <m:sub>
-                        <m:r>
-                          <w:rPr>
-                            <w:rFonts w:ascii="Cambria Math" w:eastAsiaTheme="minorEastAsia" w:hAnsi="Cambria Math"/>
-                          </w:rPr>
-                          <m:t>211</m:t>
-                        </m:r>
-                      </m:sub>
-                    </m:sSub>
+                    <m:r>
+                      <w:rPr>
+                        <w:rFonts w:ascii="Cambria Math" w:eastAsiaTheme="minorEastAsia" w:hAnsi="Cambria Math"/>
+                      </w:rPr>
+                      <m:t>0</m:t>
+                    </m:r>
                     <m:sSub>
                       <m:sSubPr>
                         <m:ctrlPr>
@@ -4608,32 +4478,12 @@
                       </w:rPr>
                       <m:t>+</m:t>
                     </m:r>
-                    <m:sSub>
-                      <m:sSubPr>
-                        <m:ctrlPr>
-                          <w:rPr>
-                            <w:rFonts w:ascii="Cambria Math" w:eastAsiaTheme="minorEastAsia" w:hAnsi="Cambria Math"/>
-                            <w:i/>
-                          </w:rPr>
-                        </m:ctrlPr>
-                      </m:sSubPr>
-                      <m:e>
-                        <m:r>
-                          <w:rPr>
-                            <w:rFonts w:ascii="Cambria Math" w:eastAsiaTheme="minorEastAsia" w:hAnsi="Cambria Math"/>
-                          </w:rPr>
-                          <m:t>c</m:t>
-                        </m:r>
-                      </m:e>
-                      <m:sub>
-                        <m:r>
-                          <w:rPr>
-                            <w:rFonts w:ascii="Cambria Math" w:eastAsiaTheme="minorEastAsia" w:hAnsi="Cambria Math"/>
-                          </w:rPr>
-                          <m:t>311</m:t>
-                        </m:r>
-                      </m:sub>
-                    </m:sSub>
+                    <m:r>
+                      <w:rPr>
+                        <w:rFonts w:ascii="Cambria Math" w:eastAsiaTheme="minorEastAsia" w:hAnsi="Cambria Math"/>
+                      </w:rPr>
+                      <m:t>0</m:t>
+                    </m:r>
                     <m:sSub>
                       <m:sSubPr>
                         <m:ctrlPr>
@@ -5036,32 +4886,12 @@
                     </m:sSub>
                   </m:e>
                   <m:e>
-                    <m:sSub>
-                      <m:sSubPr>
-                        <m:ctrlPr>
-                          <w:rPr>
-                            <w:rFonts w:ascii="Cambria Math" w:eastAsiaTheme="minorEastAsia" w:hAnsi="Cambria Math"/>
-                            <w:i/>
-                          </w:rPr>
-                        </m:ctrlPr>
-                      </m:sSubPr>
-                      <m:e>
-                        <m:r>
-                          <w:rPr>
-                            <w:rFonts w:ascii="Cambria Math" w:eastAsiaTheme="minorEastAsia" w:hAnsi="Cambria Math"/>
-                          </w:rPr>
-                          <m:t>c</m:t>
-                        </m:r>
-                      </m:e>
-                      <m:sub>
-                        <m:r>
-                          <w:rPr>
-                            <w:rFonts w:ascii="Cambria Math" w:eastAsiaTheme="minorEastAsia" w:hAnsi="Cambria Math"/>
-                          </w:rPr>
-                          <m:t>122</m:t>
-                        </m:r>
-                      </m:sub>
-                    </m:sSub>
+                    <m:r>
+                      <w:rPr>
+                        <w:rFonts w:ascii="Cambria Math" w:eastAsiaTheme="minorEastAsia" w:hAnsi="Cambria Math"/>
+                      </w:rPr>
+                      <m:t>0</m:t>
+                    </m:r>
                     <m:sSub>
                       <m:sSubPr>
                         <m:ctrlPr>
@@ -5126,32 +4956,12 @@
                       </w:rPr>
                       <m:t>+</m:t>
                     </m:r>
-                    <m:sSub>
-                      <m:sSubPr>
-                        <m:ctrlPr>
-                          <w:rPr>
-                            <w:rFonts w:ascii="Cambria Math" w:eastAsiaTheme="minorEastAsia" w:hAnsi="Cambria Math"/>
-                            <w:i/>
-                          </w:rPr>
-                        </m:ctrlPr>
-                      </m:sSubPr>
-                      <m:e>
-                        <m:r>
-                          <w:rPr>
-                            <w:rFonts w:ascii="Cambria Math" w:eastAsiaTheme="minorEastAsia" w:hAnsi="Cambria Math"/>
-                          </w:rPr>
-                          <m:t>c</m:t>
-                        </m:r>
-                      </m:e>
-                      <m:sub>
-                        <m:r>
-                          <w:rPr>
-                            <w:rFonts w:ascii="Cambria Math" w:eastAsiaTheme="minorEastAsia" w:hAnsi="Cambria Math"/>
-                          </w:rPr>
-                          <m:t>322</m:t>
-                        </m:r>
-                      </m:sub>
-                    </m:sSub>
+                    <m:r>
+                      <w:rPr>
+                        <w:rFonts w:ascii="Cambria Math" w:eastAsiaTheme="minorEastAsia" w:hAnsi="Cambria Math"/>
+                      </w:rPr>
+                      <m:t>0</m:t>
+                    </m:r>
                     <m:sSub>
                       <m:sSubPr>
                         <m:ctrlPr>
@@ -5542,32 +5352,12 @@
                     </m:sSub>
                   </m:e>
                   <m:e>
-                    <m:sSub>
-                      <m:sSubPr>
-                        <m:ctrlPr>
-                          <w:rPr>
-                            <w:rFonts w:ascii="Cambria Math" w:eastAsiaTheme="minorEastAsia" w:hAnsi="Cambria Math"/>
-                            <w:i/>
-                          </w:rPr>
-                        </m:ctrlPr>
-                      </m:sSubPr>
-                      <m:e>
-                        <m:r>
-                          <w:rPr>
-                            <w:rFonts w:ascii="Cambria Math" w:eastAsiaTheme="minorEastAsia" w:hAnsi="Cambria Math"/>
-                          </w:rPr>
-                          <m:t>c</m:t>
-                        </m:r>
-                      </m:e>
-                      <m:sub>
-                        <m:r>
-                          <w:rPr>
-                            <w:rFonts w:ascii="Cambria Math" w:eastAsiaTheme="minorEastAsia" w:hAnsi="Cambria Math"/>
-                          </w:rPr>
-                          <m:t>133</m:t>
-                        </m:r>
-                      </m:sub>
-                    </m:sSub>
+                    <m:r>
+                      <w:rPr>
+                        <w:rFonts w:ascii="Cambria Math" w:eastAsiaTheme="minorEastAsia" w:hAnsi="Cambria Math"/>
+                      </w:rPr>
+                      <m:t>0</m:t>
+                    </m:r>
                     <m:sSub>
                       <m:sSubPr>
                         <m:ctrlPr>
@@ -5600,32 +5390,12 @@
                       </w:rPr>
                       <m:t>+</m:t>
                     </m:r>
-                    <m:sSub>
-                      <m:sSubPr>
-                        <m:ctrlPr>
-                          <w:rPr>
-                            <w:rFonts w:ascii="Cambria Math" w:eastAsiaTheme="minorEastAsia" w:hAnsi="Cambria Math"/>
-                            <w:i/>
-                          </w:rPr>
-                        </m:ctrlPr>
-                      </m:sSubPr>
-                      <m:e>
-                        <m:r>
-                          <w:rPr>
-                            <w:rFonts w:ascii="Cambria Math" w:eastAsiaTheme="minorEastAsia" w:hAnsi="Cambria Math"/>
-                          </w:rPr>
-                          <m:t>c</m:t>
-                        </m:r>
-                      </m:e>
-                      <m:sub>
-                        <m:r>
-                          <w:rPr>
-                            <w:rFonts w:ascii="Cambria Math" w:eastAsiaTheme="minorEastAsia" w:hAnsi="Cambria Math"/>
-                          </w:rPr>
-                          <m:t>233</m:t>
-                        </m:r>
-                      </m:sub>
-                    </m:sSub>
+                    <m:r>
+                      <w:rPr>
+                        <w:rFonts w:ascii="Cambria Math" w:eastAsiaTheme="minorEastAsia" w:hAnsi="Cambria Math"/>
+                      </w:rPr>
+                      <m:t>0</m:t>
+                    </m:r>
                     <m:sSub>
                       <m:sSubPr>
                         <m:ctrlPr>
@@ -5785,32 +5555,12 @@
                           </w:rPr>
                           <m:t>+</m:t>
                         </m:r>
-                        <m:sSub>
-                          <m:sSubPr>
-                            <m:ctrlPr>
-                              <w:rPr>
-                                <w:rFonts w:ascii="Cambria Math" w:eastAsiaTheme="minorEastAsia" w:hAnsi="Cambria Math"/>
-                                <w:i/>
-                              </w:rPr>
-                            </m:ctrlPr>
-                          </m:sSubPr>
-                          <m:e>
-                            <m:r>
-                              <w:rPr>
-                                <w:rFonts w:ascii="Cambria Math" w:eastAsiaTheme="minorEastAsia" w:hAnsi="Cambria Math"/>
-                              </w:rPr>
-                              <m:t>c</m:t>
-                            </m:r>
-                          </m:e>
-                          <m:sub>
-                            <m:r>
-                              <w:rPr>
-                                <w:rFonts w:ascii="Cambria Math" w:eastAsiaTheme="minorEastAsia" w:hAnsi="Cambria Math"/>
-                              </w:rPr>
-                              <m:t>211</m:t>
-                            </m:r>
-                          </m:sub>
-                        </m:sSub>
+                        <m:r>
+                          <w:rPr>
+                            <w:rFonts w:ascii="Cambria Math" w:eastAsiaTheme="minorEastAsia" w:hAnsi="Cambria Math"/>
+                          </w:rPr>
+                          <m:t>0</m:t>
+                        </m:r>
                         <m:sSub>
                           <m:sSubPr>
                             <m:ctrlPr>
@@ -5843,32 +5593,12 @@
                           </w:rPr>
                           <m:t>+</m:t>
                         </m:r>
-                        <m:sSub>
-                          <m:sSubPr>
-                            <m:ctrlPr>
-                              <w:rPr>
-                                <w:rFonts w:ascii="Cambria Math" w:eastAsiaTheme="minorEastAsia" w:hAnsi="Cambria Math"/>
-                                <w:i/>
-                              </w:rPr>
-                            </m:ctrlPr>
-                          </m:sSubPr>
-                          <m:e>
-                            <m:r>
-                              <w:rPr>
-                                <w:rFonts w:ascii="Cambria Math" w:eastAsiaTheme="minorEastAsia" w:hAnsi="Cambria Math"/>
-                              </w:rPr>
-                              <m:t>c</m:t>
-                            </m:r>
-                          </m:e>
-                          <m:sub>
-                            <m:r>
-                              <w:rPr>
-                                <w:rFonts w:ascii="Cambria Math" w:eastAsiaTheme="minorEastAsia" w:hAnsi="Cambria Math"/>
-                              </w:rPr>
-                              <m:t>311</m:t>
-                            </m:r>
-                          </m:sub>
-                        </m:sSub>
+                        <m:r>
+                          <w:rPr>
+                            <w:rFonts w:ascii="Cambria Math" w:eastAsiaTheme="minorEastAsia" w:hAnsi="Cambria Math"/>
+                          </w:rPr>
+                          <m:t>0</m:t>
+                        </m:r>
                         <m:sSub>
                           <m:sSubPr>
                             <m:ctrlPr>
@@ -6893,13 +6623,33 @@
         <w:rPr>
           <w:rFonts w:eastAsiaTheme="minorEastAsia"/>
         </w:rPr>
-        <w:t xml:space="preserve"> and hence 0 for the first </w:t>
+        <w:t xml:space="preserve"> and hence </w:t>
+      </w:r>
+      <w:proofErr w:type="gramStart"/>
+      <w:r>
+        <w:rPr>
+          <w:rFonts w:eastAsiaTheme="minorEastAsia"/>
+        </w:rPr>
+        <w:t>0</w:t>
+      </w:r>
+      <w:proofErr w:type="gramEnd"/>
+      <w:r>
+        <w:rPr>
+          <w:rFonts w:eastAsiaTheme="minorEastAsia"/>
+        </w:rPr>
+        <w:t xml:space="preserve"> for the first </w:t>
       </w:r>
       <w:r>
         <w:rPr>
           <w:rFonts w:eastAsiaTheme="minorEastAsia"/>
         </w:rPr>
         <w:t xml:space="preserve">column </w:t>
+      </w:r>
+      <w:r>
+        <w:rPr>
+          <w:rFonts w:eastAsiaTheme="minorEastAsia"/>
+        </w:rPr>
+        <w:t>coefficie</w:t>
       </w:r>
       <w:bookmarkStart w:id="0" w:name="_GoBack"/>
       <w:bookmarkEnd w:id="0"/>
@@ -6907,7 +6657,7 @@
         <w:rPr>
           <w:rFonts w:eastAsiaTheme="minorEastAsia"/>
         </w:rPr>
-        <w:t>coefficient.</w:t>
+        <w:t>nt.</w:t>
       </w:r>
     </w:p>
     <w:p>

</xml_diff>

<commit_message>
Correct ck matrix: nth row should be 0 as well
</commit_message>
<xml_diff>
--- a/GLV_coefficient_linear_func.docx
+++ b/GLV_coefficient_linear_func.docx
@@ -24,16 +24,8 @@
         <w:rPr>
           <w:rFonts w:eastAsiaTheme="minorEastAsia"/>
         </w:rPr>
-        <w:t xml:space="preserve">eneralized </w:t>
+        <w:t>eneralized Lotka-Voltera</w:t>
       </w:r>
-      <w:proofErr w:type="spellStart"/>
-      <w:r>
-        <w:rPr>
-          <w:rFonts w:eastAsiaTheme="minorEastAsia"/>
-        </w:rPr>
-        <w:t>Lotka-Voltera</w:t>
-      </w:r>
-      <w:proofErr w:type="spellEnd"/>
       <w:r>
         <w:rPr>
           <w:rFonts w:eastAsiaTheme="minorEastAsia"/>
@@ -302,41 +294,11 @@
         </w:rPr>
         <w:t xml:space="preserve"> has linear relati</w:t>
       </w:r>
-      <w:proofErr w:type="spellStart"/>
       <w:r>
         <w:rPr>
           <w:rFonts w:eastAsiaTheme="minorEastAsia"/>
         </w:rPr>
-        <w:t>onship</w:t>
-      </w:r>
-      <w:proofErr w:type="spellEnd"/>
-      <w:r>
-        <w:rPr>
-          <w:rFonts w:eastAsiaTheme="minorEastAsia"/>
-        </w:rPr>
-        <w:t xml:space="preserve"> with all species density, except species </w:t>
-      </w:r>
-      <w:proofErr w:type="spellStart"/>
-      <w:proofErr w:type="gramStart"/>
-      <w:r>
-        <w:rPr>
-          <w:rFonts w:eastAsiaTheme="minorEastAsia"/>
-        </w:rPr>
-        <w:t>i</w:t>
-      </w:r>
-      <w:proofErr w:type="spellEnd"/>
-      <w:r>
-        <w:rPr>
-          <w:rFonts w:eastAsiaTheme="minorEastAsia"/>
-        </w:rPr>
-        <w:t xml:space="preserve"> and j</w:t>
-      </w:r>
-      <w:proofErr w:type="gramEnd"/>
-      <w:r>
-        <w:rPr>
-          <w:rFonts w:eastAsiaTheme="minorEastAsia"/>
-        </w:rPr>
-        <w:t>:</w:t>
+        <w:t>onship with all species density, except species i and j:</w:t>
       </w:r>
     </w:p>
     <w:p>
@@ -602,21 +564,7 @@
         <w:rPr>
           <w:rFonts w:eastAsiaTheme="minorEastAsia"/>
         </w:rPr>
-        <w:t xml:space="preserve"> makes sure the interaction between species </w:t>
-      </w:r>
-      <w:proofErr w:type="gramStart"/>
-      <w:r>
-        <w:rPr>
-          <w:rFonts w:eastAsiaTheme="minorEastAsia"/>
-        </w:rPr>
-        <w:t>i and j, as well as intra-species interactions,</w:t>
-      </w:r>
-      <w:proofErr w:type="gramEnd"/>
-      <w:r>
-        <w:rPr>
-          <w:rFonts w:eastAsiaTheme="minorEastAsia"/>
-        </w:rPr>
-        <w:t xml:space="preserve"> are counted by </w:t>
+        <w:t xml:space="preserve"> makes sure the interaction between species i and j, as well as intra-species interactions, are counted by </w:t>
       </w:r>
       <m:oMath>
         <m:sSub>
@@ -1354,21 +1302,19 @@
         <w:rPr>
           <w:rFonts w:eastAsiaTheme="minorEastAsia"/>
         </w:rPr>
-        <w:t xml:space="preserve"> a </w:t>
+        <w:t xml:space="preserve"> a 3</w:t>
       </w:r>
-      <w:proofErr w:type="gramStart"/>
       <w:r>
         <w:rPr>
           <w:rFonts w:eastAsiaTheme="minorEastAsia"/>
         </w:rPr>
-        <w:t>3</w:t>
+        <w:t>-</w:t>
       </w:r>
-      <w:proofErr w:type="gramEnd"/>
       <w:r>
         <w:rPr>
           <w:rFonts w:eastAsiaTheme="minorEastAsia"/>
         </w:rPr>
-        <w:t xml:space="preserve"> species community</w:t>
+        <w:t>species community</w:t>
       </w:r>
       <w:r>
         <w:rPr>
@@ -1475,13 +1421,7 @@
                     <w:rPr>
                       <w:rFonts w:ascii="Cambria Math" w:eastAsiaTheme="minorEastAsia" w:hAnsi="Cambria Math"/>
                     </w:rPr>
-                    <m:t>0</m:t>
-                  </m:r>
-                  <m:r>
-                    <w:rPr>
-                      <w:rFonts w:ascii="Cambria Math" w:eastAsiaTheme="minorEastAsia" w:hAnsi="Cambria Math"/>
-                    </w:rPr>
-                    <m:t>ij</m:t>
+                    <m:t>0ij</m:t>
                   </m:r>
                 </m:sub>
               </m:sSub>
@@ -1497,13 +1437,7 @@
             <w:rPr>
               <w:rFonts w:ascii="Cambria Math" w:eastAsiaTheme="minorEastAsia" w:hAnsi="Cambria Math"/>
             </w:rPr>
-            <m:t>+x*</m:t>
-          </m:r>
-          <m:r>
-            <w:rPr>
-              <w:rFonts w:ascii="Cambria Math" w:eastAsiaTheme="minorEastAsia" w:hAnsi="Cambria Math"/>
-            </w:rPr>
-            <m:t>t</m:t>
+            <m:t>+x*t</m:t>
           </m:r>
           <m:d>
             <m:dPr>
@@ -1521,25 +1455,7 @@
                 <w:rPr>
                   <w:rFonts w:ascii="Cambria Math" w:eastAsiaTheme="minorEastAsia" w:hAnsi="Cambria Math"/>
                 </w:rPr>
-                <m:t>t(</m:t>
-              </m:r>
-              <m:r>
-                <w:rPr>
-                  <w:rFonts w:ascii="Cambria Math" w:eastAsiaTheme="minorEastAsia" w:hAnsi="Cambria Math"/>
-                </w:rPr>
-                <m:t>x</m:t>
-              </m:r>
-              <m:r>
-                <w:rPr>
-                  <w:rFonts w:ascii="Cambria Math" w:eastAsiaTheme="minorEastAsia" w:hAnsi="Cambria Math"/>
-                </w:rPr>
-                <m:t>)</m:t>
-              </m:r>
-              <m:r>
-                <w:rPr>
-                  <w:rFonts w:ascii="Cambria Math" w:eastAsiaTheme="minorEastAsia" w:hAnsi="Cambria Math"/>
-                </w:rPr>
-                <m:t xml:space="preserve"> %*% </m:t>
+                <m:t xml:space="preserve">t(x) %*% </m:t>
               </m:r>
               <m:d>
                 <m:dPr>
@@ -1657,6 +1573,153 @@
               </m:r>
             </m:e>
           </m:d>
+        </m:oMath>
+      </m:oMathPara>
+    </w:p>
+    <w:p>
+      <w:pPr>
+        <w:rPr>
+          <w:rFonts w:eastAsiaTheme="minorEastAsia"/>
+        </w:rPr>
+      </w:pPr>
+      <w:r>
+        <w:rPr>
+          <w:rFonts w:eastAsiaTheme="minorEastAsia"/>
+        </w:rPr>
+        <w:t xml:space="preserve">Here </w:t>
+      </w:r>
+      <m:oMath>
+        <m:r>
+          <w:rPr>
+            <w:rFonts w:ascii="Cambria Math" w:eastAsiaTheme="minorEastAsia" w:hAnsi="Cambria Math"/>
+          </w:rPr>
+          <m:t>(</m:t>
+        </m:r>
+        <m:sSub>
+          <m:sSubPr>
+            <m:ctrlPr>
+              <w:rPr>
+                <w:rFonts w:ascii="Cambria Math" w:eastAsiaTheme="minorEastAsia" w:hAnsi="Cambria Math"/>
+                <w:i/>
+              </w:rPr>
+            </m:ctrlPr>
+          </m:sSubPr>
+          <m:e>
+            <m:r>
+              <w:rPr>
+                <w:rFonts w:ascii="Cambria Math" w:eastAsiaTheme="minorEastAsia" w:hAnsi="Cambria Math"/>
+              </w:rPr>
+              <m:t>c</m:t>
+            </m:r>
+          </m:e>
+          <m:sub>
+            <m:r>
+              <w:rPr>
+                <w:rFonts w:ascii="Cambria Math" w:eastAsiaTheme="minorEastAsia" w:hAnsi="Cambria Math"/>
+              </w:rPr>
+              <m:t>k1j</m:t>
+            </m:r>
+          </m:sub>
+        </m:sSub>
+        <m:r>
+          <w:rPr>
+            <w:rFonts w:ascii="Cambria Math" w:eastAsiaTheme="minorEastAsia" w:hAnsi="Cambria Math"/>
+          </w:rPr>
+          <m:t xml:space="preserve"> %*% x cbind </m:t>
+        </m:r>
+        <m:sSub>
+          <m:sSubPr>
+            <m:ctrlPr>
+              <w:rPr>
+                <w:rFonts w:ascii="Cambria Math" w:eastAsiaTheme="minorEastAsia" w:hAnsi="Cambria Math"/>
+                <w:i/>
+              </w:rPr>
+            </m:ctrlPr>
+          </m:sSubPr>
+          <m:e>
+            <m:r>
+              <w:rPr>
+                <w:rFonts w:ascii="Cambria Math" w:eastAsiaTheme="minorEastAsia" w:hAnsi="Cambria Math"/>
+              </w:rPr>
+              <m:t>c</m:t>
+            </m:r>
+          </m:e>
+          <m:sub>
+            <m:r>
+              <w:rPr>
+                <w:rFonts w:ascii="Cambria Math" w:eastAsiaTheme="minorEastAsia" w:hAnsi="Cambria Math"/>
+              </w:rPr>
+              <m:t>k2j</m:t>
+            </m:r>
+          </m:sub>
+        </m:sSub>
+        <m:r>
+          <w:rPr>
+            <w:rFonts w:ascii="Cambria Math" w:eastAsiaTheme="minorEastAsia" w:hAnsi="Cambria Math"/>
+          </w:rPr>
+          <m:t xml:space="preserve"> %*% x cbind </m:t>
+        </m:r>
+        <m:sSub>
+          <m:sSubPr>
+            <m:ctrlPr>
+              <w:rPr>
+                <w:rFonts w:ascii="Cambria Math" w:eastAsiaTheme="minorEastAsia" w:hAnsi="Cambria Math"/>
+                <w:i/>
+              </w:rPr>
+            </m:ctrlPr>
+          </m:sSubPr>
+          <m:e>
+            <m:r>
+              <w:rPr>
+                <w:rFonts w:ascii="Cambria Math" w:eastAsiaTheme="minorEastAsia" w:hAnsi="Cambria Math"/>
+              </w:rPr>
+              <m:t>c</m:t>
+            </m:r>
+          </m:e>
+          <m:sub>
+            <m:r>
+              <w:rPr>
+                <w:rFonts w:ascii="Cambria Math" w:eastAsiaTheme="minorEastAsia" w:hAnsi="Cambria Math"/>
+              </w:rPr>
+              <m:t>k3j</m:t>
+            </m:r>
+          </m:sub>
+        </m:sSub>
+        <m:r>
+          <w:rPr>
+            <w:rFonts w:ascii="Cambria Math" w:eastAsiaTheme="minorEastAsia" w:hAnsi="Cambria Math"/>
+          </w:rPr>
+          <m:t xml:space="preserve"> %*% x</m:t>
+        </m:r>
+        <m:r>
+          <w:rPr>
+            <w:rFonts w:ascii="Cambria Math" w:eastAsiaTheme="minorEastAsia" w:hAnsi="Cambria Math"/>
+          </w:rPr>
+          <m:t>)</m:t>
+        </m:r>
+      </m:oMath>
+      <w:r>
+        <w:rPr>
+          <w:rFonts w:eastAsiaTheme="minorEastAsia"/>
+        </w:rPr>
+        <w:t xml:space="preserve"> is implemented as:</w:t>
+      </w:r>
+    </w:p>
+    <w:p>
+      <w:pPr>
+        <w:jc w:val="center"/>
+        <w:rPr>
+          <w:rFonts w:eastAsiaTheme="minorEastAsia"/>
+        </w:rPr>
+      </w:pPr>
+      <m:oMathPara>
+        <m:oMath>
+          <m:r>
+            <w:rPr>
+              <w:rFonts w:ascii="Cambria Math" w:eastAsiaTheme="minorEastAsia" w:hAnsi="Cambria Math"/>
+            </w:rPr>
+            <m:t>do.call(cbind, lapply(l, FUN=function(ma) ma%*%x))</m:t>
+          </m:r>
         </m:oMath>
       </m:oMathPara>
     </w:p>
@@ -1842,13 +1905,7 @@
                 <w:rPr>
                   <w:rFonts w:ascii="Cambria Math" w:eastAsiaTheme="minorEastAsia" w:hAnsi="Cambria Math"/>
                 </w:rPr>
-                <m:t>0</m:t>
-              </m:r>
-              <m:r>
-                <w:rPr>
-                  <w:rFonts w:ascii="Cambria Math" w:eastAsiaTheme="minorEastAsia" w:hAnsi="Cambria Math"/>
-                </w:rPr>
-                <m:t>ij</m:t>
+                <m:t>0ij</m:t>
               </m:r>
             </m:sub>
           </m:sSub>
@@ -2162,12 +2219,38 @@
                 </m:mPr>
                 <m:mr>
                   <m:e>
-                    <m:r>
-                      <w:rPr>
-                        <w:rFonts w:ascii="Cambria Math" w:eastAsiaTheme="minorEastAsia" w:hAnsi="Cambria Math"/>
-                      </w:rPr>
-                      <m:t>0</m:t>
-                    </m:r>
+                    <m:sSub>
+                      <m:sSubPr>
+                        <m:ctrlPr>
+                          <w:rPr>
+                            <w:rFonts w:ascii="Cambria Math" w:eastAsiaTheme="minorEastAsia" w:hAnsi="Cambria Math"/>
+                            <w:i/>
+                          </w:rPr>
+                        </m:ctrlPr>
+                      </m:sSubPr>
+                      <m:e>
+                        <m:r>
+                          <w:rPr>
+                            <w:rFonts w:ascii="Cambria Math" w:eastAsiaTheme="minorEastAsia" w:hAnsi="Cambria Math"/>
+                          </w:rPr>
+                          <m:t>c</m:t>
+                        </m:r>
+                      </m:e>
+                      <m:sub>
+                        <m:r>
+                          <w:rPr>
+                            <w:rFonts w:ascii="Cambria Math" w:eastAsiaTheme="minorEastAsia" w:hAnsi="Cambria Math"/>
+                          </w:rPr>
+                          <m:t>1</m:t>
+                        </m:r>
+                        <m:r>
+                          <w:rPr>
+                            <w:rFonts w:ascii="Cambria Math" w:eastAsiaTheme="minorEastAsia" w:hAnsi="Cambria Math"/>
+                          </w:rPr>
+                          <m:t>11</m:t>
+                        </m:r>
+                      </m:sub>
+                    </m:sSub>
                   </m:e>
                   <m:e>
                     <m:sSub>
@@ -2256,12 +2339,38 @@
                     </m:sSub>
                   </m:e>
                   <m:e>
-                    <m:r>
-                      <w:rPr>
-                        <w:rFonts w:ascii="Cambria Math" w:eastAsiaTheme="minorEastAsia" w:hAnsi="Cambria Math"/>
-                      </w:rPr>
-                      <m:t>0</m:t>
-                    </m:r>
+                    <m:sSub>
+                      <m:sSubPr>
+                        <m:ctrlPr>
+                          <w:rPr>
+                            <w:rFonts w:ascii="Cambria Math" w:eastAsiaTheme="minorEastAsia" w:hAnsi="Cambria Math"/>
+                            <w:i/>
+                          </w:rPr>
+                        </m:ctrlPr>
+                      </m:sSubPr>
+                      <m:e>
+                        <m:r>
+                          <w:rPr>
+                            <w:rFonts w:ascii="Cambria Math" w:eastAsiaTheme="minorEastAsia" w:hAnsi="Cambria Math"/>
+                          </w:rPr>
+                          <m:t>c</m:t>
+                        </m:r>
+                      </m:e>
+                      <m:sub>
+                        <m:r>
+                          <w:rPr>
+                            <w:rFonts w:ascii="Cambria Math" w:eastAsiaTheme="minorEastAsia" w:hAnsi="Cambria Math"/>
+                          </w:rPr>
+                          <m:t>2</m:t>
+                        </m:r>
+                        <m:r>
+                          <w:rPr>
+                            <w:rFonts w:ascii="Cambria Math" w:eastAsiaTheme="minorEastAsia" w:hAnsi="Cambria Math"/>
+                          </w:rPr>
+                          <m:t>22</m:t>
+                        </m:r>
+                      </m:sub>
+                    </m:sSub>
                   </m:e>
                   <m:e>
                     <m:sSub>
@@ -2350,12 +2459,38 @@
                     </m:sSub>
                   </m:e>
                   <m:e>
-                    <m:r>
-                      <w:rPr>
-                        <w:rFonts w:ascii="Cambria Math" w:eastAsiaTheme="minorEastAsia" w:hAnsi="Cambria Math"/>
-                      </w:rPr>
-                      <m:t>0</m:t>
-                    </m:r>
+                    <m:sSub>
+                      <m:sSubPr>
+                        <m:ctrlPr>
+                          <w:rPr>
+                            <w:rFonts w:ascii="Cambria Math" w:eastAsiaTheme="minorEastAsia" w:hAnsi="Cambria Math"/>
+                            <w:i/>
+                          </w:rPr>
+                        </m:ctrlPr>
+                      </m:sSubPr>
+                      <m:e>
+                        <m:r>
+                          <w:rPr>
+                            <w:rFonts w:ascii="Cambria Math" w:eastAsiaTheme="minorEastAsia" w:hAnsi="Cambria Math"/>
+                          </w:rPr>
+                          <m:t>c</m:t>
+                        </m:r>
+                      </m:e>
+                      <m:sub>
+                        <m:r>
+                          <w:rPr>
+                            <w:rFonts w:ascii="Cambria Math" w:eastAsiaTheme="minorEastAsia" w:hAnsi="Cambria Math"/>
+                          </w:rPr>
+                          <m:t>3</m:t>
+                        </m:r>
+                        <m:r>
+                          <w:rPr>
+                            <w:rFonts w:ascii="Cambria Math" w:eastAsiaTheme="minorEastAsia" w:hAnsi="Cambria Math"/>
+                          </w:rPr>
+                          <m:t>33</m:t>
+                        </m:r>
+                      </m:sub>
+                    </m:sSub>
                   </m:e>
                 </m:mr>
               </m:m>
@@ -2374,87 +2509,27 @@
         <w:rPr>
           <w:rFonts w:eastAsiaTheme="minorEastAsia"/>
         </w:rPr>
-        <w:t xml:space="preserve">The diagonal of matrix is set to </w:t>
-      </w:r>
-      <w:proofErr w:type="gramStart"/>
-      <w:r>
-        <w:rPr>
-          <w:rFonts w:eastAsiaTheme="minorEastAsia"/>
-        </w:rPr>
-        <w:t>0</w:t>
-      </w:r>
-      <w:proofErr w:type="gramEnd"/>
-      <w:r>
-        <w:rPr>
-          <w:rFonts w:eastAsiaTheme="minorEastAsia"/>
-        </w:rPr>
-        <w:t xml:space="preserve"> because they are coefficients where k = j.</w:t>
-      </w:r>
-      <w:r>
-        <w:rPr>
-          <w:rFonts w:eastAsiaTheme="minorEastAsia"/>
-        </w:rPr>
-        <w:t xml:space="preserve"> </w:t>
-      </w:r>
-      <w:r>
-        <w:rPr>
-          <w:rFonts w:eastAsiaTheme="minorEastAsia"/>
-        </w:rPr>
-        <w:t xml:space="preserve">It can be shown later that the </w:t>
-      </w:r>
-      <w:proofErr w:type="gramStart"/>
-      <w:r>
-        <w:rPr>
-          <w:rFonts w:eastAsiaTheme="minorEastAsia"/>
-        </w:rPr>
-        <w:t>1</w:t>
+        <w:t>The summation of n</w:t>
       </w:r>
       <w:r>
         <w:rPr>
           <w:rFonts w:eastAsiaTheme="minorEastAsia"/>
           <w:vertAlign w:val="superscript"/>
         </w:rPr>
-        <w:t>st</w:t>
-      </w:r>
-      <w:proofErr w:type="gramEnd"/>
-      <w:r>
-        <w:rPr>
-          <w:rFonts w:eastAsiaTheme="minorEastAsia"/>
-        </w:rPr>
-        <w:t>, 2</w:t>
-      </w:r>
-      <w:r>
-        <w:rPr>
-          <w:rFonts w:eastAsiaTheme="minorEastAsia"/>
-          <w:vertAlign w:val="superscript"/>
-        </w:rPr>
-        <w:t>nd</w:t>
+        <w:t>th</w:t>
       </w:r>
       <w:r>
         <w:rPr>
           <w:rFonts w:eastAsiaTheme="minorEastAsia"/>
         </w:rPr>
-        <w:t xml:space="preserve"> and 3</w:t>
-      </w:r>
-      <w:r>
-        <w:rPr>
-          <w:rFonts w:eastAsiaTheme="minorEastAsia"/>
-          <w:vertAlign w:val="superscript"/>
-        </w:rPr>
-        <w:t>rd</w:t>
-      </w:r>
-      <w:r>
-        <w:rPr>
-          <w:rFonts w:eastAsiaTheme="minorEastAsia"/>
-        </w:rPr>
-        <w:t xml:space="preserve"> column of </w:t>
+        <w:t xml:space="preserve"> row coefficients correspond to j = n, and the summation of all coefficients correspond to i = n. For i = n, based on the assumption that the self-interaction is captured by </w:t>
       </w:r>
       <m:oMath>
         <m:sSub>
           <m:sSubPr>
             <m:ctrlPr>
               <w:rPr>
-                <w:rFonts w:ascii="Cambria Math" w:eastAsiaTheme="minorEastAsia" w:hAnsi="Cambria Math"/>
+                <w:rFonts w:ascii="Cambria Math" w:hAnsi="Cambria Math"/>
                 <w:i/>
               </w:rPr>
             </m:ctrlPr>
@@ -2462,7 +2537,7 @@
           <m:e>
             <m:r>
               <w:rPr>
-                <w:rFonts w:ascii="Cambria Math" w:eastAsiaTheme="minorEastAsia" w:hAnsi="Cambria Math"/>
+                <w:rFonts w:ascii="Cambria Math" w:hAnsi="Cambria Math"/>
               </w:rPr>
               <m:t>c</m:t>
             </m:r>
@@ -2470,9 +2545,9 @@
           <m:sub>
             <m:r>
               <w:rPr>
-                <w:rFonts w:ascii="Cambria Math" w:eastAsiaTheme="minorEastAsia" w:hAnsi="Cambria Math"/>
+                <w:rFonts w:ascii="Cambria Math" w:hAnsi="Cambria Math"/>
               </w:rPr>
-              <m:t>kij</m:t>
+              <m:t>0</m:t>
             </m:r>
           </m:sub>
         </m:sSub>
@@ -2481,7 +2556,32 @@
         <w:rPr>
           <w:rFonts w:eastAsiaTheme="minorEastAsia"/>
         </w:rPr>
-        <w:t xml:space="preserve"> are coefficients where k = i. More specifically:</w:t>
+        <w:t xml:space="preserve">, the </w:t>
+      </w:r>
+      <w:r>
+        <w:rPr>
+          <w:rFonts w:eastAsiaTheme="minorEastAsia"/>
+        </w:rPr>
+        <w:t>n</w:t>
+      </w:r>
+      <w:r>
+        <w:rPr>
+          <w:rFonts w:eastAsiaTheme="minorEastAsia"/>
+          <w:vertAlign w:val="superscript"/>
+        </w:rPr>
+        <w:t>th</w:t>
+      </w:r>
+      <w:r>
+        <w:rPr>
+          <w:rFonts w:eastAsiaTheme="minorEastAsia"/>
+        </w:rPr>
+        <w:t xml:space="preserve"> row coefficients</w:t>
+      </w:r>
+      <w:r>
+        <w:rPr>
+          <w:rFonts w:eastAsiaTheme="minorEastAsia"/>
+        </w:rPr>
+        <w:t xml:space="preserve"> (i.e. j = n) should all be 0.</w:t>
       </w:r>
     </w:p>
     <w:p>
@@ -2580,20 +2680,66 @@
               </m:mr>
               <m:mr>
                 <m:e>
-                  <m:r>
-                    <w:rPr>
-                      <w:rFonts w:ascii="Cambria Math" w:eastAsiaTheme="minorEastAsia" w:hAnsi="Cambria Math"/>
-                    </w:rPr>
-                    <m:t>0</m:t>
-                  </m:r>
+                  <m:sSub>
+                    <m:sSubPr>
+                      <m:ctrlPr>
+                        <w:rPr>
+                          <w:rFonts w:ascii="Cambria Math" w:eastAsiaTheme="minorEastAsia" w:hAnsi="Cambria Math"/>
+                          <w:i/>
+                        </w:rPr>
+                      </m:ctrlPr>
+                    </m:sSubPr>
+                    <m:e>
+                      <m:r>
+                        <w:rPr>
+                          <w:rFonts w:ascii="Cambria Math" w:eastAsiaTheme="minorEastAsia" w:hAnsi="Cambria Math"/>
+                        </w:rPr>
+                        <m:t>c</m:t>
+                      </m:r>
+                    </m:e>
+                    <m:sub>
+                      <m:r>
+                        <w:rPr>
+                          <w:rFonts w:ascii="Cambria Math" w:eastAsiaTheme="minorEastAsia" w:hAnsi="Cambria Math"/>
+                        </w:rPr>
+                        <m:t>122</m:t>
+                      </m:r>
+                    </m:sub>
+                  </m:sSub>
                 </m:e>
                 <m:e>
-                  <m:r>
-                    <w:rPr>
-                      <w:rFonts w:ascii="Cambria Math" w:eastAsiaTheme="minorEastAsia" w:hAnsi="Cambria Math"/>
-                    </w:rPr>
-                    <m:t>0</m:t>
-                  </m:r>
+                  <m:sSub>
+                    <m:sSubPr>
+                      <m:ctrlPr>
+                        <w:rPr>
+                          <w:rFonts w:ascii="Cambria Math" w:eastAsiaTheme="minorEastAsia" w:hAnsi="Cambria Math"/>
+                          <w:i/>
+                        </w:rPr>
+                      </m:ctrlPr>
+                    </m:sSubPr>
+                    <m:e>
+                      <m:r>
+                        <w:rPr>
+                          <w:rFonts w:ascii="Cambria Math" w:eastAsiaTheme="minorEastAsia" w:hAnsi="Cambria Math"/>
+                        </w:rPr>
+                        <m:t>c</m:t>
+                      </m:r>
+                    </m:e>
+                    <m:sub>
+                      <m:r>
+                        <w:rPr>
+                          <w:rFonts w:ascii="Cambria Math" w:eastAsiaTheme="minorEastAsia" w:hAnsi="Cambria Math"/>
+                        </w:rPr>
+                        <m:t>2</m:t>
+                      </m:r>
+                      <m:r>
+                        <w:rPr>
+                          <w:rFonts w:ascii="Cambria Math" w:eastAsiaTheme="minorEastAsia" w:hAnsi="Cambria Math"/>
+                        </w:rPr>
+                        <m:t>22</m:t>
+                      </m:r>
+                    </m:sub>
+                  </m:sSub>
                 </m:e>
                 <m:e>
                   <m:sSub>
@@ -2626,12 +2772,32 @@
               </m:mr>
               <m:mr>
                 <m:e>
-                  <m:r>
-                    <w:rPr>
-                      <w:rFonts w:ascii="Cambria Math" w:eastAsiaTheme="minorEastAsia" w:hAnsi="Cambria Math"/>
-                    </w:rPr>
-                    <m:t>0</m:t>
-                  </m:r>
+                  <m:sSub>
+                    <m:sSubPr>
+                      <m:ctrlPr>
+                        <w:rPr>
+                          <w:rFonts w:ascii="Cambria Math" w:eastAsiaTheme="minorEastAsia" w:hAnsi="Cambria Math"/>
+                          <w:i/>
+                        </w:rPr>
+                      </m:ctrlPr>
+                    </m:sSubPr>
+                    <m:e>
+                      <m:r>
+                        <w:rPr>
+                          <w:rFonts w:ascii="Cambria Math" w:eastAsiaTheme="minorEastAsia" w:hAnsi="Cambria Math"/>
+                        </w:rPr>
+                        <m:t>c</m:t>
+                      </m:r>
+                    </m:e>
+                    <m:sub>
+                      <m:r>
+                        <w:rPr>
+                          <w:rFonts w:ascii="Cambria Math" w:eastAsiaTheme="minorEastAsia" w:hAnsi="Cambria Math"/>
+                        </w:rPr>
+                        <m:t>133</m:t>
+                      </m:r>
+                    </m:sub>
+                  </m:sSub>
                 </m:e>
                 <m:e>
                   <m:sSub>
@@ -2662,12 +2828,32 @@
                   </m:sSub>
                 </m:e>
                 <m:e>
-                  <m:r>
-                    <w:rPr>
-                      <w:rFonts w:ascii="Cambria Math" w:eastAsiaTheme="minorEastAsia" w:hAnsi="Cambria Math"/>
-                    </w:rPr>
-                    <m:t>0</m:t>
-                  </m:r>
+                  <m:sSub>
+                    <m:sSubPr>
+                      <m:ctrlPr>
+                        <w:rPr>
+                          <w:rFonts w:ascii="Cambria Math" w:eastAsiaTheme="minorEastAsia" w:hAnsi="Cambria Math"/>
+                          <w:i/>
+                        </w:rPr>
+                      </m:ctrlPr>
+                    </m:sSubPr>
+                    <m:e>
+                      <m:r>
+                        <w:rPr>
+                          <w:rFonts w:ascii="Cambria Math" w:eastAsiaTheme="minorEastAsia" w:hAnsi="Cambria Math"/>
+                        </w:rPr>
+                        <m:t>c</m:t>
+                      </m:r>
+                    </m:e>
+                    <m:sub>
+                      <m:r>
+                        <w:rPr>
+                          <w:rFonts w:ascii="Cambria Math" w:eastAsiaTheme="minorEastAsia" w:hAnsi="Cambria Math"/>
+                        </w:rPr>
+                        <m:t>333</m:t>
+                      </m:r>
+                    </m:sub>
+                  </m:sSub>
                 </m:e>
               </m:mr>
             </m:m>
@@ -2744,20 +2930,60 @@
               </m:mPr>
               <m:mr>
                 <m:e>
-                  <m:r>
-                    <w:rPr>
-                      <w:rFonts w:ascii="Cambria Math" w:eastAsiaTheme="minorEastAsia" w:hAnsi="Cambria Math"/>
-                    </w:rPr>
-                    <m:t>0</m:t>
-                  </m:r>
+                  <m:sSub>
+                    <m:sSubPr>
+                      <m:ctrlPr>
+                        <w:rPr>
+                          <w:rFonts w:ascii="Cambria Math" w:eastAsiaTheme="minorEastAsia" w:hAnsi="Cambria Math"/>
+                          <w:i/>
+                        </w:rPr>
+                      </m:ctrlPr>
+                    </m:sSubPr>
+                    <m:e>
+                      <m:r>
+                        <w:rPr>
+                          <w:rFonts w:ascii="Cambria Math" w:eastAsiaTheme="minorEastAsia" w:hAnsi="Cambria Math"/>
+                        </w:rPr>
+                        <m:t>c</m:t>
+                      </m:r>
+                    </m:e>
+                    <m:sub>
+                      <m:r>
+                        <w:rPr>
+                          <w:rFonts w:ascii="Cambria Math" w:eastAsiaTheme="minorEastAsia" w:hAnsi="Cambria Math"/>
+                        </w:rPr>
+                        <m:t>111</m:t>
+                      </m:r>
+                    </m:sub>
+                  </m:sSub>
                 </m:e>
                 <m:e>
-                  <m:r>
-                    <w:rPr>
-                      <w:rFonts w:ascii="Cambria Math" w:eastAsiaTheme="minorEastAsia" w:hAnsi="Cambria Math"/>
-                    </w:rPr>
-                    <m:t>0</m:t>
-                  </m:r>
+                  <m:sSub>
+                    <m:sSubPr>
+                      <m:ctrlPr>
+                        <w:rPr>
+                          <w:rFonts w:ascii="Cambria Math" w:eastAsiaTheme="minorEastAsia" w:hAnsi="Cambria Math"/>
+                          <w:i/>
+                        </w:rPr>
+                      </m:ctrlPr>
+                    </m:sSubPr>
+                    <m:e>
+                      <m:r>
+                        <w:rPr>
+                          <w:rFonts w:ascii="Cambria Math" w:eastAsiaTheme="minorEastAsia" w:hAnsi="Cambria Math"/>
+                        </w:rPr>
+                        <m:t>c</m:t>
+                      </m:r>
+                    </m:e>
+                    <m:sub>
+                      <m:r>
+                        <w:rPr>
+                          <w:rFonts w:ascii="Cambria Math" w:eastAsiaTheme="minorEastAsia" w:hAnsi="Cambria Math"/>
+                        </w:rPr>
+                        <m:t>211</m:t>
+                      </m:r>
+                    </m:sub>
+                  </m:sSub>
                 </m:e>
                 <m:e>
                   <m:sSub>
@@ -2844,20 +3070,60 @@
                   </m:sSub>
                 </m:e>
                 <m:e>
-                  <m:r>
-                    <w:rPr>
-                      <w:rFonts w:ascii="Cambria Math" w:eastAsiaTheme="minorEastAsia" w:hAnsi="Cambria Math"/>
-                    </w:rPr>
-                    <m:t>0</m:t>
-                  </m:r>
+                  <m:sSub>
+                    <m:sSubPr>
+                      <m:ctrlPr>
+                        <w:rPr>
+                          <w:rFonts w:ascii="Cambria Math" w:eastAsiaTheme="minorEastAsia" w:hAnsi="Cambria Math"/>
+                          <w:i/>
+                        </w:rPr>
+                      </m:ctrlPr>
+                    </m:sSubPr>
+                    <m:e>
+                      <m:r>
+                        <w:rPr>
+                          <w:rFonts w:ascii="Cambria Math" w:eastAsiaTheme="minorEastAsia" w:hAnsi="Cambria Math"/>
+                        </w:rPr>
+                        <m:t>c</m:t>
+                      </m:r>
+                    </m:e>
+                    <m:sub>
+                      <m:r>
+                        <w:rPr>
+                          <w:rFonts w:ascii="Cambria Math" w:eastAsiaTheme="minorEastAsia" w:hAnsi="Cambria Math"/>
+                        </w:rPr>
+                        <m:t>233</m:t>
+                      </m:r>
+                    </m:sub>
+                  </m:sSub>
                 </m:e>
                 <m:e>
-                  <m:r>
-                    <w:rPr>
-                      <w:rFonts w:ascii="Cambria Math" w:eastAsiaTheme="minorEastAsia" w:hAnsi="Cambria Math"/>
-                    </w:rPr>
-                    <m:t>0</m:t>
-                  </m:r>
+                  <m:sSub>
+                    <m:sSubPr>
+                      <m:ctrlPr>
+                        <w:rPr>
+                          <w:rFonts w:ascii="Cambria Math" w:eastAsiaTheme="minorEastAsia" w:hAnsi="Cambria Math"/>
+                          <w:i/>
+                        </w:rPr>
+                      </m:ctrlPr>
+                    </m:sSubPr>
+                    <m:e>
+                      <m:r>
+                        <w:rPr>
+                          <w:rFonts w:ascii="Cambria Math" w:eastAsiaTheme="minorEastAsia" w:hAnsi="Cambria Math"/>
+                        </w:rPr>
+                        <m:t>c</m:t>
+                      </m:r>
+                    </m:e>
+                    <m:sub>
+                      <m:r>
+                        <w:rPr>
+                          <w:rFonts w:ascii="Cambria Math" w:eastAsiaTheme="minorEastAsia" w:hAnsi="Cambria Math"/>
+                        </w:rPr>
+                        <m:t>333</m:t>
+                      </m:r>
+                    </m:sub>
+                  </m:sSub>
                 </m:e>
               </m:mr>
             </m:m>
@@ -2940,12 +3206,32 @@
               </m:mPr>
               <m:mr>
                 <m:e>
-                  <m:r>
-                    <w:rPr>
-                      <w:rFonts w:ascii="Cambria Math" w:eastAsiaTheme="minorEastAsia" w:hAnsi="Cambria Math"/>
-                    </w:rPr>
-                    <m:t>0</m:t>
-                  </m:r>
+                  <m:sSub>
+                    <m:sSubPr>
+                      <m:ctrlPr>
+                        <w:rPr>
+                          <w:rFonts w:ascii="Cambria Math" w:eastAsiaTheme="minorEastAsia" w:hAnsi="Cambria Math"/>
+                          <w:i/>
+                        </w:rPr>
+                      </m:ctrlPr>
+                    </m:sSubPr>
+                    <m:e>
+                      <m:r>
+                        <w:rPr>
+                          <w:rFonts w:ascii="Cambria Math" w:eastAsiaTheme="minorEastAsia" w:hAnsi="Cambria Math"/>
+                        </w:rPr>
+                        <m:t>c</m:t>
+                      </m:r>
+                    </m:e>
+                    <m:sub>
+                      <m:r>
+                        <w:rPr>
+                          <w:rFonts w:ascii="Cambria Math" w:eastAsiaTheme="minorEastAsia" w:hAnsi="Cambria Math"/>
+                        </w:rPr>
+                        <m:t>111</m:t>
+                      </m:r>
+                    </m:sub>
+                  </m:sSub>
                 </m:e>
                 <m:e>
                   <m:sSub>
@@ -2976,12 +3262,32 @@
                   </m:sSub>
                 </m:e>
                 <m:e>
-                  <m:r>
-                    <w:rPr>
-                      <w:rFonts w:ascii="Cambria Math" w:eastAsiaTheme="minorEastAsia" w:hAnsi="Cambria Math"/>
-                    </w:rPr>
-                    <m:t>0</m:t>
-                  </m:r>
+                  <m:sSub>
+                    <m:sSubPr>
+                      <m:ctrlPr>
+                        <w:rPr>
+                          <w:rFonts w:ascii="Cambria Math" w:eastAsiaTheme="minorEastAsia" w:hAnsi="Cambria Math"/>
+                          <w:i/>
+                        </w:rPr>
+                      </m:ctrlPr>
+                    </m:sSubPr>
+                    <m:e>
+                      <m:r>
+                        <w:rPr>
+                          <w:rFonts w:ascii="Cambria Math" w:eastAsiaTheme="minorEastAsia" w:hAnsi="Cambria Math"/>
+                        </w:rPr>
+                        <m:t>c</m:t>
+                      </m:r>
+                    </m:e>
+                    <m:sub>
+                      <m:r>
+                        <w:rPr>
+                          <w:rFonts w:ascii="Cambria Math" w:eastAsiaTheme="minorEastAsia" w:hAnsi="Cambria Math"/>
+                        </w:rPr>
+                        <m:t>311</m:t>
+                      </m:r>
+                    </m:sub>
+                  </m:sSub>
                 </m:e>
               </m:mr>
               <m:mr>
@@ -3014,20 +3320,72 @@
                   </m:sSub>
                 </m:e>
                 <m:e>
-                  <m:r>
-                    <w:rPr>
-                      <w:rFonts w:ascii="Cambria Math" w:eastAsiaTheme="minorEastAsia" w:hAnsi="Cambria Math"/>
-                    </w:rPr>
-                    <m:t>0</m:t>
-                  </m:r>
+                  <m:sSub>
+                    <m:sSubPr>
+                      <m:ctrlPr>
+                        <w:rPr>
+                          <w:rFonts w:ascii="Cambria Math" w:eastAsiaTheme="minorEastAsia" w:hAnsi="Cambria Math"/>
+                          <w:i/>
+                        </w:rPr>
+                      </m:ctrlPr>
+                    </m:sSubPr>
+                    <m:e>
+                      <m:r>
+                        <w:rPr>
+                          <w:rFonts w:ascii="Cambria Math" w:eastAsiaTheme="minorEastAsia" w:hAnsi="Cambria Math"/>
+                        </w:rPr>
+                        <m:t>c</m:t>
+                      </m:r>
+                    </m:e>
+                    <m:sub>
+                      <m:r>
+                        <w:rPr>
+                          <w:rFonts w:ascii="Cambria Math" w:eastAsiaTheme="minorEastAsia" w:hAnsi="Cambria Math"/>
+                        </w:rPr>
+                        <m:t>2</m:t>
+                      </m:r>
+                      <m:r>
+                        <w:rPr>
+                          <w:rFonts w:ascii="Cambria Math" w:eastAsiaTheme="minorEastAsia" w:hAnsi="Cambria Math"/>
+                        </w:rPr>
+                        <m:t>22</m:t>
+                      </m:r>
+                    </m:sub>
+                  </m:sSub>
                 </m:e>
                 <m:e>
-                  <m:r>
-                    <w:rPr>
-                      <w:rFonts w:ascii="Cambria Math" w:eastAsiaTheme="minorEastAsia" w:hAnsi="Cambria Math"/>
-                    </w:rPr>
-                    <m:t>0</m:t>
-                  </m:r>
+                  <m:sSub>
+                    <m:sSubPr>
+                      <m:ctrlPr>
+                        <w:rPr>
+                          <w:rFonts w:ascii="Cambria Math" w:eastAsiaTheme="minorEastAsia" w:hAnsi="Cambria Math"/>
+                          <w:i/>
+                        </w:rPr>
+                      </m:ctrlPr>
+                    </m:sSubPr>
+                    <m:e>
+                      <m:r>
+                        <w:rPr>
+                          <w:rFonts w:ascii="Cambria Math" w:eastAsiaTheme="minorEastAsia" w:hAnsi="Cambria Math"/>
+                        </w:rPr>
+                        <m:t>c</m:t>
+                      </m:r>
+                    </m:e>
+                    <m:sub>
+                      <m:r>
+                        <w:rPr>
+                          <w:rFonts w:ascii="Cambria Math" w:eastAsiaTheme="minorEastAsia" w:hAnsi="Cambria Math"/>
+                        </w:rPr>
+                        <m:t>3</m:t>
+                      </m:r>
+                      <m:r>
+                        <w:rPr>
+                          <w:rFonts w:ascii="Cambria Math" w:eastAsiaTheme="minorEastAsia" w:hAnsi="Cambria Math"/>
+                        </w:rPr>
+                        <m:t>22</m:t>
+                      </m:r>
+                    </m:sub>
+                  </m:sSub>
                 </m:e>
               </m:mr>
               <m:mr>
@@ -3067,6 +3425,696 @@
           <w:rFonts w:eastAsiaTheme="minorEastAsia"/>
         </w:rPr>
       </w:pPr>
+      <w:r>
+        <w:rPr>
+          <w:rFonts w:eastAsiaTheme="minorEastAsia"/>
+        </w:rPr>
+        <w:t xml:space="preserve">We also made the assumption that </w:t>
+      </w:r>
+      <w:r>
+        <w:rPr>
+          <w:rFonts w:eastAsiaTheme="minorEastAsia"/>
+        </w:rPr>
+        <w:t xml:space="preserve">the concentration of i and j will not further alters the interaction between i and j in addition to </w:t>
+      </w:r>
+      <m:oMath>
+        <m:sSub>
+          <m:sSubPr>
+            <m:ctrlPr>
+              <w:rPr>
+                <w:rFonts w:ascii="Cambria Math" w:hAnsi="Cambria Math"/>
+                <w:i/>
+              </w:rPr>
+            </m:ctrlPr>
+          </m:sSubPr>
+          <m:e>
+            <m:r>
+              <w:rPr>
+                <w:rFonts w:ascii="Cambria Math" w:hAnsi="Cambria Math"/>
+              </w:rPr>
+              <m:t>c</m:t>
+            </m:r>
+          </m:e>
+          <m:sub>
+            <m:r>
+              <w:rPr>
+                <w:rFonts w:ascii="Cambria Math" w:hAnsi="Cambria Math"/>
+              </w:rPr>
+              <m:t>0</m:t>
+            </m:r>
+          </m:sub>
+        </m:sSub>
+      </m:oMath>
+      <w:r>
+        <w:rPr>
+          <w:rFonts w:eastAsiaTheme="minorEastAsia"/>
+        </w:rPr>
+        <w:t xml:space="preserve">. </w:t>
+      </w:r>
+      <w:r>
+        <w:rPr>
+          <w:rFonts w:eastAsiaTheme="minorEastAsia"/>
+        </w:rPr>
+        <w:t xml:space="preserve">This means that for the rest rows, </w:t>
+      </w:r>
+      <m:oMath>
+        <m:sSub>
+          <m:sSubPr>
+            <m:ctrlPr>
+              <w:rPr>
+                <w:rFonts w:ascii="Cambria Math" w:eastAsiaTheme="minorEastAsia" w:hAnsi="Cambria Math"/>
+                <w:i/>
+              </w:rPr>
+            </m:ctrlPr>
+          </m:sSubPr>
+          <m:e>
+            <m:r>
+              <w:rPr>
+                <w:rFonts w:ascii="Cambria Math" w:eastAsiaTheme="minorEastAsia" w:hAnsi="Cambria Math"/>
+              </w:rPr>
+              <m:t>c</m:t>
+            </m:r>
+          </m:e>
+          <m:sub>
+            <m:r>
+              <w:rPr>
+                <w:rFonts w:ascii="Cambria Math" w:eastAsiaTheme="minorEastAsia" w:hAnsi="Cambria Math"/>
+              </w:rPr>
+              <m:t>k</m:t>
+            </m:r>
+            <m:r>
+              <w:rPr>
+                <w:rFonts w:ascii="Cambria Math" w:eastAsiaTheme="minorEastAsia" w:hAnsi="Cambria Math"/>
+              </w:rPr>
+              <m:t>i</m:t>
+            </m:r>
+            <m:r>
+              <w:rPr>
+                <w:rFonts w:ascii="Cambria Math" w:eastAsiaTheme="minorEastAsia" w:hAnsi="Cambria Math"/>
+              </w:rPr>
+              <m:t>j</m:t>
+            </m:r>
+          </m:sub>
+        </m:sSub>
+      </m:oMath>
+      <w:r>
+        <w:rPr>
+          <w:rFonts w:eastAsiaTheme="minorEastAsia"/>
+        </w:rPr>
+        <w:t xml:space="preserve"> = 0 </w:t>
+      </w:r>
+      <w:r>
+        <w:rPr>
+          <w:rFonts w:eastAsiaTheme="minorEastAsia"/>
+        </w:rPr>
+        <w:t>if k = j (i.e. row number) or k = I (i.e. matrix order).</w:t>
+      </w:r>
+    </w:p>
+    <w:p>
+      <w:pPr>
+        <w:rPr>
+          <w:rFonts w:eastAsiaTheme="minorEastAsia"/>
+        </w:rPr>
+      </w:pPr>
+      <m:oMath>
+        <m:sSub>
+          <m:sSubPr>
+            <m:ctrlPr>
+              <w:rPr>
+                <w:rFonts w:ascii="Cambria Math" w:eastAsiaTheme="minorEastAsia" w:hAnsi="Cambria Math"/>
+                <w:i/>
+              </w:rPr>
+            </m:ctrlPr>
+          </m:sSubPr>
+          <m:e>
+            <m:r>
+              <w:rPr>
+                <w:rFonts w:ascii="Cambria Math" w:eastAsiaTheme="minorEastAsia" w:hAnsi="Cambria Math"/>
+              </w:rPr>
+              <m:t>c</m:t>
+            </m:r>
+          </m:e>
+          <m:sub>
+            <m:r>
+              <w:rPr>
+                <w:rFonts w:ascii="Cambria Math" w:eastAsiaTheme="minorEastAsia" w:hAnsi="Cambria Math"/>
+              </w:rPr>
+              <m:t>k1j</m:t>
+            </m:r>
+          </m:sub>
+        </m:sSub>
+        <m:r>
+          <w:rPr>
+            <w:rFonts w:ascii="Cambria Math" w:eastAsiaTheme="minorEastAsia" w:hAnsi="Cambria Math"/>
+          </w:rPr>
+          <m:t>=</m:t>
+        </m:r>
+        <m:d>
+          <m:dPr>
+            <m:begChr m:val="["/>
+            <m:endChr m:val="]"/>
+            <m:ctrlPr>
+              <w:rPr>
+                <w:rFonts w:ascii="Cambria Math" w:eastAsiaTheme="minorEastAsia" w:hAnsi="Cambria Math"/>
+                <w:i/>
+              </w:rPr>
+            </m:ctrlPr>
+          </m:dPr>
+          <m:e>
+            <m:m>
+              <m:mPr>
+                <m:mcs>
+                  <m:mc>
+                    <m:mcPr>
+                      <m:count m:val="3"/>
+                      <m:mcJc m:val="center"/>
+                    </m:mcPr>
+                  </m:mc>
+                </m:mcs>
+                <m:ctrlPr>
+                  <w:rPr>
+                    <w:rFonts w:ascii="Cambria Math" w:eastAsiaTheme="minorEastAsia" w:hAnsi="Cambria Math"/>
+                    <w:i/>
+                  </w:rPr>
+                </m:ctrlPr>
+              </m:mPr>
+              <m:mr>
+                <m:e>
+                  <m:r>
+                    <w:rPr>
+                      <w:rFonts w:ascii="Cambria Math" w:eastAsiaTheme="minorEastAsia" w:hAnsi="Cambria Math"/>
+                    </w:rPr>
+                    <m:t>0</m:t>
+                  </m:r>
+                </m:e>
+                <m:e>
+                  <m:r>
+                    <w:rPr>
+                      <w:rFonts w:ascii="Cambria Math" w:eastAsiaTheme="minorEastAsia" w:hAnsi="Cambria Math"/>
+                    </w:rPr>
+                    <m:t>0</m:t>
+                  </m:r>
+                </m:e>
+                <m:e>
+                  <m:r>
+                    <w:rPr>
+                      <w:rFonts w:ascii="Cambria Math" w:eastAsiaTheme="minorEastAsia" w:hAnsi="Cambria Math"/>
+                    </w:rPr>
+                    <m:t>0</m:t>
+                  </m:r>
+                </m:e>
+              </m:mr>
+              <m:mr>
+                <m:e>
+                  <m:r>
+                    <w:rPr>
+                      <w:rFonts w:ascii="Cambria Math" w:eastAsiaTheme="minorEastAsia" w:hAnsi="Cambria Math"/>
+                    </w:rPr>
+                    <m:t>0</m:t>
+                  </m:r>
+                </m:e>
+                <m:e>
+                  <m:r>
+                    <w:rPr>
+                      <w:rFonts w:ascii="Cambria Math" w:eastAsiaTheme="minorEastAsia" w:hAnsi="Cambria Math"/>
+                    </w:rPr>
+                    <m:t>0</m:t>
+                  </m:r>
+                </m:e>
+                <m:e>
+                  <m:sSub>
+                    <m:sSubPr>
+                      <m:ctrlPr>
+                        <w:rPr>
+                          <w:rFonts w:ascii="Cambria Math" w:eastAsiaTheme="minorEastAsia" w:hAnsi="Cambria Math"/>
+                          <w:i/>
+                        </w:rPr>
+                      </m:ctrlPr>
+                    </m:sSubPr>
+                    <m:e>
+                      <m:r>
+                        <w:rPr>
+                          <w:rFonts w:ascii="Cambria Math" w:eastAsiaTheme="minorEastAsia" w:hAnsi="Cambria Math"/>
+                        </w:rPr>
+                        <m:t>c</m:t>
+                      </m:r>
+                    </m:e>
+                    <m:sub>
+                      <m:r>
+                        <w:rPr>
+                          <w:rFonts w:ascii="Cambria Math" w:eastAsiaTheme="minorEastAsia" w:hAnsi="Cambria Math"/>
+                        </w:rPr>
+                        <m:t>322</m:t>
+                      </m:r>
+                    </m:sub>
+                  </m:sSub>
+                </m:e>
+              </m:mr>
+              <m:mr>
+                <m:e>
+                  <m:r>
+                    <w:rPr>
+                      <w:rFonts w:ascii="Cambria Math" w:eastAsiaTheme="minorEastAsia" w:hAnsi="Cambria Math"/>
+                    </w:rPr>
+                    <m:t>0</m:t>
+                  </m:r>
+                </m:e>
+                <m:e>
+                  <m:sSub>
+                    <m:sSubPr>
+                      <m:ctrlPr>
+                        <w:rPr>
+                          <w:rFonts w:ascii="Cambria Math" w:eastAsiaTheme="minorEastAsia" w:hAnsi="Cambria Math"/>
+                          <w:i/>
+                        </w:rPr>
+                      </m:ctrlPr>
+                    </m:sSubPr>
+                    <m:e>
+                      <m:r>
+                        <w:rPr>
+                          <w:rFonts w:ascii="Cambria Math" w:eastAsiaTheme="minorEastAsia" w:hAnsi="Cambria Math"/>
+                        </w:rPr>
+                        <m:t>c</m:t>
+                      </m:r>
+                    </m:e>
+                    <m:sub>
+                      <m:r>
+                        <w:rPr>
+                          <w:rFonts w:ascii="Cambria Math" w:eastAsiaTheme="minorEastAsia" w:hAnsi="Cambria Math"/>
+                        </w:rPr>
+                        <m:t>233</m:t>
+                      </m:r>
+                    </m:sub>
+                  </m:sSub>
+                </m:e>
+                <m:e>
+                  <m:r>
+                    <w:rPr>
+                      <w:rFonts w:ascii="Cambria Math" w:eastAsiaTheme="minorEastAsia" w:hAnsi="Cambria Math"/>
+                    </w:rPr>
+                    <m:t>0</m:t>
+                  </m:r>
+                </m:e>
+              </m:mr>
+            </m:m>
+          </m:e>
+        </m:d>
+      </m:oMath>
+      <w:r>
+        <w:rPr>
+          <w:rFonts w:eastAsiaTheme="minorEastAsia"/>
+        </w:rPr>
+        <w:tab/>
+      </w:r>
+      <m:oMath>
+        <m:sSub>
+          <m:sSubPr>
+            <m:ctrlPr>
+              <w:rPr>
+                <w:rFonts w:ascii="Cambria Math" w:eastAsiaTheme="minorEastAsia" w:hAnsi="Cambria Math"/>
+                <w:i/>
+              </w:rPr>
+            </m:ctrlPr>
+          </m:sSubPr>
+          <m:e>
+            <m:r>
+              <w:rPr>
+                <w:rFonts w:ascii="Cambria Math" w:eastAsiaTheme="minorEastAsia" w:hAnsi="Cambria Math"/>
+              </w:rPr>
+              <m:t>c</m:t>
+            </m:r>
+          </m:e>
+          <m:sub>
+            <m:r>
+              <w:rPr>
+                <w:rFonts w:ascii="Cambria Math" w:eastAsiaTheme="minorEastAsia" w:hAnsi="Cambria Math"/>
+              </w:rPr>
+              <m:t>k2j</m:t>
+            </m:r>
+          </m:sub>
+        </m:sSub>
+        <m:r>
+          <w:rPr>
+            <w:rFonts w:ascii="Cambria Math" w:eastAsiaTheme="minorEastAsia" w:hAnsi="Cambria Math"/>
+          </w:rPr>
+          <m:t>=</m:t>
+        </m:r>
+        <m:d>
+          <m:dPr>
+            <m:begChr m:val="["/>
+            <m:endChr m:val="]"/>
+            <m:ctrlPr>
+              <w:rPr>
+                <w:rFonts w:ascii="Cambria Math" w:eastAsiaTheme="minorEastAsia" w:hAnsi="Cambria Math"/>
+                <w:i/>
+              </w:rPr>
+            </m:ctrlPr>
+          </m:dPr>
+          <m:e>
+            <m:m>
+              <m:mPr>
+                <m:mcs>
+                  <m:mc>
+                    <m:mcPr>
+                      <m:count m:val="3"/>
+                      <m:mcJc m:val="center"/>
+                    </m:mcPr>
+                  </m:mc>
+                </m:mcs>
+                <m:ctrlPr>
+                  <w:rPr>
+                    <w:rFonts w:ascii="Cambria Math" w:eastAsiaTheme="minorEastAsia" w:hAnsi="Cambria Math"/>
+                    <w:i/>
+                  </w:rPr>
+                </m:ctrlPr>
+              </m:mPr>
+              <m:mr>
+                <m:e>
+                  <m:r>
+                    <w:rPr>
+                      <w:rFonts w:ascii="Cambria Math" w:eastAsiaTheme="minorEastAsia" w:hAnsi="Cambria Math"/>
+                    </w:rPr>
+                    <m:t>0</m:t>
+                  </m:r>
+                </m:e>
+                <m:e>
+                  <m:r>
+                    <w:rPr>
+                      <w:rFonts w:ascii="Cambria Math" w:eastAsiaTheme="minorEastAsia" w:hAnsi="Cambria Math"/>
+                    </w:rPr>
+                    <m:t>0</m:t>
+                  </m:r>
+                </m:e>
+                <m:e>
+                  <m:sSub>
+                    <m:sSubPr>
+                      <m:ctrlPr>
+                        <w:rPr>
+                          <w:rFonts w:ascii="Cambria Math" w:eastAsiaTheme="minorEastAsia" w:hAnsi="Cambria Math"/>
+                          <w:i/>
+                        </w:rPr>
+                      </m:ctrlPr>
+                    </m:sSubPr>
+                    <m:e>
+                      <m:r>
+                        <w:rPr>
+                          <w:rFonts w:ascii="Cambria Math" w:eastAsiaTheme="minorEastAsia" w:hAnsi="Cambria Math"/>
+                        </w:rPr>
+                        <m:t>c</m:t>
+                      </m:r>
+                    </m:e>
+                    <m:sub>
+                      <m:r>
+                        <w:rPr>
+                          <w:rFonts w:ascii="Cambria Math" w:eastAsiaTheme="minorEastAsia" w:hAnsi="Cambria Math"/>
+                        </w:rPr>
+                        <m:t>311</m:t>
+                      </m:r>
+                    </m:sub>
+                  </m:sSub>
+                </m:e>
+              </m:mr>
+              <m:mr>
+                <m:e>
+                  <m:r>
+                    <w:rPr>
+                      <w:rFonts w:ascii="Cambria Math" w:eastAsiaTheme="minorEastAsia" w:hAnsi="Cambria Math"/>
+                    </w:rPr>
+                    <m:t>0</m:t>
+                  </m:r>
+                </m:e>
+                <m:e>
+                  <m:r>
+                    <w:rPr>
+                      <w:rFonts w:ascii="Cambria Math" w:eastAsiaTheme="minorEastAsia" w:hAnsi="Cambria Math"/>
+                    </w:rPr>
+                    <m:t>0</m:t>
+                  </m:r>
+                </m:e>
+                <m:e>
+                  <m:r>
+                    <w:rPr>
+                      <w:rFonts w:ascii="Cambria Math" w:eastAsiaTheme="minorEastAsia" w:hAnsi="Cambria Math"/>
+                    </w:rPr>
+                    <m:t>0</m:t>
+                  </m:r>
+                </m:e>
+              </m:mr>
+              <m:mr>
+                <m:e>
+                  <m:sSub>
+                    <m:sSubPr>
+                      <m:ctrlPr>
+                        <w:rPr>
+                          <w:rFonts w:ascii="Cambria Math" w:eastAsiaTheme="minorEastAsia" w:hAnsi="Cambria Math"/>
+                          <w:i/>
+                        </w:rPr>
+                      </m:ctrlPr>
+                    </m:sSubPr>
+                    <m:e>
+                      <m:r>
+                        <w:rPr>
+                          <w:rFonts w:ascii="Cambria Math" w:eastAsiaTheme="minorEastAsia" w:hAnsi="Cambria Math"/>
+                        </w:rPr>
+                        <m:t>c</m:t>
+                      </m:r>
+                    </m:e>
+                    <m:sub>
+                      <m:r>
+                        <w:rPr>
+                          <w:rFonts w:ascii="Cambria Math" w:eastAsiaTheme="minorEastAsia" w:hAnsi="Cambria Math"/>
+                        </w:rPr>
+                        <m:t>133</m:t>
+                      </m:r>
+                    </m:sub>
+                  </m:sSub>
+                </m:e>
+                <m:e>
+                  <m:r>
+                    <w:rPr>
+                      <w:rFonts w:ascii="Cambria Math" w:eastAsiaTheme="minorEastAsia" w:hAnsi="Cambria Math"/>
+                    </w:rPr>
+                    <m:t>0</m:t>
+                  </m:r>
+                </m:e>
+                <m:e>
+                  <m:r>
+                    <w:rPr>
+                      <w:rFonts w:ascii="Cambria Math" w:eastAsiaTheme="minorEastAsia" w:hAnsi="Cambria Math"/>
+                    </w:rPr>
+                    <m:t>0</m:t>
+                  </m:r>
+                </m:e>
+              </m:mr>
+            </m:m>
+          </m:e>
+        </m:d>
+      </m:oMath>
+      <w:r>
+        <w:rPr>
+          <w:rFonts w:eastAsiaTheme="minorEastAsia"/>
+        </w:rPr>
+        <w:tab/>
+      </w:r>
+      <w:r>
+        <w:rPr>
+          <w:rFonts w:eastAsiaTheme="minorEastAsia"/>
+        </w:rPr>
+        <w:tab/>
+      </w:r>
+      <m:oMath>
+        <m:sSub>
+          <m:sSubPr>
+            <m:ctrlPr>
+              <w:rPr>
+                <w:rFonts w:ascii="Cambria Math" w:eastAsiaTheme="minorEastAsia" w:hAnsi="Cambria Math"/>
+                <w:i/>
+              </w:rPr>
+            </m:ctrlPr>
+          </m:sSubPr>
+          <m:e>
+            <m:r>
+              <w:rPr>
+                <w:rFonts w:ascii="Cambria Math" w:eastAsiaTheme="minorEastAsia" w:hAnsi="Cambria Math"/>
+              </w:rPr>
+              <m:t>c</m:t>
+            </m:r>
+          </m:e>
+          <m:sub>
+            <m:r>
+              <w:rPr>
+                <w:rFonts w:ascii="Cambria Math" w:eastAsiaTheme="minorEastAsia" w:hAnsi="Cambria Math"/>
+              </w:rPr>
+              <m:t>k3j</m:t>
+            </m:r>
+          </m:sub>
+        </m:sSub>
+        <m:r>
+          <w:rPr>
+            <w:rFonts w:ascii="Cambria Math" w:eastAsiaTheme="minorEastAsia" w:hAnsi="Cambria Math"/>
+          </w:rPr>
+          <m:t>=</m:t>
+        </m:r>
+        <m:d>
+          <m:dPr>
+            <m:begChr m:val="["/>
+            <m:endChr m:val="]"/>
+            <m:ctrlPr>
+              <w:rPr>
+                <w:rFonts w:ascii="Cambria Math" w:eastAsiaTheme="minorEastAsia" w:hAnsi="Cambria Math"/>
+                <w:i/>
+              </w:rPr>
+            </m:ctrlPr>
+          </m:dPr>
+          <m:e>
+            <m:m>
+              <m:mPr>
+                <m:mcs>
+                  <m:mc>
+                    <m:mcPr>
+                      <m:count m:val="3"/>
+                      <m:mcJc m:val="center"/>
+                    </m:mcPr>
+                  </m:mc>
+                </m:mcs>
+                <m:ctrlPr>
+                  <w:rPr>
+                    <w:rFonts w:ascii="Cambria Math" w:eastAsiaTheme="minorEastAsia" w:hAnsi="Cambria Math"/>
+                    <w:i/>
+                  </w:rPr>
+                </m:ctrlPr>
+              </m:mPr>
+              <m:mr>
+                <m:e>
+                  <m:r>
+                    <w:rPr>
+                      <w:rFonts w:ascii="Cambria Math" w:eastAsiaTheme="minorEastAsia" w:hAnsi="Cambria Math"/>
+                    </w:rPr>
+                    <m:t>0</m:t>
+                  </m:r>
+                </m:e>
+                <m:e>
+                  <m:sSub>
+                    <m:sSubPr>
+                      <m:ctrlPr>
+                        <w:rPr>
+                          <w:rFonts w:ascii="Cambria Math" w:eastAsiaTheme="minorEastAsia" w:hAnsi="Cambria Math"/>
+                          <w:i/>
+                        </w:rPr>
+                      </m:ctrlPr>
+                    </m:sSubPr>
+                    <m:e>
+                      <m:r>
+                        <w:rPr>
+                          <w:rFonts w:ascii="Cambria Math" w:eastAsiaTheme="minorEastAsia" w:hAnsi="Cambria Math"/>
+                        </w:rPr>
+                        <m:t>c</m:t>
+                      </m:r>
+                    </m:e>
+                    <m:sub>
+                      <m:r>
+                        <w:rPr>
+                          <w:rFonts w:ascii="Cambria Math" w:eastAsiaTheme="minorEastAsia" w:hAnsi="Cambria Math"/>
+                        </w:rPr>
+                        <m:t>211</m:t>
+                      </m:r>
+                    </m:sub>
+                  </m:sSub>
+                </m:e>
+                <m:e>
+                  <m:r>
+                    <w:rPr>
+                      <w:rFonts w:ascii="Cambria Math" w:eastAsiaTheme="minorEastAsia" w:hAnsi="Cambria Math"/>
+                    </w:rPr>
+                    <m:t>0</m:t>
+                  </m:r>
+                </m:e>
+              </m:mr>
+              <m:mr>
+                <m:e>
+                  <m:sSub>
+                    <m:sSubPr>
+                      <m:ctrlPr>
+                        <w:rPr>
+                          <w:rFonts w:ascii="Cambria Math" w:eastAsiaTheme="minorEastAsia" w:hAnsi="Cambria Math"/>
+                          <w:i/>
+                        </w:rPr>
+                      </m:ctrlPr>
+                    </m:sSubPr>
+                    <m:e>
+                      <m:r>
+                        <w:rPr>
+                          <w:rFonts w:ascii="Cambria Math" w:eastAsiaTheme="minorEastAsia" w:hAnsi="Cambria Math"/>
+                        </w:rPr>
+                        <m:t>c</m:t>
+                      </m:r>
+                    </m:e>
+                    <m:sub>
+                      <m:r>
+                        <w:rPr>
+                          <w:rFonts w:ascii="Cambria Math" w:eastAsiaTheme="minorEastAsia" w:hAnsi="Cambria Math"/>
+                        </w:rPr>
+                        <m:t>122</m:t>
+                      </m:r>
+                    </m:sub>
+                  </m:sSub>
+                </m:e>
+                <m:e>
+                  <m:r>
+                    <w:rPr>
+                      <w:rFonts w:ascii="Cambria Math" w:eastAsiaTheme="minorEastAsia" w:hAnsi="Cambria Math"/>
+                    </w:rPr>
+                    <m:t>0</m:t>
+                  </m:r>
+                </m:e>
+                <m:e>
+                  <m:r>
+                    <w:rPr>
+                      <w:rFonts w:ascii="Cambria Math" w:eastAsiaTheme="minorEastAsia" w:hAnsi="Cambria Math"/>
+                    </w:rPr>
+                    <m:t>0</m:t>
+                  </m:r>
+                </m:e>
+              </m:mr>
+              <m:mr>
+                <m:e>
+                  <m:r>
+                    <w:rPr>
+                      <w:rFonts w:ascii="Cambria Math" w:eastAsiaTheme="minorEastAsia" w:hAnsi="Cambria Math"/>
+                    </w:rPr>
+                    <m:t>0</m:t>
+                  </m:r>
+                </m:e>
+                <m:e>
+                  <m:r>
+                    <w:rPr>
+                      <w:rFonts w:ascii="Cambria Math" w:eastAsiaTheme="minorEastAsia" w:hAnsi="Cambria Math"/>
+                    </w:rPr>
+                    <m:t>0</m:t>
+                  </m:r>
+                </m:e>
+                <m:e>
+                  <m:r>
+                    <w:rPr>
+                      <w:rFonts w:ascii="Cambria Math" w:eastAsiaTheme="minorEastAsia" w:hAnsi="Cambria Math"/>
+                    </w:rPr>
+                    <m:t>0</m:t>
+                  </m:r>
+                </m:e>
+              </m:mr>
+            </m:m>
+          </m:e>
+        </m:d>
+      </m:oMath>
+    </w:p>
+    <w:p>
+      <w:pPr>
+        <w:rPr>
+          <w:rFonts w:eastAsiaTheme="minorEastAsia"/>
+        </w:rPr>
+      </w:pPr>
+      <w:bookmarkStart w:id="0" w:name="_GoBack"/>
+      <w:bookmarkEnd w:id="0"/>
     </w:p>
     <w:p>
       <w:pPr>
@@ -3078,7 +4126,6 @@
         <w:rPr>
           <w:rFonts w:eastAsiaTheme="minorEastAsia"/>
         </w:rPr>
-        <w:lastRenderedPageBreak/>
         <w:t>We can show the last term of the R code is indeed the last term of GLV by expanding its matrix form:</w:t>
       </w:r>
     </w:p>
@@ -3126,13 +4173,7 @@
             <w:rPr>
               <w:rFonts w:ascii="Cambria Math" w:eastAsiaTheme="minorEastAsia" w:hAnsi="Cambria Math"/>
             </w:rPr>
-            <m:t>)</m:t>
-          </m:r>
-          <m:r>
-            <w:rPr>
-              <w:rFonts w:ascii="Cambria Math" w:eastAsiaTheme="minorEastAsia" w:hAnsi="Cambria Math"/>
-            </w:rPr>
-            <m:t xml:space="preserve"> %*% </m:t>
+            <m:t xml:space="preserve">) %*% </m:t>
           </m:r>
           <m:d>
             <m:dPr>
@@ -4438,13 +5479,7 @@
                       <w:rPr>
                         <w:rFonts w:ascii="Cambria Math" w:eastAsiaTheme="minorEastAsia" w:hAnsi="Cambria Math"/>
                       </w:rPr>
-                      <m:t>+</m:t>
-                    </m:r>
-                    <m:r>
-                      <w:rPr>
-                        <w:rFonts w:ascii="Cambria Math" w:eastAsiaTheme="minorEastAsia" w:hAnsi="Cambria Math"/>
-                      </w:rPr>
-                      <m:t>0</m:t>
+                      <m:t>+0</m:t>
                     </m:r>
                     <m:sSub>
                       <m:sSubPr>
@@ -4476,13 +5511,7 @@
                       <w:rPr>
                         <w:rFonts w:ascii="Cambria Math" w:eastAsiaTheme="minorEastAsia" w:hAnsi="Cambria Math"/>
                       </w:rPr>
-                      <m:t>+</m:t>
-                    </m:r>
-                    <m:r>
-                      <w:rPr>
-                        <w:rFonts w:ascii="Cambria Math" w:eastAsiaTheme="minorEastAsia" w:hAnsi="Cambria Math"/>
-                      </w:rPr>
-                      <m:t>0</m:t>
+                      <m:t>+0</m:t>
                     </m:r>
                     <m:sSub>
                       <m:sSubPr>
@@ -4954,13 +5983,7 @@
                       <w:rPr>
                         <w:rFonts w:ascii="Cambria Math" w:eastAsiaTheme="minorEastAsia" w:hAnsi="Cambria Math"/>
                       </w:rPr>
-                      <m:t>+</m:t>
-                    </m:r>
-                    <m:r>
-                      <w:rPr>
-                        <w:rFonts w:ascii="Cambria Math" w:eastAsiaTheme="minorEastAsia" w:hAnsi="Cambria Math"/>
-                      </w:rPr>
-                      <m:t>0</m:t>
+                      <m:t>+0</m:t>
                     </m:r>
                     <m:sSub>
                       <m:sSubPr>
@@ -5388,13 +6411,7 @@
                       <w:rPr>
                         <w:rFonts w:ascii="Cambria Math" w:eastAsiaTheme="minorEastAsia" w:hAnsi="Cambria Math"/>
                       </w:rPr>
-                      <m:t>+</m:t>
-                    </m:r>
-                    <m:r>
-                      <w:rPr>
-                        <w:rFonts w:ascii="Cambria Math" w:eastAsiaTheme="minorEastAsia" w:hAnsi="Cambria Math"/>
-                      </w:rPr>
-                      <m:t>0</m:t>
+                      <m:t>+0</m:t>
                     </m:r>
                     <m:sSub>
                       <m:sSubPr>
@@ -5553,13 +6570,7 @@
                           <w:rPr>
                             <w:rFonts w:ascii="Cambria Math" w:eastAsiaTheme="minorEastAsia" w:hAnsi="Cambria Math"/>
                           </w:rPr>
-                          <m:t>+</m:t>
-                        </m:r>
-                        <m:r>
-                          <w:rPr>
-                            <w:rFonts w:ascii="Cambria Math" w:eastAsiaTheme="minorEastAsia" w:hAnsi="Cambria Math"/>
-                          </w:rPr>
-                          <m:t>0</m:t>
+                          <m:t>+0</m:t>
                         </m:r>
                         <m:sSub>
                           <m:sSubPr>
@@ -5591,13 +6602,7 @@
                           <w:rPr>
                             <w:rFonts w:ascii="Cambria Math" w:eastAsiaTheme="minorEastAsia" w:hAnsi="Cambria Math"/>
                           </w:rPr>
-                          <m:t>+</m:t>
-                        </m:r>
-                        <m:r>
-                          <w:rPr>
-                            <w:rFonts w:ascii="Cambria Math" w:eastAsiaTheme="minorEastAsia" w:hAnsi="Cambria Math"/>
-                          </w:rPr>
-                          <m:t>0</m:t>
+                          <m:t>+0</m:t>
                         </m:r>
                         <m:sSub>
                           <m:sSubPr>
@@ -6623,21 +7628,7 @@
         <w:rPr>
           <w:rFonts w:eastAsiaTheme="minorEastAsia"/>
         </w:rPr>
-        <w:t xml:space="preserve"> and hence </w:t>
-      </w:r>
-      <w:proofErr w:type="gramStart"/>
-      <w:r>
-        <w:rPr>
-          <w:rFonts w:eastAsiaTheme="minorEastAsia"/>
-        </w:rPr>
-        <w:t>0</w:t>
-      </w:r>
-      <w:proofErr w:type="gramEnd"/>
-      <w:r>
-        <w:rPr>
-          <w:rFonts w:eastAsiaTheme="minorEastAsia"/>
-        </w:rPr>
-        <w:t xml:space="preserve"> for the first </w:t>
+        <w:t xml:space="preserve"> and hence 0 for the first </w:t>
       </w:r>
       <w:r>
         <w:rPr>
@@ -6649,15 +7640,7 @@
         <w:rPr>
           <w:rFonts w:eastAsiaTheme="minorEastAsia"/>
         </w:rPr>
-        <w:t>coefficie</w:t>
-      </w:r>
-      <w:bookmarkStart w:id="0" w:name="_GoBack"/>
-      <w:bookmarkEnd w:id="0"/>
-      <w:r>
-        <w:rPr>
-          <w:rFonts w:eastAsiaTheme="minorEastAsia"/>
-        </w:rPr>
-        <w:t>nt.</w:t>
+        <w:t>coefficient.</w:t>
       </w:r>
     </w:p>
     <w:p>

</xml_diff>

<commit_message>
Minor corection to .doc file
</commit_message>
<xml_diff>
--- a/GLV_coefficient_linear_func.docx
+++ b/GLV_coefficient_linear_func.docx
@@ -4113,8 +4113,6 @@
           <w:rFonts w:eastAsiaTheme="minorEastAsia"/>
         </w:rPr>
       </w:pPr>
-      <w:bookmarkStart w:id="0" w:name="_GoBack"/>
-      <w:bookmarkEnd w:id="0"/>
     </w:p>
     <w:p>
       <w:pPr>
@@ -7583,65 +7581,8 @@
           </m:d>
         </m:oMath>
       </m:oMathPara>
-    </w:p>
-    <w:p>
-      <w:pPr>
-        <w:rPr>
-          <w:rFonts w:eastAsiaTheme="minorEastAsia"/>
-        </w:rPr>
-      </w:pPr>
-      <w:r>
-        <w:rPr>
-          <w:rFonts w:eastAsiaTheme="minorEastAsia"/>
-        </w:rPr>
-        <w:t xml:space="preserve">The first item above will multiply by </w:t>
-      </w:r>
-      <m:oMath>
-        <m:sSub>
-          <m:sSubPr>
-            <m:ctrlPr>
-              <w:rPr>
-                <w:rFonts w:ascii="Cambria Math" w:eastAsiaTheme="minorEastAsia" w:hAnsi="Cambria Math"/>
-                <w:i/>
-              </w:rPr>
-            </m:ctrlPr>
-          </m:sSubPr>
-          <m:e>
-            <m:r>
-              <w:rPr>
-                <w:rFonts w:ascii="Cambria Math" w:eastAsiaTheme="minorEastAsia" w:hAnsi="Cambria Math"/>
-              </w:rPr>
-              <m:t>x</m:t>
-            </m:r>
-          </m:e>
-          <m:sub>
-            <m:r>
-              <w:rPr>
-                <w:rFonts w:ascii="Cambria Math" w:eastAsiaTheme="minorEastAsia" w:hAnsi="Cambria Math"/>
-              </w:rPr>
-              <m:t>1</m:t>
-            </m:r>
-          </m:sub>
-        </m:sSub>
-      </m:oMath>
-      <w:r>
-        <w:rPr>
-          <w:rFonts w:eastAsiaTheme="minorEastAsia"/>
-        </w:rPr>
-        <w:t xml:space="preserve"> and hence 0 for the first </w:t>
-      </w:r>
-      <w:r>
-        <w:rPr>
-          <w:rFonts w:eastAsiaTheme="minorEastAsia"/>
-        </w:rPr>
-        <w:t xml:space="preserve">column </w:t>
-      </w:r>
-      <w:r>
-        <w:rPr>
-          <w:rFonts w:eastAsiaTheme="minorEastAsia"/>
-        </w:rPr>
-        <w:t>coefficient.</w:t>
-      </w:r>
+      <w:bookmarkStart w:id="0" w:name="_GoBack"/>
+      <w:bookmarkEnd w:id="0"/>
     </w:p>
     <w:p>
       <w:pPr>

</xml_diff>